<commit_message>
clean up doc outline
</commit_message>
<xml_diff>
--- a/StonehouseAssignment2.docx
+++ b/StonehouseAssignment2.docx
@@ -145,12 +145,14 @@
         </w:rPr>
         <w:t xml:space="preserve"> 2016, Section 9040, Professor </w:t>
       </w:r>
+      <w:proofErr w:type="spellStart"/>
       <w:r>
         <w:rPr>
           <w:color w:val="353535"/>
         </w:rPr>
         <w:t>Gortcheva</w:t>
       </w:r>
+      <w:proofErr w:type="spellEnd"/>
     </w:p>
     <w:p>
       <w:pPr>
@@ -191,12 +193,14 @@
         </w:rPr>
         <w:t xml:space="preserve">Analyze </w:t>
       </w:r>
+      <w:proofErr w:type="spellStart"/>
       <w:r>
         <w:rPr>
           <w:color w:val="353535"/>
         </w:rPr>
         <w:t>Kombucha</w:t>
       </w:r>
+      <w:proofErr w:type="spellEnd"/>
       <w:r>
         <w:rPr>
           <w:color w:val="353535"/>
@@ -223,14 +227,35 @@
       <w:r>
         <w:t xml:space="preserve">One new topic is the consumption of </w:t>
       </w:r>
+      <w:proofErr w:type="spellStart"/>
       <w:r>
         <w:t>k</w:t>
       </w:r>
       <w:r>
-        <w:t xml:space="preserve">ombucha, a fermented drink deemed to have “healthy bacteria”.  </w:t>
-      </w:r>
-      <w:r>
-        <w:t xml:space="preserve">By studying twitter feeds that relate to kombucha, they hope to be able to more effectively engage and influence patients following the kombucha topic on social media. </w:t>
+        <w:t>ombucha</w:t>
+      </w:r>
+      <w:proofErr w:type="spellEnd"/>
+      <w:r>
+        <w:t xml:space="preserve">, a fermented drink deemed to have “healthy bacteria”.  </w:t>
+      </w:r>
+      <w:r>
+        <w:t xml:space="preserve">By studying twitter feeds that relate to </w:t>
+      </w:r>
+      <w:proofErr w:type="spellStart"/>
+      <w:r>
+        <w:t>kombucha</w:t>
+      </w:r>
+      <w:proofErr w:type="spellEnd"/>
+      <w:r>
+        <w:t xml:space="preserve">, they hope to be able to more effectively engage and influence patients following the </w:t>
+      </w:r>
+      <w:proofErr w:type="spellStart"/>
+      <w:r>
+        <w:t>kombucha</w:t>
+      </w:r>
+      <w:proofErr w:type="spellEnd"/>
+      <w:r>
+        <w:t xml:space="preserve"> topic on social media. </w:t>
       </w:r>
     </w:p>
     <w:p>
@@ -267,7 +292,15 @@
         <w:t xml:space="preserve"> </w:t>
       </w:r>
       <w:r>
-        <w:t xml:space="preserve">(in our case, “#kombucha”) </w:t>
+        <w:t>(in our case, “#</w:t>
+      </w:r>
+      <w:proofErr w:type="spellStart"/>
+      <w:r>
+        <w:t>kombucha</w:t>
+      </w:r>
+      <w:proofErr w:type="spellEnd"/>
+      <w:r>
+        <w:t xml:space="preserve">”) </w:t>
       </w:r>
       <w:r>
         <w:t>and pull back the results into database tables.</w:t>
@@ -341,7 +374,15 @@
         <w:t>was</w:t>
       </w:r>
       <w:r>
-        <w:t xml:space="preserve"> loaded into IBM’s dashDb </w:t>
+        <w:t xml:space="preserve"> loaded into IBM’s </w:t>
+      </w:r>
+      <w:proofErr w:type="spellStart"/>
+      <w:r>
+        <w:t>dashDb</w:t>
+      </w:r>
+      <w:proofErr w:type="spellEnd"/>
+      <w:r>
+        <w:t xml:space="preserve"> </w:t>
       </w:r>
       <w:r>
         <w:t xml:space="preserve">database </w:t>
@@ -352,35 +393,33 @@
       <w:r>
         <w:t xml:space="preserve">  </w:t>
       </w:r>
-      <w:r>
-        <w:t>The</w:t>
-      </w:r>
-      <w:r>
-        <w:t xml:space="preserve"> loading process produce</w:t>
-      </w:r>
-      <w:r>
-        <w:t>d</w:t>
-      </w:r>
-      <w:r>
-        <w:t xml:space="preserve"> a series of tables</w:t>
-      </w:r>
-      <w:r>
-        <w:t xml:space="preserve"> with the base name “KOMBUCHA”</w:t>
-      </w:r>
-      <w:r>
-        <w:t xml:space="preserve"> (see </w:t>
+    </w:p>
+    <w:p>
+      <w:r>
+        <w:t xml:space="preserve">After loading, </w:t>
+      </w:r>
+      <w:proofErr w:type="spellStart"/>
+      <w:r>
+        <w:t>dashDB</w:t>
+      </w:r>
+      <w:proofErr w:type="spellEnd"/>
+      <w:r>
+        <w:t xml:space="preserve"> presents some basic stat</w:t>
+      </w:r>
+      <w:r>
+        <w:t xml:space="preserve">istics about the tweet set.  From </w:t>
       </w:r>
       <w:r>
         <w:fldChar w:fldCharType="begin"/>
       </w:r>
       <w:r>
-        <w:instrText xml:space="preserve"> REF _Ref464304023 \h </w:instrText>
+        <w:instrText xml:space="preserve"> REF _Ref464305243 \h </w:instrText>
       </w:r>
       <w:r>
         <w:fldChar w:fldCharType="separate"/>
       </w:r>
       <w:r>
-        <w:t xml:space="preserve">Table </w:t>
+        <w:t xml:space="preserve">Figure </w:t>
       </w:r>
       <w:r>
         <w:rPr>
@@ -392,681 +431,24 @@
         <w:fldChar w:fldCharType="end"/>
       </w:r>
       <w:r>
-        <w:t>)</w:t>
-      </w:r>
-      <w:r>
-        <w:t>.</w:t>
-      </w:r>
+        <w:t xml:space="preserve">, </w:t>
+      </w:r>
+      <w:r>
+        <w:t>it is seen that there has been a steady stream of tweets with #</w:t>
+      </w:r>
+      <w:proofErr w:type="spellStart"/>
+      <w:r>
+        <w:t>kombucha</w:t>
+      </w:r>
+      <w:proofErr w:type="spellEnd"/>
       <w:r>
         <w:t xml:space="preserve"> </w:t>
       </w:r>
-    </w:p>
-    <w:p>
-      <w:pPr>
-        <w:pStyle w:val="Caption"/>
-        <w:keepNext/>
-      </w:pPr>
-      <w:bookmarkStart w:id="0" w:name="_Ref464304023"/>
+      <w:r>
+        <w:t xml:space="preserve">over the past two years – the monthly tally </w:t>
+      </w:r>
       <w:r>
         <w:lastRenderedPageBreak/>
-        <w:t xml:space="preserve">Table </w:t>
-      </w:r>
-      <w:fldSimple w:instr=" SEQ Table \* ARABIC ">
-        <w:r>
-          <w:rPr>
-            <w:noProof/>
-          </w:rPr>
-          <w:t>1</w:t>
-        </w:r>
-      </w:fldSimple>
-      <w:bookmarkEnd w:id="0"/>
-      <w:r>
-        <w:t>. Insights for Twitter tables</w:t>
-      </w:r>
-    </w:p>
-    <w:tbl>
-      <w:tblPr>
-        <w:tblW w:w="9010" w:type="dxa"/>
-        <w:tblLook w:val="04A0" w:firstRow="1" w:lastRow="0" w:firstColumn="1" w:lastColumn="0" w:noHBand="0" w:noVBand="1"/>
-      </w:tblPr>
-      <w:tblGrid>
-        <w:gridCol w:w="2790"/>
-        <w:gridCol w:w="6220"/>
-      </w:tblGrid>
-      <w:tr>
-        <w:trPr>
-          <w:trHeight w:val="320"/>
-        </w:trPr>
-        <w:tc>
-          <w:tcPr>
-            <w:tcW w:w="2790" w:type="dxa"/>
-            <w:tcBorders>
-              <w:top w:val="single" w:sz="4" w:space="0" w:color="auto"/>
-              <w:left w:val="single" w:sz="4" w:space="0" w:color="auto"/>
-              <w:bottom w:val="single" w:sz="4" w:space="0" w:color="auto"/>
-              <w:right w:val="single" w:sz="4" w:space="0" w:color="auto"/>
-            </w:tcBorders>
-            <w:shd w:val="clear" w:color="auto" w:fill="auto"/>
-            <w:noWrap/>
-            <w:vAlign w:val="bottom"/>
-            <w:hideMark/>
-          </w:tcPr>
-          <w:p>
-            <w:pPr>
-              <w:spacing w:before="0" w:after="0" w:line="240" w:lineRule="auto"/>
-              <w:rPr>
-                <w:rFonts w:ascii="Calibri" w:hAnsi="Calibri"/>
-                <w:b/>
-                <w:bCs/>
-                <w:color w:val="000000"/>
-              </w:rPr>
-            </w:pPr>
-            <w:r>
-              <w:rPr>
-                <w:rFonts w:ascii="Calibri" w:hAnsi="Calibri"/>
-                <w:b/>
-                <w:bCs/>
-                <w:color w:val="000000"/>
-              </w:rPr>
-              <w:t>Table Name</w:t>
-            </w:r>
-          </w:p>
-        </w:tc>
-        <w:tc>
-          <w:tcPr>
-            <w:tcW w:w="6220" w:type="dxa"/>
-            <w:tcBorders>
-              <w:top w:val="single" w:sz="4" w:space="0" w:color="auto"/>
-              <w:left w:val="nil"/>
-              <w:bottom w:val="single" w:sz="4" w:space="0" w:color="auto"/>
-              <w:right w:val="single" w:sz="4" w:space="0" w:color="auto"/>
-            </w:tcBorders>
-            <w:shd w:val="clear" w:color="auto" w:fill="auto"/>
-            <w:noWrap/>
-            <w:vAlign w:val="bottom"/>
-            <w:hideMark/>
-          </w:tcPr>
-          <w:p>
-            <w:pPr>
-              <w:spacing w:before="0" w:after="0" w:line="240" w:lineRule="auto"/>
-              <w:rPr>
-                <w:rFonts w:ascii="Calibri" w:hAnsi="Calibri"/>
-                <w:b/>
-                <w:bCs/>
-                <w:color w:val="000000"/>
-              </w:rPr>
-            </w:pPr>
-            <w:r>
-              <w:rPr>
-                <w:rFonts w:ascii="Calibri" w:hAnsi="Calibri"/>
-                <w:b/>
-                <w:bCs/>
-                <w:color w:val="000000"/>
-              </w:rPr>
-              <w:t>Description</w:t>
-            </w:r>
-          </w:p>
-        </w:tc>
-      </w:tr>
-      <w:tr>
-        <w:trPr>
-          <w:trHeight w:val="320"/>
-        </w:trPr>
-        <w:tc>
-          <w:tcPr>
-            <w:tcW w:w="2790" w:type="dxa"/>
-            <w:tcBorders>
-              <w:top w:val="nil"/>
-              <w:left w:val="single" w:sz="4" w:space="0" w:color="auto"/>
-              <w:bottom w:val="single" w:sz="4" w:space="0" w:color="auto"/>
-              <w:right w:val="single" w:sz="4" w:space="0" w:color="auto"/>
-            </w:tcBorders>
-            <w:shd w:val="clear" w:color="auto" w:fill="auto"/>
-            <w:noWrap/>
-            <w:vAlign w:val="bottom"/>
-            <w:hideMark/>
-          </w:tcPr>
-          <w:p>
-            <w:pPr>
-              <w:spacing w:before="0" w:after="0" w:line="240" w:lineRule="auto"/>
-              <w:rPr>
-                <w:rFonts w:ascii="Calibri" w:hAnsi="Calibri"/>
-                <w:color w:val="000000"/>
-              </w:rPr>
-            </w:pPr>
-            <w:r>
-              <w:rPr>
-                <w:rFonts w:ascii="Calibri" w:hAnsi="Calibri"/>
-                <w:color w:val="000000"/>
-              </w:rPr>
-              <w:t>KOMBUCHA_TWEETS</w:t>
-            </w:r>
-          </w:p>
-        </w:tc>
-        <w:tc>
-          <w:tcPr>
-            <w:tcW w:w="6220" w:type="dxa"/>
-            <w:tcBorders>
-              <w:top w:val="nil"/>
-              <w:left w:val="nil"/>
-              <w:bottom w:val="single" w:sz="4" w:space="0" w:color="auto"/>
-              <w:right w:val="single" w:sz="4" w:space="0" w:color="auto"/>
-            </w:tcBorders>
-            <w:shd w:val="clear" w:color="auto" w:fill="auto"/>
-            <w:noWrap/>
-            <w:vAlign w:val="bottom"/>
-            <w:hideMark/>
-          </w:tcPr>
-          <w:p>
-            <w:pPr>
-              <w:spacing w:before="0" w:after="0" w:line="240" w:lineRule="auto"/>
-              <w:rPr>
-                <w:rFonts w:ascii="Calibri" w:hAnsi="Calibri"/>
-                <w:color w:val="000000"/>
-              </w:rPr>
-            </w:pPr>
-            <w:r>
-              <w:rPr>
-                <w:rFonts w:ascii="Calibri" w:hAnsi="Calibri"/>
-                <w:color w:val="000000"/>
-              </w:rPr>
-              <w:t xml:space="preserve">Main table: text, URL, </w:t>
-            </w:r>
-          </w:p>
-        </w:tc>
-      </w:tr>
-      <w:tr>
-        <w:trPr>
-          <w:trHeight w:val="320"/>
-        </w:trPr>
-        <w:tc>
-          <w:tcPr>
-            <w:tcW w:w="2790" w:type="dxa"/>
-            <w:tcBorders>
-              <w:top w:val="nil"/>
-              <w:left w:val="single" w:sz="4" w:space="0" w:color="auto"/>
-              <w:bottom w:val="single" w:sz="4" w:space="0" w:color="auto"/>
-              <w:right w:val="single" w:sz="4" w:space="0" w:color="auto"/>
-            </w:tcBorders>
-            <w:shd w:val="clear" w:color="auto" w:fill="auto"/>
-            <w:noWrap/>
-            <w:vAlign w:val="bottom"/>
-            <w:hideMark/>
-          </w:tcPr>
-          <w:p>
-            <w:pPr>
-              <w:spacing w:before="0" w:after="0" w:line="240" w:lineRule="auto"/>
-              <w:rPr>
-                <w:rFonts w:ascii="Calibri" w:hAnsi="Calibri"/>
-                <w:color w:val="000000"/>
-              </w:rPr>
-            </w:pPr>
-            <w:r>
-              <w:rPr>
-                <w:rFonts w:ascii="Calibri" w:hAnsi="Calibri"/>
-                <w:color w:val="000000"/>
-              </w:rPr>
-              <w:t>KOMBUCHA_HASHTAGS</w:t>
-            </w:r>
-          </w:p>
-        </w:tc>
-        <w:tc>
-          <w:tcPr>
-            <w:tcW w:w="6220" w:type="dxa"/>
-            <w:tcBorders>
-              <w:top w:val="nil"/>
-              <w:left w:val="nil"/>
-              <w:bottom w:val="single" w:sz="4" w:space="0" w:color="auto"/>
-              <w:right w:val="single" w:sz="4" w:space="0" w:color="auto"/>
-            </w:tcBorders>
-            <w:shd w:val="clear" w:color="auto" w:fill="auto"/>
-            <w:noWrap/>
-            <w:vAlign w:val="bottom"/>
-            <w:hideMark/>
-          </w:tcPr>
-          <w:p>
-            <w:pPr>
-              <w:spacing w:before="0" w:after="0" w:line="240" w:lineRule="auto"/>
-              <w:rPr>
-                <w:rFonts w:ascii="Calibri" w:hAnsi="Calibri"/>
-                <w:color w:val="000000"/>
-              </w:rPr>
-            </w:pPr>
-            <w:r>
-              <w:rPr>
-                <w:rFonts w:ascii="Calibri" w:hAnsi="Calibri"/>
-                <w:color w:val="000000"/>
-              </w:rPr>
-              <w:t>The hashtags found in the messages, one row per hashtag.</w:t>
-            </w:r>
-          </w:p>
-        </w:tc>
-      </w:tr>
-      <w:tr>
-        <w:trPr>
-          <w:trHeight w:val="320"/>
-        </w:trPr>
-        <w:tc>
-          <w:tcPr>
-            <w:tcW w:w="2790" w:type="dxa"/>
-            <w:tcBorders>
-              <w:top w:val="nil"/>
-              <w:left w:val="single" w:sz="4" w:space="0" w:color="auto"/>
-              <w:bottom w:val="single" w:sz="4" w:space="0" w:color="auto"/>
-              <w:right w:val="single" w:sz="4" w:space="0" w:color="auto"/>
-            </w:tcBorders>
-            <w:shd w:val="clear" w:color="auto" w:fill="auto"/>
-            <w:noWrap/>
-            <w:vAlign w:val="bottom"/>
-            <w:hideMark/>
-          </w:tcPr>
-          <w:p>
-            <w:pPr>
-              <w:spacing w:before="0" w:after="0" w:line="240" w:lineRule="auto"/>
-              <w:rPr>
-                <w:rFonts w:ascii="Calibri" w:hAnsi="Calibri"/>
-                <w:color w:val="000000"/>
-              </w:rPr>
-            </w:pPr>
-            <w:r>
-              <w:rPr>
-                <w:rFonts w:ascii="Calibri" w:hAnsi="Calibri"/>
-                <w:color w:val="000000"/>
-              </w:rPr>
-              <w:t>KOMBUCHA_LINKS</w:t>
-            </w:r>
-          </w:p>
-        </w:tc>
-        <w:tc>
-          <w:tcPr>
-            <w:tcW w:w="6220" w:type="dxa"/>
-            <w:tcBorders>
-              <w:top w:val="nil"/>
-              <w:left w:val="nil"/>
-              <w:bottom w:val="single" w:sz="4" w:space="0" w:color="auto"/>
-              <w:right w:val="single" w:sz="4" w:space="0" w:color="auto"/>
-            </w:tcBorders>
-            <w:shd w:val="clear" w:color="auto" w:fill="auto"/>
-            <w:noWrap/>
-            <w:vAlign w:val="bottom"/>
-            <w:hideMark/>
-          </w:tcPr>
-          <w:p>
-            <w:pPr>
-              <w:spacing w:before="0" w:after="0" w:line="240" w:lineRule="auto"/>
-              <w:rPr>
-                <w:rFonts w:ascii="Calibri" w:hAnsi="Calibri"/>
-                <w:color w:val="000000"/>
-              </w:rPr>
-            </w:pPr>
-            <w:r>
-              <w:rPr>
-                <w:rFonts w:ascii="Calibri" w:hAnsi="Calibri"/>
-                <w:color w:val="000000"/>
-              </w:rPr>
-              <w:t>Expansion of tinyURL links in messages to the full URL.</w:t>
-            </w:r>
-          </w:p>
-        </w:tc>
-      </w:tr>
-      <w:tr>
-        <w:trPr>
-          <w:trHeight w:val="320"/>
-        </w:trPr>
-        <w:tc>
-          <w:tcPr>
-            <w:tcW w:w="2790" w:type="dxa"/>
-            <w:tcBorders>
-              <w:top w:val="nil"/>
-              <w:left w:val="single" w:sz="4" w:space="0" w:color="auto"/>
-              <w:bottom w:val="single" w:sz="4" w:space="0" w:color="auto"/>
-              <w:right w:val="single" w:sz="4" w:space="0" w:color="auto"/>
-            </w:tcBorders>
-            <w:shd w:val="clear" w:color="auto" w:fill="auto"/>
-            <w:noWrap/>
-            <w:vAlign w:val="bottom"/>
-            <w:hideMark/>
-          </w:tcPr>
-          <w:p>
-            <w:pPr>
-              <w:spacing w:before="0" w:after="0" w:line="240" w:lineRule="auto"/>
-              <w:rPr>
-                <w:rFonts w:ascii="Calibri" w:hAnsi="Calibri"/>
-                <w:color w:val="000000"/>
-              </w:rPr>
-            </w:pPr>
-            <w:r>
-              <w:rPr>
-                <w:rFonts w:ascii="Calibri" w:hAnsi="Calibri"/>
-                <w:color w:val="000000"/>
-              </w:rPr>
-              <w:t>KOMBUCHA_LOCATIONS</w:t>
-            </w:r>
-          </w:p>
-        </w:tc>
-        <w:tc>
-          <w:tcPr>
-            <w:tcW w:w="6220" w:type="dxa"/>
-            <w:tcBorders>
-              <w:top w:val="nil"/>
-              <w:left w:val="nil"/>
-              <w:bottom w:val="single" w:sz="4" w:space="0" w:color="auto"/>
-              <w:right w:val="single" w:sz="4" w:space="0" w:color="auto"/>
-            </w:tcBorders>
-            <w:shd w:val="clear" w:color="auto" w:fill="auto"/>
-            <w:noWrap/>
-            <w:vAlign w:val="bottom"/>
-            <w:hideMark/>
-          </w:tcPr>
-          <w:p>
-            <w:pPr>
-              <w:spacing w:before="0" w:after="0" w:line="240" w:lineRule="auto"/>
-              <w:rPr>
-                <w:rFonts w:ascii="Calibri" w:hAnsi="Calibri"/>
-                <w:color w:val="000000"/>
-              </w:rPr>
-            </w:pPr>
-            <w:r>
-              <w:rPr>
-                <w:rFonts w:ascii="Calibri" w:hAnsi="Calibri"/>
-                <w:color w:val="000000"/>
-              </w:rPr>
-              <w:t>Lat/Lon</w:t>
-            </w:r>
-            <w:r>
-              <w:rPr>
-                <w:rFonts w:ascii="Calibri" w:hAnsi="Calibri"/>
-                <w:color w:val="000000"/>
-              </w:rPr>
-              <w:t xml:space="preserve"> location </w:t>
-            </w:r>
-            <w:r>
-              <w:rPr>
-                <w:rFonts w:ascii="Calibri" w:hAnsi="Calibri"/>
-                <w:color w:val="000000"/>
-              </w:rPr>
-              <w:t>– user profile, message transmission</w:t>
-            </w:r>
-            <w:r>
-              <w:rPr>
-                <w:rFonts w:ascii="Calibri" w:hAnsi="Calibri"/>
-                <w:color w:val="000000"/>
-              </w:rPr>
-              <w:t>.</w:t>
-            </w:r>
-          </w:p>
-        </w:tc>
-      </w:tr>
-      <w:tr>
-        <w:trPr>
-          <w:trHeight w:val="320"/>
-        </w:trPr>
-        <w:tc>
-          <w:tcPr>
-            <w:tcW w:w="2790" w:type="dxa"/>
-            <w:tcBorders>
-              <w:top w:val="nil"/>
-              <w:left w:val="single" w:sz="4" w:space="0" w:color="auto"/>
-              <w:bottom w:val="single" w:sz="4" w:space="0" w:color="auto"/>
-              <w:right w:val="single" w:sz="4" w:space="0" w:color="auto"/>
-            </w:tcBorders>
-            <w:shd w:val="clear" w:color="auto" w:fill="auto"/>
-            <w:noWrap/>
-            <w:vAlign w:val="bottom"/>
-            <w:hideMark/>
-          </w:tcPr>
-          <w:p>
-            <w:pPr>
-              <w:spacing w:before="0" w:after="0" w:line="240" w:lineRule="auto"/>
-              <w:rPr>
-                <w:rFonts w:ascii="Calibri" w:hAnsi="Calibri"/>
-                <w:color w:val="000000"/>
-              </w:rPr>
-            </w:pPr>
-            <w:r>
-              <w:rPr>
-                <w:rFonts w:ascii="Calibri" w:hAnsi="Calibri"/>
-                <w:color w:val="000000"/>
-              </w:rPr>
-              <w:t>KOMBUCHA_MEDIA</w:t>
-            </w:r>
-          </w:p>
-        </w:tc>
-        <w:tc>
-          <w:tcPr>
-            <w:tcW w:w="6220" w:type="dxa"/>
-            <w:tcBorders>
-              <w:top w:val="nil"/>
-              <w:left w:val="nil"/>
-              <w:bottom w:val="single" w:sz="4" w:space="0" w:color="auto"/>
-              <w:right w:val="single" w:sz="4" w:space="0" w:color="auto"/>
-            </w:tcBorders>
-            <w:shd w:val="clear" w:color="auto" w:fill="auto"/>
-            <w:noWrap/>
-            <w:vAlign w:val="bottom"/>
-            <w:hideMark/>
-          </w:tcPr>
-          <w:p>
-            <w:pPr>
-              <w:spacing w:before="0" w:after="0" w:line="240" w:lineRule="auto"/>
-              <w:rPr>
-                <w:rFonts w:ascii="Calibri" w:hAnsi="Calibri"/>
-                <w:color w:val="000000"/>
-              </w:rPr>
-            </w:pPr>
-            <w:r>
-              <w:rPr>
-                <w:rFonts w:ascii="Calibri" w:hAnsi="Calibri"/>
-                <w:color w:val="000000"/>
-              </w:rPr>
-              <w:t>Expanded URLs media locations</w:t>
-            </w:r>
-          </w:p>
-        </w:tc>
-      </w:tr>
-      <w:tr>
-        <w:trPr>
-          <w:trHeight w:val="320"/>
-        </w:trPr>
-        <w:tc>
-          <w:tcPr>
-            <w:tcW w:w="2790" w:type="dxa"/>
-            <w:tcBorders>
-              <w:top w:val="nil"/>
-              <w:left w:val="single" w:sz="4" w:space="0" w:color="auto"/>
-              <w:bottom w:val="single" w:sz="4" w:space="0" w:color="auto"/>
-              <w:right w:val="single" w:sz="4" w:space="0" w:color="auto"/>
-            </w:tcBorders>
-            <w:shd w:val="clear" w:color="auto" w:fill="auto"/>
-            <w:noWrap/>
-            <w:vAlign w:val="bottom"/>
-            <w:hideMark/>
-          </w:tcPr>
-          <w:p>
-            <w:pPr>
-              <w:spacing w:before="0" w:after="0" w:line="240" w:lineRule="auto"/>
-              <w:rPr>
-                <w:rFonts w:ascii="Calibri" w:hAnsi="Calibri"/>
-                <w:color w:val="000000"/>
-              </w:rPr>
-            </w:pPr>
-            <w:r>
-              <w:rPr>
-                <w:rFonts w:ascii="Calibri" w:hAnsi="Calibri"/>
-                <w:color w:val="000000"/>
-              </w:rPr>
-              <w:t>KOMBUCHA_SENTIMENTS</w:t>
-            </w:r>
-          </w:p>
-        </w:tc>
-        <w:tc>
-          <w:tcPr>
-            <w:tcW w:w="6220" w:type="dxa"/>
-            <w:tcBorders>
-              <w:top w:val="nil"/>
-              <w:left w:val="nil"/>
-              <w:bottom w:val="single" w:sz="4" w:space="0" w:color="auto"/>
-              <w:right w:val="single" w:sz="4" w:space="0" w:color="auto"/>
-            </w:tcBorders>
-            <w:shd w:val="clear" w:color="auto" w:fill="auto"/>
-            <w:noWrap/>
-            <w:vAlign w:val="bottom"/>
-            <w:hideMark/>
-          </w:tcPr>
-          <w:p>
-            <w:pPr>
-              <w:spacing w:before="0" w:after="0" w:line="240" w:lineRule="auto"/>
-              <w:rPr>
-                <w:rFonts w:ascii="Calibri" w:hAnsi="Calibri"/>
-                <w:color w:val="000000"/>
-              </w:rPr>
-            </w:pPr>
-            <w:r>
-              <w:rPr>
-                <w:rFonts w:ascii="Calibri" w:hAnsi="Calibri"/>
-                <w:color w:val="000000"/>
-              </w:rPr>
-              <w:t>Polarity and text that indicate sentiment</w:t>
-            </w:r>
-            <w:r>
-              <w:rPr>
-                <w:rFonts w:ascii="Calibri" w:hAnsi="Calibri"/>
-                <w:color w:val="000000"/>
-              </w:rPr>
-              <w:t> </w:t>
-            </w:r>
-          </w:p>
-        </w:tc>
-      </w:tr>
-      <w:tr>
-        <w:trPr>
-          <w:trHeight w:val="320"/>
-        </w:trPr>
-        <w:tc>
-          <w:tcPr>
-            <w:tcW w:w="2790" w:type="dxa"/>
-            <w:tcBorders>
-              <w:top w:val="nil"/>
-              <w:left w:val="single" w:sz="4" w:space="0" w:color="auto"/>
-              <w:bottom w:val="single" w:sz="4" w:space="0" w:color="auto"/>
-              <w:right w:val="single" w:sz="4" w:space="0" w:color="auto"/>
-            </w:tcBorders>
-            <w:shd w:val="clear" w:color="auto" w:fill="auto"/>
-            <w:noWrap/>
-            <w:vAlign w:val="bottom"/>
-            <w:hideMark/>
-          </w:tcPr>
-          <w:p>
-            <w:pPr>
-              <w:spacing w:before="0" w:after="0" w:line="240" w:lineRule="auto"/>
-              <w:rPr>
-                <w:rFonts w:ascii="Calibri" w:hAnsi="Calibri"/>
-                <w:color w:val="000000"/>
-              </w:rPr>
-            </w:pPr>
-            <w:r>
-              <w:rPr>
-                <w:rFonts w:ascii="Calibri" w:hAnsi="Calibri"/>
-                <w:color w:val="000000"/>
-              </w:rPr>
-              <w:t>KOMBUCHA_USERS</w:t>
-            </w:r>
-          </w:p>
-        </w:tc>
-        <w:tc>
-          <w:tcPr>
-            <w:tcW w:w="6220" w:type="dxa"/>
-            <w:tcBorders>
-              <w:top w:val="nil"/>
-              <w:left w:val="nil"/>
-              <w:bottom w:val="single" w:sz="4" w:space="0" w:color="auto"/>
-              <w:right w:val="single" w:sz="4" w:space="0" w:color="auto"/>
-            </w:tcBorders>
-            <w:shd w:val="clear" w:color="auto" w:fill="auto"/>
-            <w:noWrap/>
-            <w:vAlign w:val="bottom"/>
-            <w:hideMark/>
-          </w:tcPr>
-          <w:p>
-            <w:pPr>
-              <w:spacing w:before="0" w:after="0" w:line="240" w:lineRule="auto"/>
-              <w:rPr>
-                <w:rFonts w:ascii="Calibri" w:hAnsi="Calibri"/>
-                <w:color w:val="000000"/>
-              </w:rPr>
-            </w:pPr>
-            <w:r>
-              <w:rPr>
-                <w:rFonts w:ascii="Calibri" w:hAnsi="Calibri"/>
-                <w:color w:val="000000"/>
-              </w:rPr>
-              <w:t>User Id, name and screen name</w:t>
-            </w:r>
-          </w:p>
-        </w:tc>
-      </w:tr>
-    </w:tbl>
-    <w:p>
-      <w:r>
-        <w:t>All of the tables have the key MESSAGE_ID (e.g., “</w:t>
-      </w:r>
-      <w:r>
-        <w:t>tag:search.twitter.com,</w:t>
-      </w:r>
-      <w:r>
-        <w:t xml:space="preserve"> </w:t>
-      </w:r>
-      <w:r>
-        <w:t>2005:</w:t>
-      </w:r>
-      <w:r>
-        <w:t xml:space="preserve"> </w:t>
-      </w:r>
-      <w:r>
-        <w:t>600637624315813888</w:t>
-      </w:r>
-      <w:r>
-        <w:t>”), so that the data from different tables can be joined together as needed.</w:t>
-      </w:r>
-    </w:p>
-    <w:p>
-      <w:r>
-        <w:t>After loading, dashDB presents some basic stat</w:t>
-      </w:r>
-      <w:r>
-        <w:t xml:space="preserve">istics about the tweet set.  From </w:t>
-      </w:r>
-      <w:r>
-        <w:fldChar w:fldCharType="begin"/>
-      </w:r>
-      <w:r>
-        <w:instrText xml:space="preserve"> REF _Ref464305243 \h </w:instrText>
-      </w:r>
-      <w:r>
-        <w:fldChar w:fldCharType="separate"/>
-      </w:r>
-      <w:r>
-        <w:t xml:space="preserve">Figure </w:t>
-      </w:r>
-      <w:r>
-        <w:rPr>
-          <w:noProof/>
-        </w:rPr>
-        <w:t>1</w:t>
-      </w:r>
-      <w:r>
-        <w:fldChar w:fldCharType="end"/>
-      </w:r>
-      <w:r>
-        <w:t xml:space="preserve">, </w:t>
-      </w:r>
-      <w:r>
-        <w:t xml:space="preserve">it is seen that there has been a steady stream of tweets with #kombucha </w:t>
-      </w:r>
-      <w:r>
-        <w:t xml:space="preserve">over the past two years – the monthly tally </w:t>
-      </w:r>
-      <w:r>
         <w:t xml:space="preserve">has not fallen below 500 starting </w:t>
       </w:r>
       <w:r>
@@ -1130,7 +512,31 @@
         <w:t xml:space="preserve"> </w:t>
       </w:r>
       <w:r>
-        <w:t>reflect the relationship between kombucha and some other trends.  For example, kombucha is part of a family of products that have probiotics (healthy bacteria).  Also, some subset of kombucha tweets are also related to</w:t>
+        <w:t xml:space="preserve">reflect the relationship between </w:t>
+      </w:r>
+      <w:proofErr w:type="spellStart"/>
+      <w:r>
+        <w:t>kombucha</w:t>
+      </w:r>
+      <w:proofErr w:type="spellEnd"/>
+      <w:r>
+        <w:t xml:space="preserve"> and some other trends.  For example, </w:t>
+      </w:r>
+      <w:proofErr w:type="spellStart"/>
+      <w:r>
+        <w:t>kombucha</w:t>
+      </w:r>
+      <w:proofErr w:type="spellEnd"/>
+      <w:r>
+        <w:t xml:space="preserve"> is part of a family of products that have probiotics (healthy bacteria).  Also, some subset of </w:t>
+      </w:r>
+      <w:proofErr w:type="spellStart"/>
+      <w:r>
+        <w:t>kombucha</w:t>
+      </w:r>
+      <w:proofErr w:type="spellEnd"/>
+      <w:r>
+        <w:t xml:space="preserve"> tweets are also related to</w:t>
       </w:r>
       <w:r>
         <w:t xml:space="preserve"> words like</w:t>
@@ -1214,10 +620,7 @@
         <w:t xml:space="preserve"> shows that no sentiment was determined for over half the tweets. For those that had a sentiment polarity value, positive sentiments outweighed negative ones 7-to-1.</w:t>
       </w:r>
     </w:p>
-    <w:p>
-      <w:bookmarkStart w:id="1" w:name="_GoBack"/>
-      <w:bookmarkEnd w:id="1"/>
-    </w:p>
+    <w:p/>
     <w:p>
       <w:pPr>
         <w:keepNext/>
@@ -1226,7 +629,6 @@
         <w:rPr>
           <w:noProof/>
         </w:rPr>
-        <w:lastRenderedPageBreak/>
         <w:drawing>
           <wp:inline distT="0" distB="0" distL="0" distR="0" wp14:anchorId="27CF9FA5" wp14:editId="6C8DCA4B">
             <wp:extent cx="5059807" cy="2580643"/>
@@ -1274,7 +676,7 @@
       <w:pPr>
         <w:pStyle w:val="Caption"/>
       </w:pPr>
-      <w:bookmarkStart w:id="2" w:name="_Ref464305243"/>
+      <w:bookmarkStart w:id="0" w:name="_Ref464305243"/>
       <w:r>
         <w:t xml:space="preserve">Figure </w:t>
       </w:r>
@@ -1286,9 +688,17 @@
           <w:t>1</w:t>
         </w:r>
       </w:fldSimple>
-      <w:bookmarkEnd w:id="2"/>
-      <w:r>
-        <w:t>. Kombucha tweets per month in Insights repository.</w:t>
+      <w:bookmarkEnd w:id="0"/>
+      <w:r>
+        <w:t xml:space="preserve">. </w:t>
+      </w:r>
+      <w:proofErr w:type="spellStart"/>
+      <w:r>
+        <w:t>Kombucha</w:t>
+      </w:r>
+      <w:proofErr w:type="spellEnd"/>
+      <w:r>
+        <w:t xml:space="preserve"> tweets per month in Insights repository.</w:t>
       </w:r>
     </w:p>
     <w:p>
@@ -1299,6 +709,7 @@
         <w:rPr>
           <w:noProof/>
         </w:rPr>
+        <w:lastRenderedPageBreak/>
         <w:drawing>
           <wp:inline distT="0" distB="0" distL="0" distR="0" wp14:anchorId="5C826F74" wp14:editId="2F64A4BF">
             <wp:extent cx="4535366" cy="2358644"/>
@@ -1346,7 +757,7 @@
       <w:pPr>
         <w:pStyle w:val="Caption"/>
       </w:pPr>
-      <w:bookmarkStart w:id="3" w:name="_Ref464305506"/>
+      <w:bookmarkStart w:id="1" w:name="_Ref464305506"/>
       <w:r>
         <w:t xml:space="preserve">Figure </w:t>
       </w:r>
@@ -1358,9 +769,17 @@
           <w:t>2</w:t>
         </w:r>
       </w:fldSimple>
-      <w:bookmarkEnd w:id="3"/>
-      <w:r>
-        <w:t>. Locations for senders of kombucha tweets.</w:t>
+      <w:bookmarkEnd w:id="1"/>
+      <w:r>
+        <w:t xml:space="preserve">. Locations for senders of </w:t>
+      </w:r>
+      <w:proofErr w:type="spellStart"/>
+      <w:r>
+        <w:t>kombucha</w:t>
+      </w:r>
+      <w:proofErr w:type="spellEnd"/>
+      <w:r>
+        <w:t xml:space="preserve"> tweets.</w:t>
       </w:r>
     </w:p>
     <w:p>
@@ -1371,7 +790,6 @@
         <w:rPr>
           <w:noProof/>
         </w:rPr>
-        <w:lastRenderedPageBreak/>
         <w:drawing>
           <wp:inline distT="0" distB="0" distL="0" distR="0" wp14:anchorId="79869E1B" wp14:editId="3C8D0329">
             <wp:extent cx="5963532" cy="2706624"/>
@@ -1426,7 +844,7 @@
       <w:pPr>
         <w:pStyle w:val="Caption"/>
       </w:pPr>
-      <w:bookmarkStart w:id="4" w:name="_Ref464306792"/>
+      <w:bookmarkStart w:id="2" w:name="_Ref464306792"/>
       <w:r>
         <w:t xml:space="preserve">Figure </w:t>
       </w:r>
@@ -1438,9 +856,17 @@
           <w:t>3</w:t>
         </w:r>
       </w:fldSimple>
-      <w:bookmarkEnd w:id="4"/>
-      <w:r>
-        <w:t>. Hashtags in kombucha tweets</w:t>
+      <w:bookmarkEnd w:id="2"/>
+      <w:r>
+        <w:t xml:space="preserve">. Hashtags in </w:t>
+      </w:r>
+      <w:proofErr w:type="spellStart"/>
+      <w:r>
+        <w:t>kombucha</w:t>
+      </w:r>
+      <w:proofErr w:type="spellEnd"/>
+      <w:r>
+        <w:t xml:space="preserve"> tweets</w:t>
       </w:r>
     </w:p>
     <w:p>
@@ -1451,6 +877,7 @@
         <w:rPr>
           <w:noProof/>
         </w:rPr>
+        <w:lastRenderedPageBreak/>
         <w:drawing>
           <wp:inline distT="0" distB="0" distL="0" distR="0" wp14:anchorId="57306B32" wp14:editId="504D270B">
             <wp:extent cx="6332220" cy="1101090"/>
@@ -1498,7 +925,7 @@
       <w:pPr>
         <w:pStyle w:val="Caption"/>
       </w:pPr>
-      <w:bookmarkStart w:id="5" w:name="_Ref464306813"/>
+      <w:bookmarkStart w:id="3" w:name="_Ref464306813"/>
       <w:r>
         <w:t xml:space="preserve">Figure </w:t>
       </w:r>
@@ -1510,18 +937,730 @@
           <w:t>4</w:t>
         </w:r>
       </w:fldSimple>
-      <w:bookmarkEnd w:id="5"/>
-      <w:r>
-        <w:t>. Sentiments in kombucha tweets.</w:t>
+      <w:bookmarkEnd w:id="3"/>
+      <w:r>
+        <w:t xml:space="preserve">. Sentiments in </w:t>
+      </w:r>
+      <w:proofErr w:type="spellStart"/>
+      <w:r>
+        <w:t>kombucha</w:t>
+      </w:r>
+      <w:proofErr w:type="spellEnd"/>
+      <w:r>
+        <w:t xml:space="preserve"> tweets.</w:t>
       </w:r>
     </w:p>
-    <w:p/>
+    <w:p>
+      <w:r>
+        <w:t xml:space="preserve">The loading process produced a series of tables with the base name “KOMBUCHA” (see </w:t>
+      </w:r>
+      <w:r>
+        <w:fldChar w:fldCharType="begin"/>
+      </w:r>
+      <w:r>
+        <w:instrText xml:space="preserve"> REF _Ref464304023 \h </w:instrText>
+      </w:r>
+      <w:r>
+        <w:fldChar w:fldCharType="separate"/>
+      </w:r>
+      <w:r>
+        <w:t xml:space="preserve">Table </w:t>
+      </w:r>
+      <w:r>
+        <w:rPr>
+          <w:noProof/>
+        </w:rPr>
+        <w:t>1</w:t>
+      </w:r>
+      <w:r>
+        <w:fldChar w:fldCharType="end"/>
+      </w:r>
+      <w:r>
+        <w:t xml:space="preserve">). </w:t>
+      </w:r>
+    </w:p>
     <w:p>
       <w:pPr>
         <w:pStyle w:val="Caption"/>
         <w:keepNext/>
       </w:pPr>
-      <w:bookmarkStart w:id="6" w:name="_Ref464301680"/>
+      <w:bookmarkStart w:id="4" w:name="_Ref464304023"/>
+      <w:r>
+        <w:t xml:space="preserve">Table </w:t>
+      </w:r>
+      <w:r>
+        <w:fldChar w:fldCharType="begin"/>
+      </w:r>
+      <w:r>
+        <w:instrText xml:space="preserve"> SEQ Table \* ARABIC </w:instrText>
+      </w:r>
+      <w:r>
+        <w:fldChar w:fldCharType="separate"/>
+      </w:r>
+      <w:r>
+        <w:rPr>
+          <w:noProof/>
+        </w:rPr>
+        <w:t>1</w:t>
+      </w:r>
+      <w:r>
+        <w:fldChar w:fldCharType="end"/>
+      </w:r>
+      <w:bookmarkEnd w:id="4"/>
+      <w:r>
+        <w:t>. Insights for Twitter tables</w:t>
+      </w:r>
+    </w:p>
+    <w:tbl>
+      <w:tblPr>
+        <w:tblW w:w="9010" w:type="dxa"/>
+        <w:tblLook w:val="04A0" w:firstRow="1" w:lastRow="0" w:firstColumn="1" w:lastColumn="0" w:noHBand="0" w:noVBand="1"/>
+      </w:tblPr>
+      <w:tblGrid>
+        <w:gridCol w:w="2790"/>
+        <w:gridCol w:w="6220"/>
+      </w:tblGrid>
+      <w:tr>
+        <w:trPr>
+          <w:trHeight w:val="320"/>
+        </w:trPr>
+        <w:tc>
+          <w:tcPr>
+            <w:tcW w:w="2790" w:type="dxa"/>
+            <w:tcBorders>
+              <w:top w:val="single" w:sz="4" w:space="0" w:color="auto"/>
+              <w:left w:val="single" w:sz="4" w:space="0" w:color="auto"/>
+              <w:bottom w:val="single" w:sz="4" w:space="0" w:color="auto"/>
+              <w:right w:val="single" w:sz="4" w:space="0" w:color="auto"/>
+            </w:tcBorders>
+            <w:shd w:val="clear" w:color="auto" w:fill="auto"/>
+            <w:noWrap/>
+            <w:vAlign w:val="bottom"/>
+            <w:hideMark/>
+          </w:tcPr>
+          <w:p>
+            <w:pPr>
+              <w:spacing w:before="0" w:after="0" w:line="240" w:lineRule="auto"/>
+              <w:rPr>
+                <w:rFonts w:ascii="Calibri" w:hAnsi="Calibri"/>
+                <w:b/>
+                <w:bCs/>
+                <w:color w:val="000000"/>
+              </w:rPr>
+            </w:pPr>
+            <w:r>
+              <w:rPr>
+                <w:rFonts w:ascii="Calibri" w:hAnsi="Calibri"/>
+                <w:b/>
+                <w:bCs/>
+                <w:color w:val="000000"/>
+              </w:rPr>
+              <w:t>Table Name</w:t>
+            </w:r>
+          </w:p>
+        </w:tc>
+        <w:tc>
+          <w:tcPr>
+            <w:tcW w:w="6220" w:type="dxa"/>
+            <w:tcBorders>
+              <w:top w:val="single" w:sz="4" w:space="0" w:color="auto"/>
+              <w:left w:val="nil"/>
+              <w:bottom w:val="single" w:sz="4" w:space="0" w:color="auto"/>
+              <w:right w:val="single" w:sz="4" w:space="0" w:color="auto"/>
+            </w:tcBorders>
+            <w:shd w:val="clear" w:color="auto" w:fill="auto"/>
+            <w:noWrap/>
+            <w:vAlign w:val="bottom"/>
+            <w:hideMark/>
+          </w:tcPr>
+          <w:p>
+            <w:pPr>
+              <w:spacing w:before="0" w:after="0" w:line="240" w:lineRule="auto"/>
+              <w:rPr>
+                <w:rFonts w:ascii="Calibri" w:hAnsi="Calibri"/>
+                <w:b/>
+                <w:bCs/>
+                <w:color w:val="000000"/>
+              </w:rPr>
+            </w:pPr>
+            <w:r>
+              <w:rPr>
+                <w:rFonts w:ascii="Calibri" w:hAnsi="Calibri"/>
+                <w:b/>
+                <w:bCs/>
+                <w:color w:val="000000"/>
+              </w:rPr>
+              <w:t>Description</w:t>
+            </w:r>
+          </w:p>
+        </w:tc>
+      </w:tr>
+      <w:tr>
+        <w:trPr>
+          <w:trHeight w:val="320"/>
+        </w:trPr>
+        <w:tc>
+          <w:tcPr>
+            <w:tcW w:w="2790" w:type="dxa"/>
+            <w:tcBorders>
+              <w:top w:val="nil"/>
+              <w:left w:val="single" w:sz="4" w:space="0" w:color="auto"/>
+              <w:bottom w:val="single" w:sz="4" w:space="0" w:color="auto"/>
+              <w:right w:val="single" w:sz="4" w:space="0" w:color="auto"/>
+            </w:tcBorders>
+            <w:shd w:val="clear" w:color="auto" w:fill="auto"/>
+            <w:noWrap/>
+            <w:vAlign w:val="bottom"/>
+            <w:hideMark/>
+          </w:tcPr>
+          <w:p>
+            <w:pPr>
+              <w:spacing w:before="0" w:after="0" w:line="240" w:lineRule="auto"/>
+              <w:rPr>
+                <w:rFonts w:ascii="Calibri" w:hAnsi="Calibri"/>
+                <w:color w:val="000000"/>
+              </w:rPr>
+            </w:pPr>
+            <w:r>
+              <w:rPr>
+                <w:rFonts w:ascii="Calibri" w:hAnsi="Calibri"/>
+                <w:color w:val="000000"/>
+              </w:rPr>
+              <w:t>KOMBUCHA_TWEETS</w:t>
+            </w:r>
+          </w:p>
+        </w:tc>
+        <w:tc>
+          <w:tcPr>
+            <w:tcW w:w="6220" w:type="dxa"/>
+            <w:tcBorders>
+              <w:top w:val="nil"/>
+              <w:left w:val="nil"/>
+              <w:bottom w:val="single" w:sz="4" w:space="0" w:color="auto"/>
+              <w:right w:val="single" w:sz="4" w:space="0" w:color="auto"/>
+            </w:tcBorders>
+            <w:shd w:val="clear" w:color="auto" w:fill="auto"/>
+            <w:noWrap/>
+            <w:vAlign w:val="bottom"/>
+            <w:hideMark/>
+          </w:tcPr>
+          <w:p>
+            <w:pPr>
+              <w:spacing w:before="0" w:after="0" w:line="240" w:lineRule="auto"/>
+              <w:rPr>
+                <w:rFonts w:ascii="Calibri" w:hAnsi="Calibri"/>
+                <w:color w:val="000000"/>
+              </w:rPr>
+            </w:pPr>
+            <w:r>
+              <w:rPr>
+                <w:rFonts w:ascii="Calibri" w:hAnsi="Calibri"/>
+                <w:color w:val="000000"/>
+              </w:rPr>
+              <w:t xml:space="preserve">Main table: text, URL, </w:t>
+            </w:r>
+          </w:p>
+        </w:tc>
+      </w:tr>
+      <w:tr>
+        <w:trPr>
+          <w:trHeight w:val="320"/>
+        </w:trPr>
+        <w:tc>
+          <w:tcPr>
+            <w:tcW w:w="2790" w:type="dxa"/>
+            <w:tcBorders>
+              <w:top w:val="nil"/>
+              <w:left w:val="single" w:sz="4" w:space="0" w:color="auto"/>
+              <w:bottom w:val="single" w:sz="4" w:space="0" w:color="auto"/>
+              <w:right w:val="single" w:sz="4" w:space="0" w:color="auto"/>
+            </w:tcBorders>
+            <w:shd w:val="clear" w:color="auto" w:fill="auto"/>
+            <w:noWrap/>
+            <w:vAlign w:val="bottom"/>
+            <w:hideMark/>
+          </w:tcPr>
+          <w:p>
+            <w:pPr>
+              <w:spacing w:before="0" w:after="0" w:line="240" w:lineRule="auto"/>
+              <w:rPr>
+                <w:rFonts w:ascii="Calibri" w:hAnsi="Calibri"/>
+                <w:color w:val="000000"/>
+              </w:rPr>
+            </w:pPr>
+            <w:r>
+              <w:rPr>
+                <w:rFonts w:ascii="Calibri" w:hAnsi="Calibri"/>
+                <w:color w:val="000000"/>
+              </w:rPr>
+              <w:t>KOMBUCHA_HASHTAGS</w:t>
+            </w:r>
+          </w:p>
+        </w:tc>
+        <w:tc>
+          <w:tcPr>
+            <w:tcW w:w="6220" w:type="dxa"/>
+            <w:tcBorders>
+              <w:top w:val="nil"/>
+              <w:left w:val="nil"/>
+              <w:bottom w:val="single" w:sz="4" w:space="0" w:color="auto"/>
+              <w:right w:val="single" w:sz="4" w:space="0" w:color="auto"/>
+            </w:tcBorders>
+            <w:shd w:val="clear" w:color="auto" w:fill="auto"/>
+            <w:noWrap/>
+            <w:vAlign w:val="bottom"/>
+            <w:hideMark/>
+          </w:tcPr>
+          <w:p>
+            <w:pPr>
+              <w:spacing w:before="0" w:after="0" w:line="240" w:lineRule="auto"/>
+              <w:rPr>
+                <w:rFonts w:ascii="Calibri" w:hAnsi="Calibri"/>
+                <w:color w:val="000000"/>
+              </w:rPr>
+            </w:pPr>
+            <w:r>
+              <w:rPr>
+                <w:rFonts w:ascii="Calibri" w:hAnsi="Calibri"/>
+                <w:color w:val="000000"/>
+              </w:rPr>
+              <w:t>The hashtags found in the messages, one row per hashtag.</w:t>
+            </w:r>
+          </w:p>
+        </w:tc>
+      </w:tr>
+      <w:tr>
+        <w:trPr>
+          <w:trHeight w:val="320"/>
+        </w:trPr>
+        <w:tc>
+          <w:tcPr>
+            <w:tcW w:w="2790" w:type="dxa"/>
+            <w:tcBorders>
+              <w:top w:val="nil"/>
+              <w:left w:val="single" w:sz="4" w:space="0" w:color="auto"/>
+              <w:bottom w:val="single" w:sz="4" w:space="0" w:color="auto"/>
+              <w:right w:val="single" w:sz="4" w:space="0" w:color="auto"/>
+            </w:tcBorders>
+            <w:shd w:val="clear" w:color="auto" w:fill="auto"/>
+            <w:noWrap/>
+            <w:vAlign w:val="bottom"/>
+            <w:hideMark/>
+          </w:tcPr>
+          <w:p>
+            <w:pPr>
+              <w:spacing w:before="0" w:after="0" w:line="240" w:lineRule="auto"/>
+              <w:rPr>
+                <w:rFonts w:ascii="Calibri" w:hAnsi="Calibri"/>
+                <w:color w:val="000000"/>
+              </w:rPr>
+            </w:pPr>
+            <w:r>
+              <w:rPr>
+                <w:rFonts w:ascii="Calibri" w:hAnsi="Calibri"/>
+                <w:color w:val="000000"/>
+              </w:rPr>
+              <w:t>KOMBUCHA_LINKS</w:t>
+            </w:r>
+          </w:p>
+        </w:tc>
+        <w:tc>
+          <w:tcPr>
+            <w:tcW w:w="6220" w:type="dxa"/>
+            <w:tcBorders>
+              <w:top w:val="nil"/>
+              <w:left w:val="nil"/>
+              <w:bottom w:val="single" w:sz="4" w:space="0" w:color="auto"/>
+              <w:right w:val="single" w:sz="4" w:space="0" w:color="auto"/>
+            </w:tcBorders>
+            <w:shd w:val="clear" w:color="auto" w:fill="auto"/>
+            <w:noWrap/>
+            <w:vAlign w:val="bottom"/>
+            <w:hideMark/>
+          </w:tcPr>
+          <w:p>
+            <w:pPr>
+              <w:spacing w:before="0" w:after="0" w:line="240" w:lineRule="auto"/>
+              <w:rPr>
+                <w:rFonts w:ascii="Calibri" w:hAnsi="Calibri"/>
+                <w:color w:val="000000"/>
+              </w:rPr>
+            </w:pPr>
+            <w:r>
+              <w:rPr>
+                <w:rFonts w:ascii="Calibri" w:hAnsi="Calibri"/>
+                <w:color w:val="000000"/>
+              </w:rPr>
+              <w:t xml:space="preserve">Expansion of </w:t>
+            </w:r>
+            <w:proofErr w:type="spellStart"/>
+            <w:r>
+              <w:rPr>
+                <w:rFonts w:ascii="Calibri" w:hAnsi="Calibri"/>
+                <w:color w:val="000000"/>
+              </w:rPr>
+              <w:t>tinyURL</w:t>
+            </w:r>
+            <w:proofErr w:type="spellEnd"/>
+            <w:r>
+              <w:rPr>
+                <w:rFonts w:ascii="Calibri" w:hAnsi="Calibri"/>
+                <w:color w:val="000000"/>
+              </w:rPr>
+              <w:t xml:space="preserve"> links in messages to the full URL.</w:t>
+            </w:r>
+          </w:p>
+        </w:tc>
+      </w:tr>
+      <w:tr>
+        <w:trPr>
+          <w:trHeight w:val="320"/>
+        </w:trPr>
+        <w:tc>
+          <w:tcPr>
+            <w:tcW w:w="2790" w:type="dxa"/>
+            <w:tcBorders>
+              <w:top w:val="nil"/>
+              <w:left w:val="single" w:sz="4" w:space="0" w:color="auto"/>
+              <w:bottom w:val="single" w:sz="4" w:space="0" w:color="auto"/>
+              <w:right w:val="single" w:sz="4" w:space="0" w:color="auto"/>
+            </w:tcBorders>
+            <w:shd w:val="clear" w:color="auto" w:fill="auto"/>
+            <w:noWrap/>
+            <w:vAlign w:val="bottom"/>
+            <w:hideMark/>
+          </w:tcPr>
+          <w:p>
+            <w:pPr>
+              <w:spacing w:before="0" w:after="0" w:line="240" w:lineRule="auto"/>
+              <w:rPr>
+                <w:rFonts w:ascii="Calibri" w:hAnsi="Calibri"/>
+                <w:color w:val="000000"/>
+              </w:rPr>
+            </w:pPr>
+            <w:r>
+              <w:rPr>
+                <w:rFonts w:ascii="Calibri" w:hAnsi="Calibri"/>
+                <w:color w:val="000000"/>
+              </w:rPr>
+              <w:t>KOMBUCHA_LOCATIONS</w:t>
+            </w:r>
+          </w:p>
+        </w:tc>
+        <w:tc>
+          <w:tcPr>
+            <w:tcW w:w="6220" w:type="dxa"/>
+            <w:tcBorders>
+              <w:top w:val="nil"/>
+              <w:left w:val="nil"/>
+              <w:bottom w:val="single" w:sz="4" w:space="0" w:color="auto"/>
+              <w:right w:val="single" w:sz="4" w:space="0" w:color="auto"/>
+            </w:tcBorders>
+            <w:shd w:val="clear" w:color="auto" w:fill="auto"/>
+            <w:noWrap/>
+            <w:vAlign w:val="bottom"/>
+            <w:hideMark/>
+          </w:tcPr>
+          <w:p>
+            <w:pPr>
+              <w:spacing w:before="0" w:after="0" w:line="240" w:lineRule="auto"/>
+              <w:rPr>
+                <w:rFonts w:ascii="Calibri" w:hAnsi="Calibri"/>
+                <w:color w:val="000000"/>
+              </w:rPr>
+            </w:pPr>
+            <w:proofErr w:type="spellStart"/>
+            <w:r>
+              <w:rPr>
+                <w:rFonts w:ascii="Calibri" w:hAnsi="Calibri"/>
+                <w:color w:val="000000"/>
+              </w:rPr>
+              <w:t>Lat</w:t>
+            </w:r>
+            <w:proofErr w:type="spellEnd"/>
+            <w:r>
+              <w:rPr>
+                <w:rFonts w:ascii="Calibri" w:hAnsi="Calibri"/>
+                <w:color w:val="000000"/>
+              </w:rPr>
+              <w:t>/Lon location – user profile, message transmission.</w:t>
+            </w:r>
+          </w:p>
+        </w:tc>
+      </w:tr>
+      <w:tr>
+        <w:trPr>
+          <w:trHeight w:val="320"/>
+        </w:trPr>
+        <w:tc>
+          <w:tcPr>
+            <w:tcW w:w="2790" w:type="dxa"/>
+            <w:tcBorders>
+              <w:top w:val="nil"/>
+              <w:left w:val="single" w:sz="4" w:space="0" w:color="auto"/>
+              <w:bottom w:val="single" w:sz="4" w:space="0" w:color="auto"/>
+              <w:right w:val="single" w:sz="4" w:space="0" w:color="auto"/>
+            </w:tcBorders>
+            <w:shd w:val="clear" w:color="auto" w:fill="auto"/>
+            <w:noWrap/>
+            <w:vAlign w:val="bottom"/>
+            <w:hideMark/>
+          </w:tcPr>
+          <w:p>
+            <w:pPr>
+              <w:spacing w:before="0" w:after="0" w:line="240" w:lineRule="auto"/>
+              <w:rPr>
+                <w:rFonts w:ascii="Calibri" w:hAnsi="Calibri"/>
+                <w:color w:val="000000"/>
+              </w:rPr>
+            </w:pPr>
+            <w:r>
+              <w:rPr>
+                <w:rFonts w:ascii="Calibri" w:hAnsi="Calibri"/>
+                <w:color w:val="000000"/>
+              </w:rPr>
+              <w:t>KOMBUCHA_MEDIA</w:t>
+            </w:r>
+          </w:p>
+        </w:tc>
+        <w:tc>
+          <w:tcPr>
+            <w:tcW w:w="6220" w:type="dxa"/>
+            <w:tcBorders>
+              <w:top w:val="nil"/>
+              <w:left w:val="nil"/>
+              <w:bottom w:val="single" w:sz="4" w:space="0" w:color="auto"/>
+              <w:right w:val="single" w:sz="4" w:space="0" w:color="auto"/>
+            </w:tcBorders>
+            <w:shd w:val="clear" w:color="auto" w:fill="auto"/>
+            <w:noWrap/>
+            <w:vAlign w:val="bottom"/>
+            <w:hideMark/>
+          </w:tcPr>
+          <w:p>
+            <w:pPr>
+              <w:spacing w:before="0" w:after="0" w:line="240" w:lineRule="auto"/>
+              <w:rPr>
+                <w:rFonts w:ascii="Calibri" w:hAnsi="Calibri"/>
+                <w:color w:val="000000"/>
+              </w:rPr>
+            </w:pPr>
+            <w:r>
+              <w:rPr>
+                <w:rFonts w:ascii="Calibri" w:hAnsi="Calibri"/>
+                <w:color w:val="000000"/>
+              </w:rPr>
+              <w:t>Expanded URLs media locations</w:t>
+            </w:r>
+          </w:p>
+        </w:tc>
+      </w:tr>
+      <w:tr>
+        <w:trPr>
+          <w:trHeight w:val="320"/>
+        </w:trPr>
+        <w:tc>
+          <w:tcPr>
+            <w:tcW w:w="2790" w:type="dxa"/>
+            <w:tcBorders>
+              <w:top w:val="nil"/>
+              <w:left w:val="single" w:sz="4" w:space="0" w:color="auto"/>
+              <w:bottom w:val="single" w:sz="4" w:space="0" w:color="auto"/>
+              <w:right w:val="single" w:sz="4" w:space="0" w:color="auto"/>
+            </w:tcBorders>
+            <w:shd w:val="clear" w:color="auto" w:fill="auto"/>
+            <w:noWrap/>
+            <w:vAlign w:val="bottom"/>
+            <w:hideMark/>
+          </w:tcPr>
+          <w:p>
+            <w:pPr>
+              <w:spacing w:before="0" w:after="0" w:line="240" w:lineRule="auto"/>
+              <w:rPr>
+                <w:rFonts w:ascii="Calibri" w:hAnsi="Calibri"/>
+                <w:color w:val="000000"/>
+              </w:rPr>
+            </w:pPr>
+            <w:r>
+              <w:rPr>
+                <w:rFonts w:ascii="Calibri" w:hAnsi="Calibri"/>
+                <w:color w:val="000000"/>
+              </w:rPr>
+              <w:t>KOMBUCHA_SENTIMENTS</w:t>
+            </w:r>
+          </w:p>
+        </w:tc>
+        <w:tc>
+          <w:tcPr>
+            <w:tcW w:w="6220" w:type="dxa"/>
+            <w:tcBorders>
+              <w:top w:val="nil"/>
+              <w:left w:val="nil"/>
+              <w:bottom w:val="single" w:sz="4" w:space="0" w:color="auto"/>
+              <w:right w:val="single" w:sz="4" w:space="0" w:color="auto"/>
+            </w:tcBorders>
+            <w:shd w:val="clear" w:color="auto" w:fill="auto"/>
+            <w:noWrap/>
+            <w:vAlign w:val="bottom"/>
+            <w:hideMark/>
+          </w:tcPr>
+          <w:p>
+            <w:pPr>
+              <w:spacing w:before="0" w:after="0" w:line="240" w:lineRule="auto"/>
+              <w:rPr>
+                <w:rFonts w:ascii="Calibri" w:hAnsi="Calibri"/>
+                <w:color w:val="000000"/>
+              </w:rPr>
+            </w:pPr>
+            <w:r>
+              <w:rPr>
+                <w:rFonts w:ascii="Calibri" w:hAnsi="Calibri"/>
+                <w:color w:val="000000"/>
+              </w:rPr>
+              <w:t>Polarity and text that indicate sentiment</w:t>
+            </w:r>
+            <w:r>
+              <w:rPr>
+                <w:rFonts w:ascii="Calibri" w:hAnsi="Calibri"/>
+                <w:color w:val="000000"/>
+              </w:rPr>
+              <w:t> </w:t>
+            </w:r>
+          </w:p>
+        </w:tc>
+      </w:tr>
+      <w:tr>
+        <w:trPr>
+          <w:trHeight w:val="320"/>
+        </w:trPr>
+        <w:tc>
+          <w:tcPr>
+            <w:tcW w:w="2790" w:type="dxa"/>
+            <w:tcBorders>
+              <w:top w:val="nil"/>
+              <w:left w:val="single" w:sz="4" w:space="0" w:color="auto"/>
+              <w:bottom w:val="single" w:sz="4" w:space="0" w:color="auto"/>
+              <w:right w:val="single" w:sz="4" w:space="0" w:color="auto"/>
+            </w:tcBorders>
+            <w:shd w:val="clear" w:color="auto" w:fill="auto"/>
+            <w:noWrap/>
+            <w:vAlign w:val="bottom"/>
+            <w:hideMark/>
+          </w:tcPr>
+          <w:p>
+            <w:pPr>
+              <w:spacing w:before="0" w:after="0" w:line="240" w:lineRule="auto"/>
+              <w:rPr>
+                <w:rFonts w:ascii="Calibri" w:hAnsi="Calibri"/>
+                <w:color w:val="000000"/>
+              </w:rPr>
+            </w:pPr>
+            <w:r>
+              <w:rPr>
+                <w:rFonts w:ascii="Calibri" w:hAnsi="Calibri"/>
+                <w:color w:val="000000"/>
+              </w:rPr>
+              <w:t>KOMBUCHA_USERS</w:t>
+            </w:r>
+          </w:p>
+        </w:tc>
+        <w:tc>
+          <w:tcPr>
+            <w:tcW w:w="6220" w:type="dxa"/>
+            <w:tcBorders>
+              <w:top w:val="nil"/>
+              <w:left w:val="nil"/>
+              <w:bottom w:val="single" w:sz="4" w:space="0" w:color="auto"/>
+              <w:right w:val="single" w:sz="4" w:space="0" w:color="auto"/>
+            </w:tcBorders>
+            <w:shd w:val="clear" w:color="auto" w:fill="auto"/>
+            <w:noWrap/>
+            <w:vAlign w:val="bottom"/>
+            <w:hideMark/>
+          </w:tcPr>
+          <w:p>
+            <w:pPr>
+              <w:spacing w:before="0" w:after="0" w:line="240" w:lineRule="auto"/>
+              <w:rPr>
+                <w:rFonts w:ascii="Calibri" w:hAnsi="Calibri"/>
+                <w:color w:val="000000"/>
+              </w:rPr>
+            </w:pPr>
+            <w:r>
+              <w:rPr>
+                <w:rFonts w:ascii="Calibri" w:hAnsi="Calibri"/>
+                <w:color w:val="000000"/>
+              </w:rPr>
+              <w:t>User Id, name and screen name</w:t>
+            </w:r>
+          </w:p>
+        </w:tc>
+      </w:tr>
+    </w:tbl>
+    <w:p>
+      <w:r>
+        <w:t>All of the tables have the key MESSAGE_ID (e.g., “</w:t>
+      </w:r>
+      <w:r>
+        <w:t>tag:search.twitter.com,</w:t>
+      </w:r>
+      <w:r>
+        <w:t xml:space="preserve"> </w:t>
+      </w:r>
+      <w:r>
+        <w:t>2005:</w:t>
+      </w:r>
+      <w:r>
+        <w:t xml:space="preserve"> </w:t>
+      </w:r>
+      <w:r>
+        <w:t>600637624315813888</w:t>
+      </w:r>
+      <w:r>
+        <w:t>”), so that the data from different tables can be joined together as needed.</w:t>
+      </w:r>
+    </w:p>
+    <w:p>
+      <w:r>
+        <w:t>An example set of tweet texts f</w:t>
+      </w:r>
+      <w:r>
+        <w:t>rom the KOMBUCHA_TWEETS table</w:t>
+      </w:r>
+      <w:r>
+        <w:t xml:space="preserve"> is shown in </w:t>
+      </w:r>
+      <w:r>
+        <w:fldChar w:fldCharType="begin"/>
+      </w:r>
+      <w:r>
+        <w:instrText xml:space="preserve"> REF _Ref464309582 \h </w:instrText>
+      </w:r>
+      <w:r>
+        <w:fldChar w:fldCharType="separate"/>
+      </w:r>
+      <w:r>
+        <w:t xml:space="preserve">Table </w:t>
+      </w:r>
+      <w:r>
+        <w:rPr>
+          <w:noProof/>
+        </w:rPr>
+        <w:t>2</w:t>
+      </w:r>
+      <w:r>
+        <w:fldChar w:fldCharType="end"/>
+      </w:r>
+      <w:r>
+        <w:t>.</w:t>
+      </w:r>
+    </w:p>
+    <w:p>
+      <w:pPr>
+        <w:pStyle w:val="Caption"/>
+        <w:keepNext/>
+      </w:pPr>
+      <w:bookmarkStart w:id="5" w:name="_Ref464309582"/>
       <w:r>
         <w:t xml:space="preserve">Table </w:t>
       </w:r>
@@ -1531,6 +1670,560 @@
             <w:noProof/>
           </w:rPr>
           <w:t>2</w:t>
+        </w:r>
+      </w:fldSimple>
+      <w:bookmarkEnd w:id="5"/>
+      <w:r>
+        <w:t>. Example tweet texts.</w:t>
+      </w:r>
+    </w:p>
+    <w:tbl>
+      <w:tblPr>
+        <w:tblW w:w="9962" w:type="dxa"/>
+        <w:tblLook w:val="04A0" w:firstRow="1" w:lastRow="0" w:firstColumn="1" w:lastColumn="0" w:noHBand="0" w:noVBand="1"/>
+      </w:tblPr>
+      <w:tblGrid>
+        <w:gridCol w:w="9962"/>
+      </w:tblGrid>
+      <w:tr>
+        <w:trPr>
+          <w:trHeight w:val="320"/>
+        </w:trPr>
+        <w:tc>
+          <w:tcPr>
+            <w:tcW w:w="9962" w:type="dxa"/>
+            <w:tcBorders>
+              <w:top w:val="single" w:sz="4" w:space="0" w:color="auto"/>
+              <w:left w:val="single" w:sz="4" w:space="0" w:color="auto"/>
+              <w:bottom w:val="single" w:sz="4" w:space="0" w:color="auto"/>
+              <w:right w:val="single" w:sz="4" w:space="0" w:color="auto"/>
+            </w:tcBorders>
+            <w:shd w:val="clear" w:color="auto" w:fill="auto"/>
+            <w:vAlign w:val="bottom"/>
+            <w:hideMark/>
+          </w:tcPr>
+          <w:p>
+            <w:pPr>
+              <w:spacing w:before="0" w:after="0" w:line="240" w:lineRule="auto"/>
+              <w:rPr>
+                <w:rFonts w:ascii="Calibri" w:hAnsi="Calibri"/>
+                <w:b/>
+                <w:color w:val="000000"/>
+              </w:rPr>
+            </w:pPr>
+            <w:r>
+              <w:rPr>
+                <w:rFonts w:ascii="Calibri" w:hAnsi="Calibri"/>
+                <w:b/>
+                <w:color w:val="000000"/>
+              </w:rPr>
+              <w:t>MESSAGE_BODY</w:t>
+            </w:r>
+          </w:p>
+        </w:tc>
+      </w:tr>
+      <w:tr>
+        <w:trPr>
+          <w:trHeight w:val="640"/>
+        </w:trPr>
+        <w:tc>
+          <w:tcPr>
+            <w:tcW w:w="9962" w:type="dxa"/>
+            <w:tcBorders>
+              <w:top w:val="nil"/>
+              <w:left w:val="single" w:sz="4" w:space="0" w:color="auto"/>
+              <w:bottom w:val="single" w:sz="4" w:space="0" w:color="auto"/>
+              <w:right w:val="single" w:sz="4" w:space="0" w:color="auto"/>
+            </w:tcBorders>
+            <w:shd w:val="clear" w:color="auto" w:fill="auto"/>
+            <w:vAlign w:val="bottom"/>
+            <w:hideMark/>
+          </w:tcPr>
+          <w:p>
+            <w:pPr>
+              <w:spacing w:before="0" w:after="0" w:line="240" w:lineRule="auto"/>
+              <w:rPr>
+                <w:rFonts w:ascii="Calibri" w:hAnsi="Calibri"/>
+                <w:color w:val="000000"/>
+              </w:rPr>
+            </w:pPr>
+            <w:r>
+              <w:rPr>
+                <w:rFonts w:ascii="Calibri" w:hAnsi="Calibri"/>
+                <w:color w:val="000000"/>
+              </w:rPr>
+              <w:t>RT @</w:t>
+            </w:r>
+            <w:proofErr w:type="spellStart"/>
+            <w:r>
+              <w:rPr>
+                <w:rFonts w:ascii="Calibri" w:hAnsi="Calibri"/>
+                <w:color w:val="000000"/>
+              </w:rPr>
+              <w:t>craftyleftdee</w:t>
+            </w:r>
+            <w:proofErr w:type="spellEnd"/>
+            <w:r>
+              <w:rPr>
+                <w:rFonts w:ascii="Calibri" w:hAnsi="Calibri"/>
+                <w:color w:val="000000"/>
+              </w:rPr>
+              <w:t>: Slumped brown #</w:t>
+            </w:r>
+            <w:proofErr w:type="spellStart"/>
+            <w:r>
+              <w:rPr>
+                <w:rFonts w:ascii="Calibri" w:hAnsi="Calibri"/>
+                <w:color w:val="000000"/>
+              </w:rPr>
+              <w:t>Kombucha</w:t>
+            </w:r>
+            <w:proofErr w:type="spellEnd"/>
+            <w:r>
+              <w:rPr>
+                <w:rFonts w:ascii="Calibri" w:hAnsi="Calibri"/>
+                <w:color w:val="000000"/>
+              </w:rPr>
+              <w:t xml:space="preserve"> bottle for spoon rest #ecofriendly #</w:t>
+            </w:r>
+            <w:proofErr w:type="spellStart"/>
+            <w:r>
+              <w:rPr>
+                <w:rFonts w:ascii="Calibri" w:hAnsi="Calibri"/>
+                <w:color w:val="000000"/>
+              </w:rPr>
+              <w:t>etsymntt</w:t>
+            </w:r>
+            <w:proofErr w:type="spellEnd"/>
+            <w:r>
+              <w:rPr>
+                <w:rFonts w:ascii="Calibri" w:hAnsi="Calibri"/>
+                <w:color w:val="000000"/>
+              </w:rPr>
+              <w:t xml:space="preserve"> </w:t>
+            </w:r>
+            <w:proofErr w:type="spellStart"/>
+            <w:r>
+              <w:rPr>
+                <w:rFonts w:ascii="Calibri" w:hAnsi="Calibri"/>
+                <w:color w:val="000000"/>
+              </w:rPr>
+              <w:t>CraftyleftDee</w:t>
+            </w:r>
+            <w:proofErr w:type="spellEnd"/>
+            <w:r>
+              <w:rPr>
+                <w:rFonts w:ascii="Calibri" w:hAnsi="Calibri"/>
+                <w:color w:val="000000"/>
+              </w:rPr>
+              <w:t xml:space="preserve"> http://t.co/Qt75VOMuY8 via @Etsy</w:t>
+            </w:r>
+          </w:p>
+        </w:tc>
+      </w:tr>
+      <w:tr>
+        <w:trPr>
+          <w:trHeight w:val="320"/>
+        </w:trPr>
+        <w:tc>
+          <w:tcPr>
+            <w:tcW w:w="9962" w:type="dxa"/>
+            <w:tcBorders>
+              <w:top w:val="nil"/>
+              <w:left w:val="single" w:sz="4" w:space="0" w:color="auto"/>
+              <w:bottom w:val="single" w:sz="4" w:space="0" w:color="auto"/>
+              <w:right w:val="single" w:sz="4" w:space="0" w:color="auto"/>
+            </w:tcBorders>
+            <w:shd w:val="clear" w:color="auto" w:fill="auto"/>
+            <w:vAlign w:val="bottom"/>
+            <w:hideMark/>
+          </w:tcPr>
+          <w:p>
+            <w:pPr>
+              <w:spacing w:before="0" w:after="0" w:line="240" w:lineRule="auto"/>
+              <w:rPr>
+                <w:rFonts w:ascii="Calibri" w:hAnsi="Calibri"/>
+                <w:color w:val="000000"/>
+              </w:rPr>
+            </w:pPr>
+            <w:r>
+              <w:rPr>
+                <w:rFonts w:ascii="Calibri" w:hAnsi="Calibri"/>
+                <w:color w:val="000000"/>
+              </w:rPr>
+              <w:lastRenderedPageBreak/>
+              <w:t>#</w:t>
+            </w:r>
+            <w:proofErr w:type="spellStart"/>
+            <w:r>
+              <w:rPr>
+                <w:rFonts w:ascii="Calibri" w:hAnsi="Calibri"/>
+                <w:color w:val="000000"/>
+              </w:rPr>
+              <w:t>Kombucha</w:t>
+            </w:r>
+            <w:proofErr w:type="spellEnd"/>
+            <w:r>
+              <w:rPr>
+                <w:rFonts w:ascii="Calibri" w:hAnsi="Calibri"/>
+                <w:color w:val="000000"/>
+              </w:rPr>
+              <w:t>: Thrill Hill, Ginger Berry, Thai Temple (Lemon Grass, Lime Leaf)</w:t>
+            </w:r>
+          </w:p>
+        </w:tc>
+      </w:tr>
+      <w:tr>
+        <w:trPr>
+          <w:trHeight w:val="640"/>
+        </w:trPr>
+        <w:tc>
+          <w:tcPr>
+            <w:tcW w:w="9962" w:type="dxa"/>
+            <w:tcBorders>
+              <w:top w:val="nil"/>
+              <w:left w:val="single" w:sz="4" w:space="0" w:color="auto"/>
+              <w:bottom w:val="single" w:sz="4" w:space="0" w:color="auto"/>
+              <w:right w:val="single" w:sz="4" w:space="0" w:color="auto"/>
+            </w:tcBorders>
+            <w:shd w:val="clear" w:color="auto" w:fill="auto"/>
+            <w:vAlign w:val="bottom"/>
+            <w:hideMark/>
+          </w:tcPr>
+          <w:p>
+            <w:pPr>
+              <w:spacing w:before="0" w:after="0" w:line="240" w:lineRule="auto"/>
+              <w:rPr>
+                <w:rFonts w:ascii="Calibri" w:hAnsi="Calibri"/>
+                <w:color w:val="000000"/>
+              </w:rPr>
+            </w:pPr>
+            <w:r>
+              <w:rPr>
+                <w:rFonts w:ascii="Calibri" w:hAnsi="Calibri"/>
+                <w:color w:val="000000"/>
+              </w:rPr>
+              <w:t>I'm really enjoying this Ginger #</w:t>
+            </w:r>
+            <w:proofErr w:type="spellStart"/>
+            <w:r>
+              <w:rPr>
+                <w:rFonts w:ascii="Calibri" w:hAnsi="Calibri"/>
+                <w:color w:val="000000"/>
+              </w:rPr>
+              <w:t>kombucha</w:t>
+            </w:r>
+            <w:proofErr w:type="spellEnd"/>
+            <w:r>
+              <w:rPr>
+                <w:rFonts w:ascii="Calibri" w:hAnsi="Calibri"/>
+                <w:color w:val="000000"/>
+              </w:rPr>
+              <w:t xml:space="preserve"> from @</w:t>
+            </w:r>
+            <w:proofErr w:type="spellStart"/>
+            <w:r>
+              <w:rPr>
+                <w:rFonts w:ascii="Calibri" w:hAnsi="Calibri"/>
+                <w:color w:val="000000"/>
+              </w:rPr>
+              <w:t>livekombucha</w:t>
+            </w:r>
+            <w:proofErr w:type="spellEnd"/>
+            <w:r>
+              <w:rPr>
+                <w:rFonts w:ascii="Calibri" w:hAnsi="Calibri"/>
+                <w:color w:val="000000"/>
+              </w:rPr>
+              <w:t xml:space="preserve"> - and the cap says "we're </w:t>
+            </w:r>
+            <w:proofErr w:type="spellStart"/>
+            <w:r>
+              <w:rPr>
+                <w:rFonts w:ascii="Calibri" w:hAnsi="Calibri"/>
+                <w:color w:val="000000"/>
+              </w:rPr>
+              <w:t>betterâ</w:t>
+            </w:r>
+            <w:proofErr w:type="spellEnd"/>
+            <w:r>
+              <w:rPr>
+                <w:rFonts w:ascii="Calibri" w:hAnsi="Calibri"/>
+                <w:color w:val="000000"/>
+              </w:rPr>
+              <w:t>€¦ http://t.co/MEfCKBrNXX</w:t>
+            </w:r>
+          </w:p>
+        </w:tc>
+      </w:tr>
+      <w:tr>
+        <w:trPr>
+          <w:trHeight w:val="640"/>
+        </w:trPr>
+        <w:tc>
+          <w:tcPr>
+            <w:tcW w:w="9962" w:type="dxa"/>
+            <w:tcBorders>
+              <w:top w:val="nil"/>
+              <w:left w:val="single" w:sz="4" w:space="0" w:color="auto"/>
+              <w:bottom w:val="single" w:sz="4" w:space="0" w:color="auto"/>
+              <w:right w:val="single" w:sz="4" w:space="0" w:color="auto"/>
+            </w:tcBorders>
+            <w:shd w:val="clear" w:color="auto" w:fill="auto"/>
+            <w:vAlign w:val="bottom"/>
+            <w:hideMark/>
+          </w:tcPr>
+          <w:p>
+            <w:pPr>
+              <w:spacing w:before="0" w:after="0" w:line="240" w:lineRule="auto"/>
+              <w:rPr>
+                <w:rFonts w:ascii="Calibri" w:hAnsi="Calibri"/>
+                <w:color w:val="000000"/>
+              </w:rPr>
+            </w:pPr>
+            <w:r>
+              <w:rPr>
+                <w:rFonts w:ascii="Calibri" w:hAnsi="Calibri"/>
+                <w:color w:val="000000"/>
+              </w:rPr>
+              <w:t>Homemade #</w:t>
+            </w:r>
+            <w:proofErr w:type="spellStart"/>
+            <w:r>
+              <w:rPr>
+                <w:rFonts w:ascii="Calibri" w:hAnsi="Calibri"/>
+                <w:color w:val="000000"/>
+              </w:rPr>
+              <w:t>kombucha</w:t>
+            </w:r>
+            <w:proofErr w:type="spellEnd"/>
+            <w:r>
+              <w:rPr>
+                <w:rFonts w:ascii="Calibri" w:hAnsi="Calibri"/>
+                <w:color w:val="000000"/>
+              </w:rPr>
+              <w:t xml:space="preserve"> first taste.  So freaking delicious! This is my fermented beverage for the #</w:t>
+            </w:r>
+            <w:proofErr w:type="spellStart"/>
+            <w:r>
+              <w:rPr>
+                <w:rFonts w:ascii="Calibri" w:hAnsi="Calibri"/>
+                <w:color w:val="000000"/>
+              </w:rPr>
+              <w:t>GreyCup</w:t>
+            </w:r>
+            <w:proofErr w:type="spellEnd"/>
+          </w:p>
+        </w:tc>
+      </w:tr>
+      <w:tr>
+        <w:trPr>
+          <w:trHeight w:val="640"/>
+        </w:trPr>
+        <w:tc>
+          <w:tcPr>
+            <w:tcW w:w="9962" w:type="dxa"/>
+            <w:tcBorders>
+              <w:top w:val="nil"/>
+              <w:left w:val="single" w:sz="4" w:space="0" w:color="auto"/>
+              <w:bottom w:val="single" w:sz="4" w:space="0" w:color="auto"/>
+              <w:right w:val="single" w:sz="4" w:space="0" w:color="auto"/>
+            </w:tcBorders>
+            <w:shd w:val="clear" w:color="auto" w:fill="auto"/>
+            <w:vAlign w:val="bottom"/>
+            <w:hideMark/>
+          </w:tcPr>
+          <w:p>
+            <w:pPr>
+              <w:spacing w:before="0" w:after="0" w:line="240" w:lineRule="auto"/>
+              <w:rPr>
+                <w:rFonts w:ascii="Calibri" w:hAnsi="Calibri"/>
+                <w:color w:val="000000"/>
+              </w:rPr>
+            </w:pPr>
+            <w:r>
+              <w:rPr>
+                <w:rFonts w:ascii="Calibri" w:hAnsi="Calibri"/>
+                <w:color w:val="000000"/>
+              </w:rPr>
+              <w:t>Burnt cookies, #</w:t>
+            </w:r>
+            <w:proofErr w:type="spellStart"/>
+            <w:r>
+              <w:rPr>
+                <w:rFonts w:ascii="Calibri" w:hAnsi="Calibri"/>
+                <w:color w:val="000000"/>
+              </w:rPr>
+              <w:t>buchi_kombucha</w:t>
+            </w:r>
+            <w:proofErr w:type="spellEnd"/>
+            <w:r>
+              <w:rPr>
+                <w:rFonts w:ascii="Calibri" w:hAnsi="Calibri"/>
+                <w:color w:val="000000"/>
+              </w:rPr>
+              <w:t>, and #</w:t>
+            </w:r>
+            <w:proofErr w:type="spellStart"/>
+            <w:r>
+              <w:rPr>
+                <w:rFonts w:ascii="Calibri" w:hAnsi="Calibri"/>
+                <w:color w:val="000000"/>
+              </w:rPr>
+              <w:t>bongojava</w:t>
+            </w:r>
+            <w:proofErr w:type="spellEnd"/>
+            <w:r>
+              <w:rPr>
+                <w:rFonts w:ascii="Calibri" w:hAnsi="Calibri"/>
+                <w:color w:val="000000"/>
+              </w:rPr>
+              <w:t xml:space="preserve"> coffee = good morning! #wakeup #</w:t>
+            </w:r>
+            <w:proofErr w:type="spellStart"/>
+            <w:r>
+              <w:rPr>
+                <w:rFonts w:ascii="Calibri" w:hAnsi="Calibri"/>
+                <w:color w:val="000000"/>
+              </w:rPr>
+              <w:t>kombucha</w:t>
+            </w:r>
+            <w:proofErr w:type="spellEnd"/>
+            <w:r>
+              <w:rPr>
+                <w:rFonts w:ascii="Calibri" w:hAnsi="Calibri"/>
+                <w:color w:val="000000"/>
+              </w:rPr>
+              <w:t xml:space="preserve"> #paleo #</w:t>
+            </w:r>
+            <w:proofErr w:type="spellStart"/>
+            <w:r>
+              <w:rPr>
+                <w:rFonts w:ascii="Calibri" w:hAnsi="Calibri"/>
+                <w:color w:val="000000"/>
+              </w:rPr>
+              <w:t>grainfree</w:t>
+            </w:r>
+            <w:proofErr w:type="spellEnd"/>
+            <w:r>
+              <w:rPr>
+                <w:rFonts w:ascii="Calibri" w:hAnsi="Calibri"/>
+                <w:color w:val="000000"/>
+              </w:rPr>
+              <w:t xml:space="preserve"> http://t.co/TPis5SlC8a</w:t>
+            </w:r>
+          </w:p>
+        </w:tc>
+      </w:tr>
+      <w:tr>
+        <w:trPr>
+          <w:trHeight w:val="640"/>
+        </w:trPr>
+        <w:tc>
+          <w:tcPr>
+            <w:tcW w:w="9962" w:type="dxa"/>
+            <w:tcBorders>
+              <w:top w:val="nil"/>
+              <w:left w:val="single" w:sz="4" w:space="0" w:color="auto"/>
+              <w:bottom w:val="single" w:sz="4" w:space="0" w:color="auto"/>
+              <w:right w:val="single" w:sz="4" w:space="0" w:color="auto"/>
+            </w:tcBorders>
+            <w:shd w:val="clear" w:color="auto" w:fill="auto"/>
+            <w:vAlign w:val="bottom"/>
+            <w:hideMark/>
+          </w:tcPr>
+          <w:p>
+            <w:pPr>
+              <w:spacing w:before="0" w:after="0" w:line="240" w:lineRule="auto"/>
+              <w:rPr>
+                <w:rFonts w:ascii="Calibri" w:hAnsi="Calibri"/>
+                <w:color w:val="000000"/>
+              </w:rPr>
+            </w:pPr>
+            <w:r>
+              <w:rPr>
+                <w:rFonts w:ascii="Calibri" w:hAnsi="Calibri"/>
+                <w:color w:val="000000"/>
+              </w:rPr>
+              <w:t>RT @</w:t>
+            </w:r>
+            <w:proofErr w:type="spellStart"/>
+            <w:r>
+              <w:rPr>
+                <w:rFonts w:ascii="Calibri" w:hAnsi="Calibri"/>
+                <w:color w:val="000000"/>
+              </w:rPr>
+              <w:t>dbzweier</w:t>
+            </w:r>
+            <w:proofErr w:type="spellEnd"/>
+            <w:r>
+              <w:rPr>
+                <w:rFonts w:ascii="Calibri" w:hAnsi="Calibri"/>
+                <w:color w:val="000000"/>
+              </w:rPr>
+              <w:t>: #</w:t>
+            </w:r>
+            <w:proofErr w:type="spellStart"/>
+            <w:r>
+              <w:rPr>
+                <w:rFonts w:ascii="Calibri" w:hAnsi="Calibri"/>
+                <w:color w:val="000000"/>
+              </w:rPr>
+              <w:t>kombucha</w:t>
+            </w:r>
+            <w:proofErr w:type="spellEnd"/>
+            <w:r>
+              <w:rPr>
+                <w:rFonts w:ascii="Calibri" w:hAnsi="Calibri"/>
+                <w:color w:val="000000"/>
+              </w:rPr>
+              <w:t xml:space="preserve"> for breakfast, lunch and dinner gets expensive. So I decided to brew my own: http://t.co/GkXbWtC5vy</w:t>
+            </w:r>
+          </w:p>
+        </w:tc>
+      </w:tr>
+    </w:tbl>
+    <w:p>
+      <w:r>
+        <w:fldChar w:fldCharType="begin"/>
+      </w:r>
+      <w:r>
+        <w:instrText xml:space="preserve"> REF _Ref464301680 \h </w:instrText>
+      </w:r>
+      <w:r>
+        <w:fldChar w:fldCharType="separate"/>
+      </w:r>
+      <w:r>
+        <w:t xml:space="preserve">Table </w:t>
+      </w:r>
+      <w:r>
+        <w:rPr>
+          <w:noProof/>
+        </w:rPr>
+        <w:t>3</w:t>
+      </w:r>
+      <w:r>
+        <w:fldChar w:fldCharType="end"/>
+      </w:r>
+      <w:r>
+        <w:t xml:space="preserve"> shows example user information from KOMBACHA_TWEETS.  Note again that USER_GENDER is a field generated by IBM Social Media Analytics.</w:t>
+      </w:r>
+    </w:p>
+    <w:p>
+      <w:pPr>
+        <w:pStyle w:val="Caption"/>
+        <w:keepNext/>
+      </w:pPr>
+      <w:bookmarkStart w:id="6" w:name="_Ref464301680"/>
+      <w:r>
+        <w:t xml:space="preserve">Table </w:t>
+      </w:r>
+      <w:fldSimple w:instr=" SEQ Table \* ARABIC ">
+        <w:r>
+          <w:rPr>
+            <w:noProof/>
+          </w:rPr>
+          <w:t>3</w:t>
         </w:r>
       </w:fldSimple>
       <w:bookmarkEnd w:id="6"/>
@@ -1740,7 +2433,6 @@
                 <w:rFonts w:ascii="Calibri" w:hAnsi="Calibri"/>
                 <w:color w:val="000000"/>
               </w:rPr>
-              <w:lastRenderedPageBreak/>
               <w:t>female</w:t>
             </w:r>
           </w:p>
@@ -1767,6 +2459,7 @@
                 <w:color w:val="000000"/>
               </w:rPr>
             </w:pPr>
+            <w:proofErr w:type="spellStart"/>
             <w:r>
               <w:rPr>
                 <w:rFonts w:ascii="Calibri" w:hAnsi="Calibri"/>
@@ -1774,6 +2467,7 @@
               </w:rPr>
               <w:t>adams_madeline</w:t>
             </w:r>
+            <w:proofErr w:type="spellEnd"/>
           </w:p>
         </w:tc>
         <w:tc>
@@ -1895,6 +2589,7 @@
                 <w:color w:val="000000"/>
               </w:rPr>
             </w:pPr>
+            <w:proofErr w:type="spellStart"/>
             <w:r>
               <w:rPr>
                 <w:rFonts w:ascii="Calibri" w:hAnsi="Calibri"/>
@@ -1902,6 +2597,7 @@
               </w:rPr>
               <w:t>AileenMcGraw</w:t>
             </w:r>
+            <w:proofErr w:type="spellEnd"/>
           </w:p>
         </w:tc>
         <w:tc>
@@ -1930,7 +2626,23 @@
                 <w:rFonts w:ascii="Calibri" w:hAnsi="Calibri"/>
                 <w:color w:val="000000"/>
               </w:rPr>
-              <w:t>A little heart and a whole lotta floral.</w:t>
+              <w:t xml:space="preserve">A little heart and a whole </w:t>
+            </w:r>
+            <w:proofErr w:type="spellStart"/>
+            <w:r>
+              <w:rPr>
+                <w:rFonts w:ascii="Calibri" w:hAnsi="Calibri"/>
+                <w:color w:val="000000"/>
+              </w:rPr>
+              <w:t>lotta</w:t>
+            </w:r>
+            <w:proofErr w:type="spellEnd"/>
+            <w:r>
+              <w:rPr>
+                <w:rFonts w:ascii="Calibri" w:hAnsi="Calibri"/>
+                <w:color w:val="000000"/>
+              </w:rPr>
+              <w:t xml:space="preserve"> floral.</w:t>
             </w:r>
           </w:p>
         </w:tc>
@@ -2023,6 +2735,7 @@
                 <w:color w:val="000000"/>
               </w:rPr>
             </w:pPr>
+            <w:proofErr w:type="spellStart"/>
             <w:r>
               <w:rPr>
                 <w:rFonts w:ascii="Calibri" w:hAnsi="Calibri"/>
@@ -2030,6 +2743,7 @@
               </w:rPr>
               <w:t>amphore_oz</w:t>
             </w:r>
+            <w:proofErr w:type="spellEnd"/>
           </w:p>
         </w:tc>
         <w:tc>
@@ -2058,7 +2772,23 @@
                 <w:rFonts w:ascii="Calibri" w:hAnsi="Calibri"/>
                 <w:color w:val="000000"/>
               </w:rPr>
-              <w:t>Producer of Sydney's finest Ginger Brew Kombucha &amp; the super-probiotic, dairy-free, sugar-free Coco-Kefir.</w:t>
+              <w:t xml:space="preserve">Producer of Sydney's finest Ginger Brew </w:t>
+            </w:r>
+            <w:proofErr w:type="spellStart"/>
+            <w:r>
+              <w:rPr>
+                <w:rFonts w:ascii="Calibri" w:hAnsi="Calibri"/>
+                <w:color w:val="000000"/>
+              </w:rPr>
+              <w:t>Kombucha</w:t>
+            </w:r>
+            <w:proofErr w:type="spellEnd"/>
+            <w:r>
+              <w:rPr>
+                <w:rFonts w:ascii="Calibri" w:hAnsi="Calibri"/>
+                <w:color w:val="000000"/>
+              </w:rPr>
+              <w:t xml:space="preserve"> &amp; the super-probiotic, dairy-free, sugar-free Coco-Kefir.</w:t>
             </w:r>
           </w:p>
         </w:tc>
@@ -2151,6 +2881,7 @@
                 <w:color w:val="000000"/>
               </w:rPr>
             </w:pPr>
+            <w:proofErr w:type="spellStart"/>
             <w:r>
               <w:rPr>
                 <w:rFonts w:ascii="Calibri" w:hAnsi="Calibri"/>
@@ -2158,6 +2889,7 @@
               </w:rPr>
               <w:t>annedooner</w:t>
             </w:r>
+            <w:proofErr w:type="spellEnd"/>
           </w:p>
         </w:tc>
         <w:tc>
@@ -2181,13 +2913,47 @@
                 <w:color w:val="000000"/>
               </w:rPr>
             </w:pPr>
-            <w:r>
-              <w:rPr>
-                <w:rFonts w:ascii="Calibri" w:hAnsi="Calibri"/>
-                <w:color w:val="000000"/>
-              </w:rPr>
-              <w:t>minneapolis. athleta. W hotel. travel. fitness. fashion. food. Instagram: lizannedooner</w:t>
-            </w:r>
+            <w:proofErr w:type="spellStart"/>
+            <w:r>
+              <w:rPr>
+                <w:rFonts w:ascii="Calibri" w:hAnsi="Calibri"/>
+                <w:color w:val="000000"/>
+              </w:rPr>
+              <w:t>minneapolis</w:t>
+            </w:r>
+            <w:proofErr w:type="spellEnd"/>
+            <w:r>
+              <w:rPr>
+                <w:rFonts w:ascii="Calibri" w:hAnsi="Calibri"/>
+                <w:color w:val="000000"/>
+              </w:rPr>
+              <w:t xml:space="preserve">. </w:t>
+            </w:r>
+            <w:proofErr w:type="spellStart"/>
+            <w:r>
+              <w:rPr>
+                <w:rFonts w:ascii="Calibri" w:hAnsi="Calibri"/>
+                <w:color w:val="000000"/>
+              </w:rPr>
+              <w:t>athleta</w:t>
+            </w:r>
+            <w:proofErr w:type="spellEnd"/>
+            <w:r>
+              <w:rPr>
+                <w:rFonts w:ascii="Calibri" w:hAnsi="Calibri"/>
+                <w:color w:val="000000"/>
+              </w:rPr>
+              <w:t xml:space="preserve">. W hotel. travel. fitness. fashion. food. Instagram: </w:t>
+            </w:r>
+            <w:proofErr w:type="spellStart"/>
+            <w:r>
+              <w:rPr>
+                <w:rFonts w:ascii="Calibri" w:hAnsi="Calibri"/>
+                <w:color w:val="000000"/>
+              </w:rPr>
+              <w:t>lizannedooner</w:t>
+            </w:r>
+            <w:proofErr w:type="spellEnd"/>
           </w:p>
         </w:tc>
         <w:tc>
@@ -2279,6 +3045,7 @@
                 <w:color w:val="000000"/>
               </w:rPr>
             </w:pPr>
+            <w:proofErr w:type="spellStart"/>
             <w:r>
               <w:rPr>
                 <w:rFonts w:ascii="Calibri" w:hAnsi="Calibri"/>
@@ -2286,6 +3053,7 @@
               </w:rPr>
               <w:t>AquaPamela</w:t>
             </w:r>
+            <w:proofErr w:type="spellEnd"/>
           </w:p>
         </w:tc>
         <w:tc>
@@ -2309,13 +3077,31 @@
                 <w:color w:val="000000"/>
               </w:rPr>
             </w:pPr>
-            <w:r>
-              <w:rPr>
-                <w:rFonts w:ascii="Calibri" w:hAnsi="Calibri"/>
-                <w:color w:val="000000"/>
-              </w:rPr>
-              <w:t>Tillbaka till grundlÃ¤ggande</w:t>
-            </w:r>
+            <w:proofErr w:type="spellStart"/>
+            <w:r>
+              <w:rPr>
+                <w:rFonts w:ascii="Calibri" w:hAnsi="Calibri"/>
+                <w:color w:val="000000"/>
+              </w:rPr>
+              <w:t>Tillbaka</w:t>
+            </w:r>
+            <w:proofErr w:type="spellEnd"/>
+            <w:r>
+              <w:rPr>
+                <w:rFonts w:ascii="Calibri" w:hAnsi="Calibri"/>
+                <w:color w:val="000000"/>
+              </w:rPr>
+              <w:t xml:space="preserve"> till </w:t>
+            </w:r>
+            <w:proofErr w:type="spellStart"/>
+            <w:r>
+              <w:rPr>
+                <w:rFonts w:ascii="Calibri" w:hAnsi="Calibri"/>
+                <w:color w:val="000000"/>
+              </w:rPr>
+              <w:t>grundlÃ¤ggande</w:t>
+            </w:r>
+            <w:proofErr w:type="spellEnd"/>
           </w:p>
         </w:tc>
         <w:tc>
@@ -2340,6 +3126,7 @@
                 <w:color w:val="000000"/>
               </w:rPr>
             </w:pPr>
+            <w:proofErr w:type="spellStart"/>
             <w:r>
               <w:rPr>
                 <w:rFonts w:ascii="Calibri" w:hAnsi="Calibri"/>
@@ -2347,6 +3134,7 @@
               </w:rPr>
               <w:t>estocolmo</w:t>
             </w:r>
+            <w:proofErr w:type="spellEnd"/>
           </w:p>
         </w:tc>
       </w:tr>
@@ -2407,6 +3195,7 @@
                 <w:color w:val="000000"/>
               </w:rPr>
             </w:pPr>
+            <w:proofErr w:type="spellStart"/>
             <w:r>
               <w:rPr>
                 <w:rFonts w:ascii="Calibri" w:hAnsi="Calibri"/>
@@ -2414,6 +3203,7 @@
               </w:rPr>
               <w:t>bAdLadyVet</w:t>
             </w:r>
+            <w:proofErr w:type="spellEnd"/>
           </w:p>
         </w:tc>
         <w:tc>
@@ -2442,8 +3232,49 @@
                 <w:rFonts w:ascii="Calibri" w:hAnsi="Calibri"/>
                 <w:color w:val="000000"/>
               </w:rPr>
-              <w:t>#Veteran #Student #Millennial #MotivatingTeenSpirit #Volunteer #Advocate #Feminist does NOT = man haterâœŒï¸ #Videographer #SocialEntrepreneur</w:t>
-            </w:r>
+              <w:t>#Veteran #Student #Millennial #</w:t>
+            </w:r>
+            <w:proofErr w:type="spellStart"/>
+            <w:r>
+              <w:rPr>
+                <w:rFonts w:ascii="Calibri" w:hAnsi="Calibri"/>
+                <w:color w:val="000000"/>
+              </w:rPr>
+              <w:t>MotivatingTeenSpirit</w:t>
+            </w:r>
+            <w:proofErr w:type="spellEnd"/>
+            <w:r>
+              <w:rPr>
+                <w:rFonts w:ascii="Calibri" w:hAnsi="Calibri"/>
+                <w:color w:val="000000"/>
+              </w:rPr>
+              <w:t xml:space="preserve"> #Volunteer #Advocate #Feminist does NOT = man </w:t>
+            </w:r>
+            <w:proofErr w:type="spellStart"/>
+            <w:r>
+              <w:rPr>
+                <w:rFonts w:ascii="Calibri" w:hAnsi="Calibri"/>
+                <w:color w:val="000000"/>
+              </w:rPr>
+              <w:t>haterâœŒï</w:t>
+            </w:r>
+            <w:proofErr w:type="spellEnd"/>
+            <w:r>
+              <w:rPr>
+                <w:rFonts w:ascii="Calibri" w:hAnsi="Calibri"/>
+                <w:color w:val="000000"/>
+              </w:rPr>
+              <w:t>¸ #Videographer #</w:t>
+            </w:r>
+            <w:proofErr w:type="spellStart"/>
+            <w:r>
+              <w:rPr>
+                <w:rFonts w:ascii="Calibri" w:hAnsi="Calibri"/>
+                <w:color w:val="000000"/>
+              </w:rPr>
+              <w:t>SocialEntrepreneur</w:t>
+            </w:r>
+            <w:proofErr w:type="spellEnd"/>
           </w:p>
         </w:tc>
         <w:tc>
@@ -2481,10 +3312,19 @@
     </w:tbl>
     <w:p>
       <w:r>
-        <w:t>Some examples of sentiment words that Insights for Twitter detected are shown i</w:t>
-      </w:r>
-      <w:r>
-        <w:t xml:space="preserve">n </w:t>
+        <w:t xml:space="preserve">Some examples of </w:t>
+      </w:r>
+      <w:r>
+        <w:t xml:space="preserve">negative and positive </w:t>
+      </w:r>
+      <w:r>
+        <w:t>sentiment words that Insights for Twitter detected are shown i</w:t>
+      </w:r>
+      <w:r>
+        <w:t>n</w:t>
+      </w:r>
+      <w:r>
+        <w:t xml:space="preserve"> </w:t>
       </w:r>
       <w:r>
         <w:fldChar w:fldCharType="begin"/>
@@ -2502,7 +3342,7 @@
         <w:rPr>
           <w:noProof/>
         </w:rPr>
-        <w:t>2</w:t>
+        <w:t>4</w:t>
       </w:r>
       <w:r>
         <w:fldChar w:fldCharType="end"/>
@@ -2510,14 +3350,17 @@
       <w:r>
         <w:t>.</w:t>
       </w:r>
+      <w:bookmarkStart w:id="7" w:name="_GoBack"/>
+      <w:bookmarkEnd w:id="7"/>
     </w:p>
     <w:p>
       <w:pPr>
         <w:pStyle w:val="Caption"/>
         <w:keepNext/>
       </w:pPr>
-      <w:bookmarkStart w:id="7" w:name="_Ref464301721"/>
-      <w:r>
+      <w:bookmarkStart w:id="8" w:name="_Ref464301721"/>
+      <w:r>
+        <w:lastRenderedPageBreak/>
         <w:t xml:space="preserve">Table </w:t>
       </w:r>
       <w:fldSimple w:instr=" SEQ Table \* ARABIC ">
@@ -2525,12 +3368,20 @@
           <w:rPr>
             <w:noProof/>
           </w:rPr>
-          <w:t>3</w:t>
+          <w:t>4</w:t>
         </w:r>
       </w:fldSimple>
-      <w:bookmarkEnd w:id="7"/>
-      <w:r>
-        <w:t>. Kombucha sentiment information</w:t>
+      <w:bookmarkEnd w:id="8"/>
+      <w:r>
+        <w:t xml:space="preserve">. </w:t>
+      </w:r>
+      <w:proofErr w:type="spellStart"/>
+      <w:r>
+        <w:t>Kombucha</w:t>
+      </w:r>
+      <w:proofErr w:type="spellEnd"/>
+      <w:r>
+        <w:t xml:space="preserve"> sentiment information</w:t>
       </w:r>
     </w:p>
     <w:tbl>
@@ -3168,7 +4019,15 @@
         <w:t xml:space="preserve">appendix has a listing of words that correlate with </w:t>
       </w:r>
       <w:r>
-        <w:t>“trailwood” and “birch”, two of the</w:t>
+        <w:t>“</w:t>
+      </w:r>
+      <w:proofErr w:type="spellStart"/>
+      <w:r>
+        <w:t>trailwood</w:t>
+      </w:r>
+      <w:proofErr w:type="spellEnd"/>
+      <w:r>
+        <w:t>” and “birch”, two of the</w:t>
       </w:r>
       <w:r>
         <w:t xml:space="preserve"> top agenda item words.</w:t>
@@ -3279,7 +4138,7 @@
       <w:pPr>
         <w:pStyle w:val="Caption"/>
       </w:pPr>
-      <w:bookmarkStart w:id="8" w:name="_Ref463209260"/>
+      <w:bookmarkStart w:id="9" w:name="_Ref463209260"/>
       <w:r>
         <w:t xml:space="preserve">Figure </w:t>
       </w:r>
@@ -3291,12 +4150,20 @@
           <w:t>5</w:t>
         </w:r>
       </w:fldSimple>
-      <w:bookmarkEnd w:id="8"/>
+      <w:bookmarkEnd w:id="9"/>
       <w:r>
         <w:t xml:space="preserve">. </w:t>
       </w:r>
       <w:r>
-        <w:t xml:space="preserve">Term frequency plots: a) all terms b) </w:t>
+        <w:t xml:space="preserve">Term frequency plots: </w:t>
+      </w:r>
+      <w:proofErr w:type="spellStart"/>
+      <w:r>
+        <w:t>a</w:t>
+      </w:r>
+      <w:proofErr w:type="spellEnd"/>
+      <w:r>
+        <w:t xml:space="preserve">) all terms b) </w:t>
       </w:r>
       <w:r>
         <w:t xml:space="preserve">after </w:t>
@@ -3319,7 +4186,15 @@
         <w:t>much easier to understand</w:t>
       </w:r>
       <w:r>
-        <w:t xml:space="preserve">. E.g., “properti” is restored back to “properties”.  However, </w:t>
+        <w:t>. E.g., “</w:t>
+      </w:r>
+      <w:proofErr w:type="spellStart"/>
+      <w:r>
+        <w:t>properti</w:t>
+      </w:r>
+      <w:proofErr w:type="spellEnd"/>
+      <w:r>
+        <w:t xml:space="preserve">” is restored back to “properties”.  However, </w:t>
       </w:r>
       <w:r>
         <w:t>changes related to version 3.3.1 of R</w:t>
@@ -3470,8 +4345,18 @@
           <w:sz w:val="20"/>
           <w:szCs w:val="20"/>
         </w:rPr>
-        <w:t>Now try with tf-idf</w:t>
-      </w:r>
+        <w:t xml:space="preserve">Now try with </w:t>
+      </w:r>
+      <w:proofErr w:type="spellStart"/>
+      <w:r>
+        <w:rPr>
+          <w:rFonts w:ascii="Courier" w:hAnsi="Courier"/>
+          <w:sz w:val="20"/>
+          <w:szCs w:val="20"/>
+        </w:rPr>
+        <w:t>tf-idf</w:t>
+      </w:r>
+      <w:proofErr w:type="spellEnd"/>
     </w:p>
     <w:p>
       <w:pPr>
@@ -3482,13 +4367,51 @@
           <w:szCs w:val="20"/>
         </w:rPr>
       </w:pPr>
+      <w:proofErr w:type="spellStart"/>
       <w:r>
         <w:rPr>
           <w:rFonts w:ascii="Courier" w:hAnsi="Courier"/>
           <w:sz w:val="20"/>
           <w:szCs w:val="20"/>
         </w:rPr>
-        <w:t>kfit &lt;- DoKMeans(m.tf.idf.transpose2,8)</w:t>
+        <w:t>kfit</w:t>
+      </w:r>
+      <w:proofErr w:type="spellEnd"/>
+      <w:r>
+        <w:rPr>
+          <w:rFonts w:ascii="Courier" w:hAnsi="Courier"/>
+          <w:sz w:val="20"/>
+          <w:szCs w:val="20"/>
+        </w:rPr>
+        <w:t xml:space="preserve"> &lt;- </w:t>
+      </w:r>
+      <w:proofErr w:type="spellStart"/>
+      <w:proofErr w:type="gramStart"/>
+      <w:r>
+        <w:rPr>
+          <w:rFonts w:ascii="Courier" w:hAnsi="Courier"/>
+          <w:sz w:val="20"/>
+          <w:szCs w:val="20"/>
+        </w:rPr>
+        <w:t>DoKMeans</w:t>
+      </w:r>
+      <w:proofErr w:type="spellEnd"/>
+      <w:r>
+        <w:rPr>
+          <w:rFonts w:ascii="Courier" w:hAnsi="Courier"/>
+          <w:sz w:val="20"/>
+          <w:szCs w:val="20"/>
+        </w:rPr>
+        <w:t>(m.tf.idf.transpose</w:t>
+      </w:r>
+      <w:proofErr w:type="gramEnd"/>
+      <w:r>
+        <w:rPr>
+          <w:rFonts w:ascii="Courier" w:hAnsi="Courier"/>
+          <w:sz w:val="20"/>
+          <w:szCs w:val="20"/>
+        </w:rPr>
+        <w:t>2,8)</w:t>
       </w:r>
     </w:p>
     <w:p>
@@ -3636,7 +4559,7 @@
         <w:rStyle w:val="PageNumber"/>
         <w:noProof/>
       </w:rPr>
-      <w:t>10</w:t>
+      <w:t>11</w:t>
     </w:r>
     <w:r>
       <w:rPr>
@@ -8340,7 +9263,7 @@
 </file>
 
 <file path=customXml/itemProps1.xml><?xml version="1.0" encoding="utf-8"?>
-<ds:datastoreItem xmlns:ds="http://schemas.openxmlformats.org/officeDocument/2006/customXml" ds:itemID="{BD58F21B-5663-B94A-BADE-E28BFFAA21C1}">
+<ds:datastoreItem xmlns:ds="http://schemas.openxmlformats.org/officeDocument/2006/customXml" ds:itemID="{21A57C27-9C6B-1648-BE73-5A736D74BE99}">
   <ds:schemaRefs>
     <ds:schemaRef ds:uri="http://schemas.openxmlformats.org/officeDocument/2006/bibliography"/>
   </ds:schemaRefs>

</xml_diff>

<commit_message>
added sql statements and results
</commit_message>
<xml_diff>
--- a/StonehouseAssignment2.docx
+++ b/StonehouseAssignment2.docx
@@ -356,47 +356,51 @@
       <w:r>
         <w:t xml:space="preserve"> the sentiment. </w:t>
       </w:r>
+      <w:r>
+        <w:t>This</w:t>
+      </w:r>
+      <w:r>
+        <w:t xml:space="preserve"> data</w:t>
+      </w:r>
+      <w:r>
+        <w:t xml:space="preserve"> (over 8000 tweets)</w:t>
+      </w:r>
+      <w:r>
+        <w:t xml:space="preserve"> </w:t>
+      </w:r>
+      <w:r>
+        <w:t>was</w:t>
+      </w:r>
+      <w:r>
+        <w:t xml:space="preserve"> loaded into IBM’s </w:t>
+      </w:r>
+      <w:proofErr w:type="spellStart"/>
+      <w:r>
+        <w:t>dashDb</w:t>
+      </w:r>
+      <w:proofErr w:type="spellEnd"/>
+      <w:r>
+        <w:t xml:space="preserve"> </w:t>
+      </w:r>
+      <w:r>
+        <w:t xml:space="preserve">database </w:t>
+      </w:r>
+      <w:r>
+        <w:t>service.</w:t>
+      </w:r>
+      <w:r>
+        <w:t xml:space="preserve">  </w:t>
+      </w:r>
     </w:p>
     <w:p>
       <w:r>
-        <w:t>This</w:t>
-      </w:r>
-      <w:r>
-        <w:t xml:space="preserve"> data</w:t>
-      </w:r>
-      <w:r>
-        <w:t xml:space="preserve"> (over 8000 tweets)</w:t>
-      </w:r>
-      <w:r>
-        <w:t xml:space="preserve"> </w:t>
-      </w:r>
-      <w:r>
-        <w:t>was</w:t>
-      </w:r>
-      <w:r>
-        <w:t xml:space="preserve"> loaded into IBM’s </w:t>
-      </w:r>
-      <w:proofErr w:type="spellStart"/>
-      <w:r>
-        <w:t>dashDb</w:t>
-      </w:r>
-      <w:proofErr w:type="spellEnd"/>
-      <w:r>
-        <w:t xml:space="preserve"> </w:t>
-      </w:r>
-      <w:r>
-        <w:t xml:space="preserve">database </w:t>
-      </w:r>
-      <w:r>
-        <w:t>service.</w:t>
-      </w:r>
-      <w:r>
-        <w:t xml:space="preserve">  </w:t>
-      </w:r>
-    </w:p>
-    <w:p>
-      <w:r>
-        <w:t xml:space="preserve">After loading, </w:t>
+        <w:t>After loading</w:t>
+      </w:r>
+      <w:r>
+        <w:t xml:space="preserve"> the data</w:t>
+      </w:r>
+      <w:r>
+        <w:t xml:space="preserve">, </w:t>
       </w:r>
       <w:proofErr w:type="spellStart"/>
       <w:r>
@@ -445,20 +449,37 @@
         <w:t xml:space="preserve"> </w:t>
       </w:r>
       <w:r>
-        <w:t xml:space="preserve">over the past two years – the monthly tally </w:t>
-      </w:r>
-      <w:r>
-        <w:lastRenderedPageBreak/>
-        <w:t xml:space="preserve">has not fallen below 500 starting </w:t>
+        <w:t>over the past two years. T</w:t>
+      </w:r>
+      <w:r>
+        <w:t xml:space="preserve">he monthly tally </w:t>
+      </w:r>
+      <w:r>
+        <w:t xml:space="preserve">has not fallen below 500 </w:t>
+      </w:r>
+      <w:r>
+        <w:t>since</w:t>
+      </w:r>
+      <w:r>
+        <w:t xml:space="preserve"> </w:t>
       </w:r>
       <w:r>
         <w:t>the end of 2014</w:t>
       </w:r>
       <w:r>
+        <w:t xml:space="preserve"> through last month</w:t>
+      </w:r>
+      <w:r>
         <w:t>.</w:t>
       </w:r>
       <w:r>
-        <w:t xml:space="preserve">  From </w:t>
+        <w:t xml:space="preserve"> </w:t>
+      </w:r>
+      <w:r>
+        <w:t xml:space="preserve"> </w:t>
+      </w:r>
+      <w:r>
+        <w:t xml:space="preserve">From </w:t>
       </w:r>
       <w:r>
         <w:fldChar w:fldCharType="begin"/>
@@ -482,7 +503,11 @@
         <w:fldChar w:fldCharType="end"/>
       </w:r>
       <w:r>
-        <w:t xml:space="preserve">, many tweets did not indicate the user’s country. For those that did, the majority were from the USA, followed by Canada.  The </w:t>
+        <w:t xml:space="preserve">, many tweets did not indicate the user’s country. For those that did, the majority were from the USA, followed </w:t>
+      </w:r>
+      <w:r>
+        <w:lastRenderedPageBreak/>
+        <w:t xml:space="preserve">by Canada.  The </w:t>
       </w:r>
       <w:r>
         <w:t xml:space="preserve">hashtag information from </w:t>
@@ -711,10 +736,10 @@
         </w:rPr>
         <w:lastRenderedPageBreak/>
         <w:drawing>
-          <wp:inline distT="0" distB="0" distL="0" distR="0" wp14:anchorId="5C826F74" wp14:editId="2F64A4BF">
-            <wp:extent cx="4535366" cy="2358644"/>
-            <wp:effectExtent l="0" t="0" r="11430" b="3810"/>
-            <wp:docPr id="7" name="Picture 7"/>
+          <wp:inline distT="0" distB="0" distL="0" distR="0" wp14:anchorId="01BD0009" wp14:editId="6B07D685">
+            <wp:extent cx="6332220" cy="2920365"/>
+            <wp:effectExtent l="0" t="0" r="0" b="635"/>
+            <wp:docPr id="8" name="Picture 8"/>
             <wp:cNvGraphicFramePr>
               <a:graphicFrameLocks xmlns:a="http://schemas.openxmlformats.org/drawingml/2006/main" noChangeAspect="1"/>
             </wp:cNvGraphicFramePr>
@@ -722,7 +747,7 @@
               <a:graphicData uri="http://schemas.openxmlformats.org/drawingml/2006/picture">
                 <pic:pic xmlns:pic="http://schemas.openxmlformats.org/drawingml/2006/picture">
                   <pic:nvPicPr>
-                    <pic:cNvPr id="7" name="KOMBUCHA_stats_location.png"/>
+                    <pic:cNvPr id="8" name="KOMBUCHA_stats_location.png"/>
                     <pic:cNvPicPr/>
                   </pic:nvPicPr>
                   <pic:blipFill>
@@ -740,7 +765,7 @@
                   <pic:spPr>
                     <a:xfrm>
                       <a:off x="0" y="0"/>
-                      <a:ext cx="4583451" cy="2383651"/>
+                      <a:ext cx="6332220" cy="2920365"/>
                     </a:xfrm>
                     <a:prstGeom prst="rect">
                       <a:avLst/>
@@ -3169,7 +3194,14 @@
                 <w:rFonts w:ascii="Calibri" w:hAnsi="Calibri"/>
                 <w:color w:val="000000"/>
               </w:rPr>
-              <w:t>female</w:t>
+              <w:t>F</w:t>
+            </w:r>
+            <w:r>
+              <w:rPr>
+                <w:rFonts w:ascii="Calibri" w:hAnsi="Calibri"/>
+                <w:color w:val="000000"/>
+              </w:rPr>
+              <w:t>emale</w:t>
             </w:r>
           </w:p>
         </w:tc>
@@ -3350,15 +3382,13 @@
       <w:r>
         <w:t>.</w:t>
       </w:r>
-      <w:bookmarkStart w:id="7" w:name="_GoBack"/>
-      <w:bookmarkEnd w:id="7"/>
     </w:p>
     <w:p>
       <w:pPr>
         <w:pStyle w:val="Caption"/>
         <w:keepNext/>
       </w:pPr>
-      <w:bookmarkStart w:id="8" w:name="_Ref464301721"/>
+      <w:bookmarkStart w:id="7" w:name="_Ref464301721"/>
       <w:r>
         <w:lastRenderedPageBreak/>
         <w:t xml:space="preserve">Table </w:t>
@@ -3371,7 +3401,7 @@
           <w:t>4</w:t>
         </w:r>
       </w:fldSimple>
-      <w:bookmarkEnd w:id="8"/>
+      <w:bookmarkEnd w:id="7"/>
       <w:r>
         <w:t xml:space="preserve">. </w:t>
       </w:r>
@@ -4011,45 +4041,33 @@
         <w:pStyle w:val="Heading2"/>
       </w:pPr>
       <w:r>
-        <w:t>Results</w:t>
+        <w:t>SQL Queries</w:t>
       </w:r>
     </w:p>
     <w:p>
       <w:r>
-        <w:t xml:space="preserve">appendix has a listing of words that correlate with </w:t>
-      </w:r>
-      <w:r>
-        <w:t>“</w:t>
-      </w:r>
-      <w:proofErr w:type="spellStart"/>
-      <w:r>
-        <w:t>trailwood</w:t>
-      </w:r>
-      <w:proofErr w:type="spellEnd"/>
-      <w:r>
-        <w:t>” and “birch”, two of the</w:t>
-      </w:r>
-      <w:r>
-        <w:t xml:space="preserve"> top agenda item words.</w:t>
-      </w:r>
-      <w:r>
-        <w:t xml:space="preserve">  </w:t>
+        <w:t>Several SQL queries were run to gain insights into the data.</w:t>
+      </w:r>
+      <w:r>
+        <w:t xml:space="preserve">  In support of these queries, a view called SENTIMENT was created. The code to create that view is in the </w:t>
+      </w:r>
+      <w:r>
+        <w:t>appendix.</w:t>
+      </w:r>
+      <w:r>
+        <w:t xml:space="preserve"> </w:t>
       </w:r>
     </w:p>
     <w:p>
-      <w:pPr>
-        <w:keepNext/>
-      </w:pPr>
       <w:r>
         <w:rPr>
           <w:noProof/>
         </w:rPr>
-        <w:lastRenderedPageBreak/>
         <w:drawing>
-          <wp:inline distT="0" distB="0" distL="0" distR="0" wp14:anchorId="69CA17A9" wp14:editId="1590B95A">
-            <wp:extent cx="2104311" cy="3413252"/>
-            <wp:effectExtent l="0" t="0" r="4445" b="0"/>
-            <wp:docPr id="4" name="Picture 4"/>
+          <wp:inline distT="0" distB="0" distL="0" distR="0" wp14:anchorId="3AE1527F" wp14:editId="27C7FF44">
+            <wp:extent cx="4925695" cy="816610"/>
+            <wp:effectExtent l="0" t="0" r="1905" b="0"/>
+            <wp:docPr id="17" name="Picture 17" descr="../../Desktop/Screen%20Shot%202016-10-16%20at%208.29.55%20AM.png"/>
             <wp:cNvGraphicFramePr>
               <a:graphicFrameLocks xmlns:a="http://schemas.openxmlformats.org/drawingml/2006/main" noChangeAspect="1"/>
             </wp:cNvGraphicFramePr>
@@ -4057,11 +4075,128 @@
               <a:graphicData uri="http://schemas.openxmlformats.org/drawingml/2006/picture">
                 <pic:pic xmlns:pic="http://schemas.openxmlformats.org/drawingml/2006/picture">
                   <pic:nvPicPr>
-                    <pic:cNvPr id="4" name="DATA650A1-freq-bar-orig.png"/>
+                    <pic:cNvPr id="0" name="Picture 1" descr="../../Desktop/Screen%20Shot%202016-10-16%20at%208.29.55%20AM.png"/>
+                    <pic:cNvPicPr>
+                      <a:picLocks noChangeAspect="1" noChangeArrowheads="1"/>
+                    </pic:cNvPicPr>
+                  </pic:nvPicPr>
+                  <pic:blipFill>
+                    <a:blip r:embed="rId12">
+                      <a:extLst>
+                        <a:ext uri="{28A0092B-C50C-407E-A947-70E740481C1C}">
+                          <a14:useLocalDpi xmlns:a14="http://schemas.microsoft.com/office/drawing/2010/main" val="0"/>
+                        </a:ext>
+                      </a:extLst>
+                    </a:blip>
+                    <a:srcRect/>
+                    <a:stretch>
+                      <a:fillRect/>
+                    </a:stretch>
+                  </pic:blipFill>
+                  <pic:spPr bwMode="auto">
+                    <a:xfrm>
+                      <a:off x="0" y="0"/>
+                      <a:ext cx="4925695" cy="816610"/>
+                    </a:xfrm>
+                    <a:prstGeom prst="rect">
+                      <a:avLst/>
+                    </a:prstGeom>
+                    <a:noFill/>
+                    <a:ln>
+                      <a:noFill/>
+                    </a:ln>
+                  </pic:spPr>
+                </pic:pic>
+              </a:graphicData>
+            </a:graphic>
+          </wp:inline>
+        </w:drawing>
+      </w:r>
+    </w:p>
+    <w:p>
+      <w:r>
+        <w:rPr>
+          <w:noProof/>
+        </w:rPr>
+        <w:drawing>
+          <wp:inline distT="0" distB="0" distL="0" distR="0" wp14:anchorId="5F89DD7C" wp14:editId="35787FAD">
+            <wp:extent cx="6327775" cy="987425"/>
+            <wp:effectExtent l="0" t="0" r="0" b="3175"/>
+            <wp:docPr id="19" name="Picture 19" descr="../../Desktop/Screen%20Shot%202016-10-16%20at%208.31.42%20AM.png"/>
+            <wp:cNvGraphicFramePr>
+              <a:graphicFrameLocks xmlns:a="http://schemas.openxmlformats.org/drawingml/2006/main" noChangeAspect="1"/>
+            </wp:cNvGraphicFramePr>
+            <a:graphic xmlns:a="http://schemas.openxmlformats.org/drawingml/2006/main">
+              <a:graphicData uri="http://schemas.openxmlformats.org/drawingml/2006/picture">
+                <pic:pic xmlns:pic="http://schemas.openxmlformats.org/drawingml/2006/picture">
+                  <pic:nvPicPr>
+                    <pic:cNvPr id="0" name="Picture 3" descr="../../Desktop/Screen%20Shot%202016-10-16%20at%208.31.42%20AM.png"/>
+                    <pic:cNvPicPr>
+                      <a:picLocks noChangeAspect="1" noChangeArrowheads="1"/>
+                    </pic:cNvPicPr>
+                  </pic:nvPicPr>
+                  <pic:blipFill>
+                    <a:blip r:embed="rId13">
+                      <a:extLst>
+                        <a:ext uri="{28A0092B-C50C-407E-A947-70E740481C1C}">
+                          <a14:useLocalDpi xmlns:a14="http://schemas.microsoft.com/office/drawing/2010/main" val="0"/>
+                        </a:ext>
+                      </a:extLst>
+                    </a:blip>
+                    <a:srcRect/>
+                    <a:stretch>
+                      <a:fillRect/>
+                    </a:stretch>
+                  </pic:blipFill>
+                  <pic:spPr bwMode="auto">
+                    <a:xfrm>
+                      <a:off x="0" y="0"/>
+                      <a:ext cx="6327775" cy="987425"/>
+                    </a:xfrm>
+                    <a:prstGeom prst="rect">
+                      <a:avLst/>
+                    </a:prstGeom>
+                    <a:noFill/>
+                    <a:ln>
+                      <a:noFill/>
+                    </a:ln>
+                  </pic:spPr>
+                </pic:pic>
+              </a:graphicData>
+            </a:graphic>
+          </wp:inline>
+        </w:drawing>
+      </w:r>
+      <w:r>
+        <w:t>In this</w:t>
+      </w:r>
+      <w:r>
+        <w:t xml:space="preserve"> query found the top terms related to tweets that were analyzed to be negative.</w:t>
+      </w:r>
+    </w:p>
+    <w:p>
+      <w:r>
+        <w:rPr>
+          <w:noProof/>
+        </w:rPr>
+        <w:lastRenderedPageBreak/>
+        <w:drawing>
+          <wp:inline distT="0" distB="0" distL="0" distR="0" wp14:anchorId="59160049" wp14:editId="5F892C95">
+            <wp:extent cx="4805807" cy="1413473"/>
+            <wp:effectExtent l="0" t="0" r="0" b="9525"/>
+            <wp:docPr id="9" name="Picture 9"/>
+            <wp:cNvGraphicFramePr>
+              <a:graphicFrameLocks xmlns:a="http://schemas.openxmlformats.org/drawingml/2006/main" noChangeAspect="1"/>
+            </wp:cNvGraphicFramePr>
+            <a:graphic xmlns:a="http://schemas.openxmlformats.org/drawingml/2006/main">
+              <a:graphicData uri="http://schemas.openxmlformats.org/drawingml/2006/picture">
+                <pic:pic xmlns:pic="http://schemas.openxmlformats.org/drawingml/2006/picture">
+                  <pic:nvPicPr>
+                    <pic:cNvPr id="9" name="SQL1-neg-count.png"/>
                     <pic:cNvPicPr/>
                   </pic:nvPicPr>
                   <pic:blipFill>
-                    <a:blip r:embed="rId12" cstate="print">
+                    <a:blip r:embed="rId14">
                       <a:extLst>
                         <a:ext uri="{28A0092B-C50C-407E-A947-70E740481C1C}">
                           <a14:useLocalDpi xmlns:a14="http://schemas.microsoft.com/office/drawing/2010/main" val="0"/>
@@ -4075,7 +4210,7 @@
                   <pic:spPr>
                     <a:xfrm>
                       <a:off x="0" y="0"/>
-                      <a:ext cx="2137936" cy="3467793"/>
+                      <a:ext cx="4843349" cy="1424515"/>
                     </a:xfrm>
                     <a:prstGeom prst="rect">
                       <a:avLst/>
@@ -4087,15 +4222,22 @@
           </wp:inline>
         </w:drawing>
       </w:r>
+    </w:p>
+    <w:p>
+      <w:r>
+        <w:t>With this result:</w:t>
+      </w:r>
+    </w:p>
+    <w:p>
       <w:r>
         <w:rPr>
           <w:noProof/>
         </w:rPr>
         <w:drawing>
-          <wp:inline distT="0" distB="0" distL="0" distR="0" wp14:anchorId="5848FBB3" wp14:editId="62E6E943">
-            <wp:extent cx="2061591" cy="3321437"/>
-            <wp:effectExtent l="0" t="0" r="0" b="6350"/>
-            <wp:docPr id="6" name="Picture 6"/>
+          <wp:inline distT="0" distB="0" distL="0" distR="0" wp14:anchorId="77D95550" wp14:editId="3707FEE3">
+            <wp:extent cx="6332220" cy="2474595"/>
+            <wp:effectExtent l="0" t="0" r="0" b="0"/>
+            <wp:docPr id="10" name="Picture 10"/>
             <wp:cNvGraphicFramePr>
               <a:graphicFrameLocks xmlns:a="http://schemas.openxmlformats.org/drawingml/2006/main" noChangeAspect="1"/>
             </wp:cNvGraphicFramePr>
@@ -4103,11 +4245,11 @@
               <a:graphicData uri="http://schemas.openxmlformats.org/drawingml/2006/picture">
                 <pic:pic xmlns:pic="http://schemas.openxmlformats.org/drawingml/2006/picture">
                   <pic:nvPicPr>
-                    <pic:cNvPr id="6" name="DATA650A1-freq-bar-dtm99.png"/>
+                    <pic:cNvPr id="10" name="SQL1-result.png"/>
                     <pic:cNvPicPr/>
                   </pic:nvPicPr>
                   <pic:blipFill>
-                    <a:blip r:embed="rId13" cstate="print">
+                    <a:blip r:embed="rId15">
                       <a:extLst>
                         <a:ext uri="{28A0092B-C50C-407E-A947-70E740481C1C}">
                           <a14:useLocalDpi xmlns:a14="http://schemas.microsoft.com/office/drawing/2010/main" val="0"/>
@@ -4121,7 +4263,7 @@
                   <pic:spPr>
                     <a:xfrm>
                       <a:off x="0" y="0"/>
-                      <a:ext cx="2116783" cy="3410357"/>
+                      <a:ext cx="6332220" cy="2474595"/>
                     </a:xfrm>
                     <a:prstGeom prst="rect">
                       <a:avLst/>
@@ -4135,41 +4277,212 @@
       </w:r>
     </w:p>
     <w:p>
-      <w:pPr>
-        <w:pStyle w:val="Caption"/>
-      </w:pPr>
-      <w:bookmarkStart w:id="9" w:name="_Ref463209260"/>
-      <w:r>
-        <w:t xml:space="preserve">Figure </w:t>
-      </w:r>
-      <w:fldSimple w:instr=" SEQ Figure \* ARABIC ">
-        <w:r>
-          <w:rPr>
-            <w:noProof/>
-          </w:rPr>
-          <w:t>5</w:t>
-        </w:r>
-      </w:fldSimple>
-      <w:bookmarkEnd w:id="9"/>
-      <w:r>
-        <w:t xml:space="preserve">. </w:t>
-      </w:r>
-      <w:r>
-        <w:t xml:space="preserve">Term frequency plots: </w:t>
-      </w:r>
-      <w:proofErr w:type="spellStart"/>
-      <w:r>
-        <w:t>a</w:t>
-      </w:r>
-      <w:proofErr w:type="spellEnd"/>
-      <w:r>
-        <w:t xml:space="preserve">) all terms b) </w:t>
-      </w:r>
-      <w:r>
-        <w:t xml:space="preserve">after </w:t>
-      </w:r>
-      <w:r>
-        <w:t>removing terms used in every document</w:t>
+      <w:r>
+        <w:t xml:space="preserve">Looking at this deeper, the following query in </w:t>
+      </w:r>
+    </w:p>
+    <w:p>
+      <w:r>
+        <w:rPr>
+          <w:noProof/>
+        </w:rPr>
+        <w:drawing>
+          <wp:inline distT="0" distB="0" distL="0" distR="0" wp14:anchorId="257196F4" wp14:editId="0F7C8589">
+            <wp:extent cx="3535807" cy="1236377"/>
+            <wp:effectExtent l="0" t="0" r="0" b="8255"/>
+            <wp:docPr id="12" name="Picture 12"/>
+            <wp:cNvGraphicFramePr>
+              <a:graphicFrameLocks xmlns:a="http://schemas.openxmlformats.org/drawingml/2006/main" noChangeAspect="1"/>
+            </wp:cNvGraphicFramePr>
+            <a:graphic xmlns:a="http://schemas.openxmlformats.org/drawingml/2006/main">
+              <a:graphicData uri="http://schemas.openxmlformats.org/drawingml/2006/picture">
+                <pic:pic xmlns:pic="http://schemas.openxmlformats.org/drawingml/2006/picture">
+                  <pic:nvPicPr>
+                    <pic:cNvPr id="12" name="SQL2-neg-terms.png"/>
+                    <pic:cNvPicPr/>
+                  </pic:nvPicPr>
+                  <pic:blipFill>
+                    <a:blip r:embed="rId16">
+                      <a:extLst>
+                        <a:ext uri="{28A0092B-C50C-407E-A947-70E740481C1C}">
+                          <a14:useLocalDpi xmlns:a14="http://schemas.microsoft.com/office/drawing/2010/main" val="0"/>
+                        </a:ext>
+                      </a:extLst>
+                    </a:blip>
+                    <a:stretch>
+                      <a:fillRect/>
+                    </a:stretch>
+                  </pic:blipFill>
+                  <pic:spPr>
+                    <a:xfrm>
+                      <a:off x="0" y="0"/>
+                      <a:ext cx="3554779" cy="1243011"/>
+                    </a:xfrm>
+                    <a:prstGeom prst="rect">
+                      <a:avLst/>
+                    </a:prstGeom>
+                  </pic:spPr>
+                </pic:pic>
+              </a:graphicData>
+            </a:graphic>
+          </wp:inline>
+        </w:drawing>
+      </w:r>
+    </w:p>
+    <w:p>
+      <w:r>
+        <w:rPr>
+          <w:noProof/>
+        </w:rPr>
+        <w:lastRenderedPageBreak/>
+        <w:drawing>
+          <wp:inline distT="0" distB="0" distL="0" distR="0" wp14:anchorId="7E30C8EB" wp14:editId="7556BE4F">
+            <wp:extent cx="6332220" cy="2483485"/>
+            <wp:effectExtent l="0" t="0" r="0" b="5715"/>
+            <wp:docPr id="11" name="Picture 11"/>
+            <wp:cNvGraphicFramePr>
+              <a:graphicFrameLocks xmlns:a="http://schemas.openxmlformats.org/drawingml/2006/main" noChangeAspect="1"/>
+            </wp:cNvGraphicFramePr>
+            <a:graphic xmlns:a="http://schemas.openxmlformats.org/drawingml/2006/main">
+              <a:graphicData uri="http://schemas.openxmlformats.org/drawingml/2006/picture">
+                <pic:pic xmlns:pic="http://schemas.openxmlformats.org/drawingml/2006/picture">
+                  <pic:nvPicPr>
+                    <pic:cNvPr id="11" name="SQL2-result.png"/>
+                    <pic:cNvPicPr/>
+                  </pic:nvPicPr>
+                  <pic:blipFill>
+                    <a:blip r:embed="rId17">
+                      <a:extLst>
+                        <a:ext uri="{28A0092B-C50C-407E-A947-70E740481C1C}">
+                          <a14:useLocalDpi xmlns:a14="http://schemas.microsoft.com/office/drawing/2010/main" val="0"/>
+                        </a:ext>
+                      </a:extLst>
+                    </a:blip>
+                    <a:stretch>
+                      <a:fillRect/>
+                    </a:stretch>
+                  </pic:blipFill>
+                  <pic:spPr>
+                    <a:xfrm>
+                      <a:off x="0" y="0"/>
+                      <a:ext cx="6332220" cy="2483485"/>
+                    </a:xfrm>
+                    <a:prstGeom prst="rect">
+                      <a:avLst/>
+                    </a:prstGeom>
+                  </pic:spPr>
+                </pic:pic>
+              </a:graphicData>
+            </a:graphic>
+          </wp:inline>
+        </w:drawing>
+      </w:r>
+    </w:p>
+    <w:p>
+      <w:bookmarkStart w:id="8" w:name="_GoBack"/>
+      <w:r>
+        <w:rPr>
+          <w:noProof/>
+        </w:rPr>
+        <w:drawing>
+          <wp:inline distT="0" distB="0" distL="0" distR="0" wp14:anchorId="2A686918" wp14:editId="0EBA833F">
+            <wp:extent cx="5321300" cy="1765300"/>
+            <wp:effectExtent l="0" t="0" r="12700" b="12700"/>
+            <wp:docPr id="14" name="Picture 14"/>
+            <wp:cNvGraphicFramePr>
+              <a:graphicFrameLocks xmlns:a="http://schemas.openxmlformats.org/drawingml/2006/main" noChangeAspect="1"/>
+            </wp:cNvGraphicFramePr>
+            <a:graphic xmlns:a="http://schemas.openxmlformats.org/drawingml/2006/main">
+              <a:graphicData uri="http://schemas.openxmlformats.org/drawingml/2006/picture">
+                <pic:pic xmlns:pic="http://schemas.openxmlformats.org/drawingml/2006/picture">
+                  <pic:nvPicPr>
+                    <pic:cNvPr id="14" name="SQL3-country-retweet.png"/>
+                    <pic:cNvPicPr/>
+                  </pic:nvPicPr>
+                  <pic:blipFill>
+                    <a:blip r:embed="rId18">
+                      <a:extLst>
+                        <a:ext uri="{28A0092B-C50C-407E-A947-70E740481C1C}">
+                          <a14:useLocalDpi xmlns:a14="http://schemas.microsoft.com/office/drawing/2010/main" val="0"/>
+                        </a:ext>
+                      </a:extLst>
+                    </a:blip>
+                    <a:stretch>
+                      <a:fillRect/>
+                    </a:stretch>
+                  </pic:blipFill>
+                  <pic:spPr>
+                    <a:xfrm>
+                      <a:off x="0" y="0"/>
+                      <a:ext cx="5321300" cy="1765300"/>
+                    </a:xfrm>
+                    <a:prstGeom prst="rect">
+                      <a:avLst/>
+                    </a:prstGeom>
+                  </pic:spPr>
+                </pic:pic>
+              </a:graphicData>
+            </a:graphic>
+          </wp:inline>
+        </w:drawing>
+      </w:r>
+      <w:bookmarkEnd w:id="8"/>
+    </w:p>
+    <w:p>
+      <w:r>
+        <w:rPr>
+          <w:noProof/>
+        </w:rPr>
+        <w:drawing>
+          <wp:inline distT="0" distB="0" distL="0" distR="0" wp14:anchorId="335F5099" wp14:editId="38C35D8F">
+            <wp:extent cx="6332220" cy="2237740"/>
+            <wp:effectExtent l="0" t="0" r="0" b="0"/>
+            <wp:docPr id="16" name="Picture 16"/>
+            <wp:cNvGraphicFramePr>
+              <a:graphicFrameLocks xmlns:a="http://schemas.openxmlformats.org/drawingml/2006/main" noChangeAspect="1"/>
+            </wp:cNvGraphicFramePr>
+            <a:graphic xmlns:a="http://schemas.openxmlformats.org/drawingml/2006/main">
+              <a:graphicData uri="http://schemas.openxmlformats.org/drawingml/2006/picture">
+                <pic:pic xmlns:pic="http://schemas.openxmlformats.org/drawingml/2006/picture">
+                  <pic:nvPicPr>
+                    <pic:cNvPr id="16" name="SQL3-result.png"/>
+                    <pic:cNvPicPr/>
+                  </pic:nvPicPr>
+                  <pic:blipFill>
+                    <a:blip r:embed="rId19">
+                      <a:extLst>
+                        <a:ext uri="{28A0092B-C50C-407E-A947-70E740481C1C}">
+                          <a14:useLocalDpi xmlns:a14="http://schemas.microsoft.com/office/drawing/2010/main" val="0"/>
+                        </a:ext>
+                      </a:extLst>
+                    </a:blip>
+                    <a:stretch>
+                      <a:fillRect/>
+                    </a:stretch>
+                  </pic:blipFill>
+                  <pic:spPr>
+                    <a:xfrm>
+                      <a:off x="0" y="0"/>
+                      <a:ext cx="6332220" cy="2237740"/>
+                    </a:xfrm>
+                    <a:prstGeom prst="rect">
+                      <a:avLst/>
+                    </a:prstGeom>
+                  </pic:spPr>
+                </pic:pic>
+              </a:graphicData>
+            </a:graphic>
+          </wp:inline>
+        </w:drawing>
+      </w:r>
+    </w:p>
+    <w:p>
+      <w:pPr>
+        <w:pStyle w:val="Heading2"/>
+      </w:pPr>
+      <w:r>
+        <w:lastRenderedPageBreak/>
+        <w:t>Analysis with R</w:t>
       </w:r>
     </w:p>
     <w:p/>
@@ -4182,32 +4495,6 @@
       </w:r>
     </w:p>
     <w:p>
-      <w:r>
-        <w:t>much easier to understand</w:t>
-      </w:r>
-      <w:r>
-        <w:t>. E.g., “</w:t>
-      </w:r>
-      <w:proofErr w:type="spellStart"/>
-      <w:r>
-        <w:t>properti</w:t>
-      </w:r>
-      <w:proofErr w:type="spellEnd"/>
-      <w:r>
-        <w:t xml:space="preserve">” is restored back to “properties”.  However, </w:t>
-      </w:r>
-      <w:r>
-        <w:t>changes related to version 3.3.1 of R</w:t>
-      </w:r>
-      <w:r>
-        <w:t xml:space="preserve"> </w:t>
-      </w:r>
-      <w:r>
-        <w:t>made stem completion</w:t>
-      </w:r>
-      <w:r>
-        <w:t xml:space="preserve"> difficult to use</w:t>
-      </w:r>
       <w:r>
         <w:t>.</w:t>
       </w:r>
@@ -4232,16 +4519,12 @@
           <w:tab w:val="left" w:pos="1517"/>
         </w:tabs>
       </w:pPr>
-      <w:r>
-        <w:t>come up with topics even more targeted to mid-town communities of most interest to the readers.</w:t>
-      </w:r>
     </w:p>
     <w:p>
       <w:pPr>
         <w:pStyle w:val="Heading2"/>
       </w:pPr>
       <w:r>
-        <w:lastRenderedPageBreak/>
         <w:t>References</w:t>
       </w:r>
     </w:p>
@@ -4299,7 +4582,18 @@
         <w:rPr>
           <w:b/>
         </w:rPr>
-        <w:t>Selected logs from R code:</w:t>
+        <w:t>SQL</w:t>
+      </w:r>
+      <w:r>
+        <w:rPr>
+          <w:b/>
+        </w:rPr>
+        <w:t xml:space="preserve"> code:</w:t>
+      </w:r>
+    </w:p>
+    <w:p>
+      <w:r>
+        <w:t>The following code was used to create the sentiment view:</w:t>
       </w:r>
     </w:p>
     <w:p>
@@ -4309,6 +4603,53 @@
           <w:b/>
         </w:rPr>
       </w:pPr>
+      <w:r>
+        <w:rPr>
+          <w:b/>
+          <w:noProof/>
+        </w:rPr>
+        <w:drawing>
+          <wp:inline distT="0" distB="0" distL="0" distR="0" wp14:anchorId="01CCFC5A" wp14:editId="1E4A671A">
+            <wp:extent cx="4678807" cy="2607683"/>
+            <wp:effectExtent l="0" t="0" r="0" b="8890"/>
+            <wp:docPr id="13" name="Picture 13"/>
+            <wp:cNvGraphicFramePr>
+              <a:graphicFrameLocks xmlns:a="http://schemas.openxmlformats.org/drawingml/2006/main" noChangeAspect="1"/>
+            </wp:cNvGraphicFramePr>
+            <a:graphic xmlns:a="http://schemas.openxmlformats.org/drawingml/2006/main">
+              <a:graphicData uri="http://schemas.openxmlformats.org/drawingml/2006/picture">
+                <pic:pic xmlns:pic="http://schemas.openxmlformats.org/drawingml/2006/picture">
+                  <pic:nvPicPr>
+                    <pic:cNvPr id="13" name="SQL-SENTIMENT-view-creation.png"/>
+                    <pic:cNvPicPr/>
+                  </pic:nvPicPr>
+                  <pic:blipFill>
+                    <a:blip r:embed="rId20">
+                      <a:extLst>
+                        <a:ext uri="{28A0092B-C50C-407E-A947-70E740481C1C}">
+                          <a14:useLocalDpi xmlns:a14="http://schemas.microsoft.com/office/drawing/2010/main" val="0"/>
+                        </a:ext>
+                      </a:extLst>
+                    </a:blip>
+                    <a:stretch>
+                      <a:fillRect/>
+                    </a:stretch>
+                  </pic:blipFill>
+                  <pic:spPr>
+                    <a:xfrm>
+                      <a:off x="0" y="0"/>
+                      <a:ext cx="4700485" cy="2619765"/>
+                    </a:xfrm>
+                    <a:prstGeom prst="rect">
+                      <a:avLst/>
+                    </a:prstGeom>
+                  </pic:spPr>
+                </pic:pic>
+              </a:graphicData>
+            </a:graphic>
+          </wp:inline>
+        </w:drawing>
+      </w:r>
       <w:r>
         <w:rPr>
           <w:b/>
@@ -4339,80 +4680,6 @@
           <w:szCs w:val="20"/>
         </w:rPr>
       </w:pPr>
-      <w:r>
-        <w:rPr>
-          <w:rFonts w:ascii="Courier" w:hAnsi="Courier"/>
-          <w:sz w:val="20"/>
-          <w:szCs w:val="20"/>
-        </w:rPr>
-        <w:t xml:space="preserve">Now try with </w:t>
-      </w:r>
-      <w:proofErr w:type="spellStart"/>
-      <w:r>
-        <w:rPr>
-          <w:rFonts w:ascii="Courier" w:hAnsi="Courier"/>
-          <w:sz w:val="20"/>
-          <w:szCs w:val="20"/>
-        </w:rPr>
-        <w:t>tf-idf</w:t>
-      </w:r>
-      <w:proofErr w:type="spellEnd"/>
-    </w:p>
-    <w:p>
-      <w:pPr>
-        <w:spacing w:before="100" w:beforeAutospacing="1" w:after="0" w:line="240" w:lineRule="auto"/>
-        <w:rPr>
-          <w:rFonts w:ascii="Courier" w:hAnsi="Courier"/>
-          <w:sz w:val="20"/>
-          <w:szCs w:val="20"/>
-        </w:rPr>
-      </w:pPr>
-      <w:proofErr w:type="spellStart"/>
-      <w:r>
-        <w:rPr>
-          <w:rFonts w:ascii="Courier" w:hAnsi="Courier"/>
-          <w:sz w:val="20"/>
-          <w:szCs w:val="20"/>
-        </w:rPr>
-        <w:t>kfit</w:t>
-      </w:r>
-      <w:proofErr w:type="spellEnd"/>
-      <w:r>
-        <w:rPr>
-          <w:rFonts w:ascii="Courier" w:hAnsi="Courier"/>
-          <w:sz w:val="20"/>
-          <w:szCs w:val="20"/>
-        </w:rPr>
-        <w:t xml:space="preserve"> &lt;- </w:t>
-      </w:r>
-      <w:proofErr w:type="spellStart"/>
-      <w:proofErr w:type="gramStart"/>
-      <w:r>
-        <w:rPr>
-          <w:rFonts w:ascii="Courier" w:hAnsi="Courier"/>
-          <w:sz w:val="20"/>
-          <w:szCs w:val="20"/>
-        </w:rPr>
-        <w:t>DoKMeans</w:t>
-      </w:r>
-      <w:proofErr w:type="spellEnd"/>
-      <w:r>
-        <w:rPr>
-          <w:rFonts w:ascii="Courier" w:hAnsi="Courier"/>
-          <w:sz w:val="20"/>
-          <w:szCs w:val="20"/>
-        </w:rPr>
-        <w:t>(m.tf.idf.transpose</w:t>
-      </w:r>
-      <w:proofErr w:type="gramEnd"/>
-      <w:r>
-        <w:rPr>
-          <w:rFonts w:ascii="Courier" w:hAnsi="Courier"/>
-          <w:sz w:val="20"/>
-          <w:szCs w:val="20"/>
-        </w:rPr>
-        <w:t>2,8)</w:t>
-      </w:r>
     </w:p>
     <w:p>
       <w:pPr>
@@ -4456,10 +4723,10 @@
       </w:pPr>
     </w:p>
     <w:sectPr>
-      <w:headerReference w:type="default" r:id="rId14"/>
-      <w:footerReference w:type="even" r:id="rId15"/>
-      <w:footerReference w:type="default" r:id="rId16"/>
-      <w:headerReference w:type="first" r:id="rId17"/>
+      <w:headerReference w:type="default" r:id="rId21"/>
+      <w:footerReference w:type="even" r:id="rId22"/>
+      <w:footerReference w:type="default" r:id="rId23"/>
+      <w:headerReference w:type="first" r:id="rId24"/>
       <w:pgSz w:w="12240" w:h="15840"/>
       <w:pgMar w:top="1710" w:right="1134" w:bottom="1710" w:left="1134" w:header="1134" w:footer="1134" w:gutter="0"/>
       <w:cols w:space="720"/>
@@ -4559,7 +4826,7 @@
         <w:rStyle w:val="PageNumber"/>
         <w:noProof/>
       </w:rPr>
-      <w:t>11</w:t>
+      <w:t>9</w:t>
     </w:r>
     <w:r>
       <w:rPr>
@@ -9263,7 +9530,7 @@
 </file>
 
 <file path=customXml/itemProps1.xml><?xml version="1.0" encoding="utf-8"?>
-<ds:datastoreItem xmlns:ds="http://schemas.openxmlformats.org/officeDocument/2006/customXml" ds:itemID="{21A57C27-9C6B-1648-BE73-5A736D74BE99}">
+<ds:datastoreItem xmlns:ds="http://schemas.openxmlformats.org/officeDocument/2006/customXml" ds:itemID="{3945DBE7-234B-434C-9DFB-22B89D3D8DA4}">
   <ds:schemaRefs>
     <ds:schemaRef ds:uri="http://schemas.openxmlformats.org/officeDocument/2006/bibliography"/>
   </ds:schemaRefs>

</xml_diff>

<commit_message>
last query - influencers
</commit_message>
<xml_diff>
--- a/StonehouseAssignment2.docx
+++ b/StonehouseAssignment2.docx
@@ -213,7 +213,6 @@
         <w:pStyle w:val="Heading2"/>
       </w:pPr>
       <w:r>
-        <w:lastRenderedPageBreak/>
         <w:t>Introduction/Purpose</w:t>
       </w:r>
     </w:p>
@@ -503,11 +502,7 @@
         <w:fldChar w:fldCharType="end"/>
       </w:r>
       <w:r>
-        <w:t xml:space="preserve">, many tweets did not indicate the user’s country. For those that did, the majority were from the USA, followed </w:t>
-      </w:r>
-      <w:r>
-        <w:lastRenderedPageBreak/>
-        <w:t xml:space="preserve">by Canada.  The </w:t>
+        <w:t xml:space="preserve">, many tweets did not indicate the user’s country. For those that did, the majority were from the USA, followed by Canada.  The </w:t>
       </w:r>
       <w:r>
         <w:t xml:space="preserve">hashtag information from </w:t>
@@ -734,7 +729,6 @@
         <w:rPr>
           <w:noProof/>
         </w:rPr>
-        <w:lastRenderedPageBreak/>
         <w:drawing>
           <wp:inline distT="0" distB="0" distL="0" distR="0" wp14:anchorId="01BD0009" wp14:editId="6B07D685">
             <wp:extent cx="6332220" cy="2920365"/>
@@ -902,7 +896,6 @@
         <w:rPr>
           <w:noProof/>
         </w:rPr>
-        <w:lastRenderedPageBreak/>
         <w:drawing>
           <wp:inline distT="0" distB="0" distL="0" distR="0" wp14:anchorId="57306B32" wp14:editId="504D270B">
             <wp:extent cx="6332220" cy="1101090"/>
@@ -1013,24 +1006,14 @@
       <w:r>
         <w:t xml:space="preserve">Table </w:t>
       </w:r>
-      <w:r>
-        <w:fldChar w:fldCharType="begin"/>
-      </w:r>
-      <w:r>
-        <w:instrText xml:space="preserve"> SEQ Table \* ARABIC </w:instrText>
-      </w:r>
-      <w:r>
-        <w:fldChar w:fldCharType="separate"/>
-      </w:r>
-      <w:r>
-        <w:rPr>
-          <w:noProof/>
-        </w:rPr>
-        <w:t>1</w:t>
-      </w:r>
-      <w:r>
-        <w:fldChar w:fldCharType="end"/>
-      </w:r>
+      <w:fldSimple w:instr=" SEQ Table \* ARABIC ">
+        <w:r>
+          <w:rPr>
+            <w:noProof/>
+          </w:rPr>
+          <w:t>1</w:t>
+        </w:r>
+      </w:fldSimple>
       <w:bookmarkEnd w:id="4"/>
       <w:r>
         <w:t>. Insights for Twitter tables</w:t>
@@ -1876,7 +1859,6 @@
                 <w:rFonts w:ascii="Calibri" w:hAnsi="Calibri"/>
                 <w:color w:val="000000"/>
               </w:rPr>
-              <w:lastRenderedPageBreak/>
               <w:t>#</w:t>
             </w:r>
             <w:proofErr w:type="spellStart"/>
@@ -3390,7 +3372,6 @@
       </w:pPr>
       <w:bookmarkStart w:id="7" w:name="_Ref464301721"/>
       <w:r>
-        <w:lastRenderedPageBreak/>
         <w:t xml:space="preserve">Table </w:t>
       </w:r>
       <w:fldSimple w:instr=" SEQ Table \* ARABIC ">
@@ -4179,7 +4160,6 @@
         <w:rPr>
           <w:noProof/>
         </w:rPr>
-        <w:lastRenderedPageBreak/>
         <w:drawing>
           <wp:inline distT="0" distB="0" distL="0" distR="0" wp14:anchorId="59160049" wp14:editId="5F892C95">
             <wp:extent cx="4805807" cy="1413473"/>
@@ -4334,7 +4314,6 @@
         <w:rPr>
           <w:noProof/>
         </w:rPr>
-        <w:lastRenderedPageBreak/>
         <w:drawing>
           <wp:inline distT="0" distB="0" distL="0" distR="0" wp14:anchorId="7E30C8EB" wp14:editId="7556BE4F">
             <wp:extent cx="6332220" cy="2483485"/>
@@ -4379,7 +4358,6 @@
       </w:r>
     </w:p>
     <w:p>
-      <w:bookmarkStart w:id="8" w:name="_GoBack"/>
       <w:r>
         <w:rPr>
           <w:noProof/>
@@ -4426,7 +4404,6 @@
           </wp:inline>
         </w:drawing>
       </w:r>
-      <w:bookmarkEnd w:id="8"/>
     </w:p>
     <w:p>
       <w:r>
@@ -4476,12 +4453,178 @@
         </w:drawing>
       </w:r>
     </w:p>
+    <w:p/>
     <w:p>
+      <w:bookmarkStart w:id="8" w:name="_GoBack"/>
+      <w:r>
+        <w:rPr>
+          <w:noProof/>
+        </w:rPr>
+        <w:drawing>
+          <wp:inline distT="0" distB="0" distL="0" distR="0" wp14:anchorId="09B57971" wp14:editId="1CE0652F">
+            <wp:extent cx="5219700" cy="3848100"/>
+            <wp:effectExtent l="0" t="0" r="12700" b="12700"/>
+            <wp:docPr id="25" name="Picture 25" descr="../../Desktop/Screen%20Shot%202016-10-16%20at%205.17.22%20PM.png"/>
+            <wp:cNvGraphicFramePr>
+              <a:graphicFrameLocks xmlns:a="http://schemas.openxmlformats.org/drawingml/2006/main" noChangeAspect="1"/>
+            </wp:cNvGraphicFramePr>
+            <a:graphic xmlns:a="http://schemas.openxmlformats.org/drawingml/2006/main">
+              <a:graphicData uri="http://schemas.openxmlformats.org/drawingml/2006/picture">
+                <pic:pic xmlns:pic="http://schemas.openxmlformats.org/drawingml/2006/picture">
+                  <pic:nvPicPr>
+                    <pic:cNvPr id="0" name="Picture 9" descr="../../Desktop/Screen%20Shot%202016-10-16%20at%205.17.22%20PM.png"/>
+                    <pic:cNvPicPr>
+                      <a:picLocks noChangeAspect="1" noChangeArrowheads="1"/>
+                    </pic:cNvPicPr>
+                  </pic:nvPicPr>
+                  <pic:blipFill>
+                    <a:blip r:embed="rId20">
+                      <a:extLst>
+                        <a:ext uri="{28A0092B-C50C-407E-A947-70E740481C1C}">
+                          <a14:useLocalDpi xmlns:a14="http://schemas.microsoft.com/office/drawing/2010/main" val="0"/>
+                        </a:ext>
+                      </a:extLst>
+                    </a:blip>
+                    <a:srcRect/>
+                    <a:stretch>
+                      <a:fillRect/>
+                    </a:stretch>
+                  </pic:blipFill>
+                  <pic:spPr bwMode="auto">
+                    <a:xfrm>
+                      <a:off x="0" y="0"/>
+                      <a:ext cx="5219700" cy="3848100"/>
+                    </a:xfrm>
+                    <a:prstGeom prst="rect">
+                      <a:avLst/>
+                    </a:prstGeom>
+                    <a:noFill/>
+                    <a:ln>
+                      <a:noFill/>
+                    </a:ln>
+                  </pic:spPr>
+                </pic:pic>
+              </a:graphicData>
+            </a:graphic>
+          </wp:inline>
+        </w:drawing>
+      </w:r>
+      <w:bookmarkEnd w:id="8"/>
+    </w:p>
+    <w:p>
+      <w:r>
+        <w:rPr>
+          <w:noProof/>
+        </w:rPr>
+        <w:drawing>
+          <wp:inline distT="0" distB="0" distL="0" distR="0" wp14:anchorId="1F0D7FEB" wp14:editId="3BA888E0">
+            <wp:extent cx="85090" cy="97790"/>
+            <wp:effectExtent l="0" t="0" r="0" b="3810"/>
+            <wp:docPr id="21" name="Picture 21" descr="../../Desktop/Screen%20Shot%202016-10-16%20at%204.51.49%20PM.png"/>
+            <wp:cNvGraphicFramePr>
+              <a:graphicFrameLocks xmlns:a="http://schemas.openxmlformats.org/drawingml/2006/main" noChangeAspect="1"/>
+            </wp:cNvGraphicFramePr>
+            <a:graphic xmlns:a="http://schemas.openxmlformats.org/drawingml/2006/main">
+              <a:graphicData uri="http://schemas.openxmlformats.org/drawingml/2006/picture">
+                <pic:pic xmlns:pic="http://schemas.openxmlformats.org/drawingml/2006/picture">
+                  <pic:nvPicPr>
+                    <pic:cNvPr id="0" name="Picture 5" descr="../../Desktop/Screen%20Shot%202016-10-16%20at%204.51.49%20PM.png"/>
+                    <pic:cNvPicPr>
+                      <a:picLocks noChangeAspect="1" noChangeArrowheads="1"/>
+                    </pic:cNvPicPr>
+                  </pic:nvPicPr>
+                  <pic:blipFill>
+                    <a:blip r:embed="rId21">
+                      <a:extLst>
+                        <a:ext uri="{28A0092B-C50C-407E-A947-70E740481C1C}">
+                          <a14:useLocalDpi xmlns:a14="http://schemas.microsoft.com/office/drawing/2010/main" val="0"/>
+                        </a:ext>
+                      </a:extLst>
+                    </a:blip>
+                    <a:srcRect/>
+                    <a:stretch>
+                      <a:fillRect/>
+                    </a:stretch>
+                  </pic:blipFill>
+                  <pic:spPr bwMode="auto">
+                    <a:xfrm>
+                      <a:off x="0" y="0"/>
+                      <a:ext cx="85090" cy="97790"/>
+                    </a:xfrm>
+                    <a:prstGeom prst="rect">
+                      <a:avLst/>
+                    </a:prstGeom>
+                    <a:noFill/>
+                    <a:ln>
+                      <a:noFill/>
+                    </a:ln>
+                  </pic:spPr>
+                </pic:pic>
+              </a:graphicData>
+            </a:graphic>
+          </wp:inline>
+        </w:drawing>
+      </w:r>
+      <w:r>
+        <w:rPr>
+          <w:noProof/>
+        </w:rPr>
+        <w:drawing>
+          <wp:inline distT="0" distB="0" distL="0" distR="0" wp14:anchorId="18838158" wp14:editId="37DBA216">
+            <wp:extent cx="6908800" cy="6642100"/>
+            <wp:effectExtent l="0" t="0" r="0" b="12700"/>
+            <wp:docPr id="26" name="Picture 26" descr="../../Desktop/Screen%20Shot%202016-10-16%20at%205.16.51%20PM.png"/>
+            <wp:cNvGraphicFramePr>
+              <a:graphicFrameLocks xmlns:a="http://schemas.openxmlformats.org/drawingml/2006/main" noChangeAspect="1"/>
+            </wp:cNvGraphicFramePr>
+            <a:graphic xmlns:a="http://schemas.openxmlformats.org/drawingml/2006/main">
+              <a:graphicData uri="http://schemas.openxmlformats.org/drawingml/2006/picture">
+                <pic:pic xmlns:pic="http://schemas.openxmlformats.org/drawingml/2006/picture">
+                  <pic:nvPicPr>
+                    <pic:cNvPr id="0" name="Picture 10" descr="../../Desktop/Screen%20Shot%202016-10-16%20at%205.16.51%20PM.png"/>
+                    <pic:cNvPicPr>
+                      <a:picLocks noChangeAspect="1" noChangeArrowheads="1"/>
+                    </pic:cNvPicPr>
+                  </pic:nvPicPr>
+                  <pic:blipFill>
+                    <a:blip r:embed="rId22">
+                      <a:extLst>
+                        <a:ext uri="{28A0092B-C50C-407E-A947-70E740481C1C}">
+                          <a14:useLocalDpi xmlns:a14="http://schemas.microsoft.com/office/drawing/2010/main" val="0"/>
+                        </a:ext>
+                      </a:extLst>
+                    </a:blip>
+                    <a:srcRect/>
+                    <a:stretch>
+                      <a:fillRect/>
+                    </a:stretch>
+                  </pic:blipFill>
+                  <pic:spPr bwMode="auto">
+                    <a:xfrm>
+                      <a:off x="0" y="0"/>
+                      <a:ext cx="6908800" cy="6642100"/>
+                    </a:xfrm>
+                    <a:prstGeom prst="rect">
+                      <a:avLst/>
+                    </a:prstGeom>
+                    <a:noFill/>
+                    <a:ln>
+                      <a:noFill/>
+                    </a:ln>
+                  </pic:spPr>
+                </pic:pic>
+              </a:graphicData>
+            </a:graphic>
+          </wp:inline>
+        </w:drawing>
+      </w:r>
+    </w:p>
+    <w:p/>
+    <w:p>
       <w:pPr>
         <w:pStyle w:val="Heading2"/>
       </w:pPr>
       <w:r>
-        <w:lastRenderedPageBreak/>
         <w:t>Analysis with R</w:t>
       </w:r>
     </w:p>
@@ -4548,8 +4691,2360 @@
       <w:r>
         <w:t xml:space="preserve">from </w:t>
       </w:r>
-      <w:r>
-        <w:t>https://console.ng.bluemix.net/docs/services/Twitter/twitter_overview.html#about_twitter</w:t>
+      <w:hyperlink r:id="rId23" w:history="1">
+        <w:r>
+          <w:rPr>
+            <w:rStyle w:val="Hyperlink"/>
+          </w:rPr>
+          <w:t>https://console.ng.bluemix.net/docs/services/Twitter/twitter_overview.html#about_twitter</w:t>
+        </w:r>
+      </w:hyperlink>
+    </w:p>
+    <w:tbl>
+      <w:tblPr>
+        <w:tblpPr w:leftFromText="180" w:rightFromText="180" w:vertAnchor="text" w:horzAnchor="margin" w:tblpY="326"/>
+        <w:tblW w:w="21316" w:type="dxa"/>
+        <w:tblLook w:val="04A0" w:firstRow="1" w:lastRow="0" w:firstColumn="1" w:lastColumn="0" w:noHBand="0" w:noVBand="1"/>
+      </w:tblPr>
+      <w:tblGrid>
+        <w:gridCol w:w="3036"/>
+        <w:gridCol w:w="8696"/>
+        <w:gridCol w:w="1956"/>
+        <w:gridCol w:w="2296"/>
+        <w:gridCol w:w="2736"/>
+        <w:gridCol w:w="2596"/>
+      </w:tblGrid>
+      <w:tr>
+        <w:trPr>
+          <w:trHeight w:val="640"/>
+        </w:trPr>
+        <w:tc>
+          <w:tcPr>
+            <w:tcW w:w="3036" w:type="dxa"/>
+            <w:tcBorders>
+              <w:top w:val="single" w:sz="4" w:space="0" w:color="auto"/>
+              <w:left w:val="single" w:sz="4" w:space="0" w:color="auto"/>
+              <w:bottom w:val="single" w:sz="4" w:space="0" w:color="auto"/>
+              <w:right w:val="single" w:sz="4" w:space="0" w:color="auto"/>
+            </w:tcBorders>
+            <w:shd w:val="clear" w:color="auto" w:fill="auto"/>
+            <w:vAlign w:val="bottom"/>
+            <w:hideMark/>
+          </w:tcPr>
+          <w:p>
+            <w:pPr>
+              <w:spacing w:before="0" w:after="0" w:line="240" w:lineRule="auto"/>
+              <w:rPr>
+                <w:rFonts w:ascii="Calibri" w:hAnsi="Calibri"/>
+                <w:b/>
+                <w:bCs/>
+                <w:color w:val="000000"/>
+              </w:rPr>
+            </w:pPr>
+            <w:r>
+              <w:rPr>
+                <w:rFonts w:ascii="Calibri" w:hAnsi="Calibri"/>
+                <w:b/>
+                <w:bCs/>
+                <w:color w:val="000000"/>
+              </w:rPr>
+              <w:t>MESSAGE_BODY</w:t>
+            </w:r>
+          </w:p>
+        </w:tc>
+        <w:tc>
+          <w:tcPr>
+            <w:tcW w:w="8696" w:type="dxa"/>
+            <w:tcBorders>
+              <w:top w:val="single" w:sz="4" w:space="0" w:color="auto"/>
+              <w:left w:val="nil"/>
+              <w:bottom w:val="single" w:sz="4" w:space="0" w:color="auto"/>
+              <w:right w:val="single" w:sz="4" w:space="0" w:color="auto"/>
+            </w:tcBorders>
+            <w:shd w:val="clear" w:color="auto" w:fill="auto"/>
+            <w:vAlign w:val="bottom"/>
+            <w:hideMark/>
+          </w:tcPr>
+          <w:p>
+            <w:pPr>
+              <w:spacing w:before="0" w:after="0" w:line="240" w:lineRule="auto"/>
+              <w:rPr>
+                <w:rFonts w:ascii="Calibri" w:hAnsi="Calibri"/>
+                <w:b/>
+                <w:bCs/>
+                <w:color w:val="000000"/>
+              </w:rPr>
+            </w:pPr>
+            <w:r>
+              <w:rPr>
+                <w:rFonts w:ascii="Calibri" w:hAnsi="Calibri"/>
+                <w:b/>
+                <w:bCs/>
+                <w:color w:val="000000"/>
+              </w:rPr>
+              <w:t>USER_SUMMARY</w:t>
+            </w:r>
+          </w:p>
+        </w:tc>
+        <w:tc>
+          <w:tcPr>
+            <w:tcW w:w="1956" w:type="dxa"/>
+            <w:tcBorders>
+              <w:top w:val="single" w:sz="4" w:space="0" w:color="auto"/>
+              <w:left w:val="nil"/>
+              <w:bottom w:val="single" w:sz="4" w:space="0" w:color="auto"/>
+              <w:right w:val="single" w:sz="4" w:space="0" w:color="auto"/>
+            </w:tcBorders>
+            <w:shd w:val="clear" w:color="auto" w:fill="auto"/>
+            <w:vAlign w:val="bottom"/>
+            <w:hideMark/>
+          </w:tcPr>
+          <w:p>
+            <w:pPr>
+              <w:spacing w:before="0" w:after="0" w:line="240" w:lineRule="auto"/>
+              <w:rPr>
+                <w:rFonts w:ascii="Calibri" w:hAnsi="Calibri"/>
+                <w:b/>
+                <w:bCs/>
+                <w:color w:val="000000"/>
+              </w:rPr>
+            </w:pPr>
+            <w:r>
+              <w:rPr>
+                <w:rFonts w:ascii="Calibri" w:hAnsi="Calibri"/>
+                <w:b/>
+                <w:bCs/>
+                <w:color w:val="000000"/>
+              </w:rPr>
+              <w:t>NUM_MESSAGES</w:t>
+            </w:r>
+          </w:p>
+        </w:tc>
+        <w:tc>
+          <w:tcPr>
+            <w:tcW w:w="2296" w:type="dxa"/>
+            <w:tcBorders>
+              <w:top w:val="single" w:sz="4" w:space="0" w:color="auto"/>
+              <w:left w:val="nil"/>
+              <w:bottom w:val="single" w:sz="4" w:space="0" w:color="auto"/>
+              <w:right w:val="single" w:sz="4" w:space="0" w:color="auto"/>
+            </w:tcBorders>
+            <w:shd w:val="clear" w:color="auto" w:fill="auto"/>
+            <w:vAlign w:val="bottom"/>
+            <w:hideMark/>
+          </w:tcPr>
+          <w:p>
+            <w:pPr>
+              <w:spacing w:before="0" w:after="0" w:line="240" w:lineRule="auto"/>
+              <w:rPr>
+                <w:rFonts w:ascii="Calibri" w:hAnsi="Calibri"/>
+                <w:b/>
+                <w:bCs/>
+                <w:color w:val="000000"/>
+              </w:rPr>
+            </w:pPr>
+            <w:r>
+              <w:rPr>
+                <w:rFonts w:ascii="Calibri" w:hAnsi="Calibri"/>
+                <w:b/>
+                <w:bCs/>
+                <w:color w:val="000000"/>
+              </w:rPr>
+              <w:t>FOLLOWERS_COUNT</w:t>
+            </w:r>
+          </w:p>
+        </w:tc>
+        <w:tc>
+          <w:tcPr>
+            <w:tcW w:w="2736" w:type="dxa"/>
+            <w:tcBorders>
+              <w:top w:val="single" w:sz="4" w:space="0" w:color="auto"/>
+              <w:left w:val="nil"/>
+              <w:bottom w:val="single" w:sz="4" w:space="0" w:color="auto"/>
+              <w:right w:val="single" w:sz="4" w:space="0" w:color="auto"/>
+            </w:tcBorders>
+            <w:shd w:val="clear" w:color="auto" w:fill="auto"/>
+            <w:vAlign w:val="bottom"/>
+            <w:hideMark/>
+          </w:tcPr>
+          <w:p>
+            <w:pPr>
+              <w:spacing w:before="0" w:after="0" w:line="240" w:lineRule="auto"/>
+              <w:rPr>
+                <w:rFonts w:ascii="Calibri" w:hAnsi="Calibri"/>
+                <w:b/>
+                <w:bCs/>
+                <w:color w:val="000000"/>
+              </w:rPr>
+            </w:pPr>
+            <w:r>
+              <w:rPr>
+                <w:rFonts w:ascii="Calibri" w:hAnsi="Calibri"/>
+                <w:b/>
+                <w:bCs/>
+                <w:color w:val="000000"/>
+              </w:rPr>
+              <w:t>USER_STATUSES_COUNT</w:t>
+            </w:r>
+          </w:p>
+        </w:tc>
+        <w:tc>
+          <w:tcPr>
+            <w:tcW w:w="2596" w:type="dxa"/>
+            <w:tcBorders>
+              <w:top w:val="single" w:sz="4" w:space="0" w:color="auto"/>
+              <w:left w:val="nil"/>
+              <w:bottom w:val="single" w:sz="4" w:space="0" w:color="auto"/>
+              <w:right w:val="single" w:sz="4" w:space="0" w:color="auto"/>
+            </w:tcBorders>
+            <w:shd w:val="clear" w:color="auto" w:fill="auto"/>
+            <w:vAlign w:val="bottom"/>
+            <w:hideMark/>
+          </w:tcPr>
+          <w:p>
+            <w:pPr>
+              <w:spacing w:before="0" w:after="0" w:line="240" w:lineRule="auto"/>
+              <w:rPr>
+                <w:rFonts w:ascii="Calibri" w:hAnsi="Calibri"/>
+                <w:b/>
+                <w:bCs/>
+                <w:color w:val="000000"/>
+              </w:rPr>
+            </w:pPr>
+            <w:r>
+              <w:rPr>
+                <w:rFonts w:ascii="Calibri" w:hAnsi="Calibri"/>
+                <w:b/>
+                <w:bCs/>
+                <w:color w:val="000000"/>
+              </w:rPr>
+              <w:t>USER_FRIENDS_COUNT</w:t>
+            </w:r>
+          </w:p>
+        </w:tc>
+      </w:tr>
+      <w:tr>
+        <w:trPr>
+          <w:trHeight w:val="1440"/>
+        </w:trPr>
+        <w:tc>
+          <w:tcPr>
+            <w:tcW w:w="3036" w:type="dxa"/>
+            <w:tcBorders>
+              <w:top w:val="nil"/>
+              <w:left w:val="single" w:sz="4" w:space="0" w:color="auto"/>
+              <w:bottom w:val="single" w:sz="4" w:space="0" w:color="auto"/>
+              <w:right w:val="single" w:sz="4" w:space="0" w:color="auto"/>
+            </w:tcBorders>
+            <w:shd w:val="clear" w:color="auto" w:fill="auto"/>
+            <w:hideMark/>
+          </w:tcPr>
+          <w:p>
+            <w:pPr>
+              <w:spacing w:before="0" w:after="0" w:line="240" w:lineRule="auto"/>
+              <w:rPr>
+                <w:rFonts w:ascii="Calibri" w:hAnsi="Calibri"/>
+                <w:color w:val="000000"/>
+              </w:rPr>
+            </w:pPr>
+            <w:proofErr w:type="spellStart"/>
+            <w:r>
+              <w:rPr>
+                <w:rFonts w:ascii="Calibri" w:hAnsi="Calibri"/>
+                <w:color w:val="000000"/>
+              </w:rPr>
+              <w:t>â€œ@KristaAllenXO</w:t>
+            </w:r>
+            <w:proofErr w:type="spellEnd"/>
+            <w:r>
+              <w:rPr>
+                <w:rFonts w:ascii="Calibri" w:hAnsi="Calibri"/>
+                <w:color w:val="000000"/>
+              </w:rPr>
+              <w:t>: This is THE best #</w:t>
+            </w:r>
+            <w:proofErr w:type="spellStart"/>
+            <w:r>
+              <w:rPr>
+                <w:rFonts w:ascii="Calibri" w:hAnsi="Calibri"/>
+                <w:color w:val="000000"/>
+              </w:rPr>
+              <w:t>kombucha</w:t>
+            </w:r>
+            <w:proofErr w:type="spellEnd"/>
+            <w:r>
+              <w:rPr>
+                <w:rFonts w:ascii="Calibri" w:hAnsi="Calibri"/>
+                <w:color w:val="000000"/>
+              </w:rPr>
+              <w:t xml:space="preserve"> ever. #Portland @</w:t>
+            </w:r>
+            <w:proofErr w:type="spellStart"/>
+            <w:r>
+              <w:rPr>
+                <w:rFonts w:ascii="Calibri" w:hAnsi="Calibri"/>
+                <w:color w:val="000000"/>
+              </w:rPr>
+              <w:t>Saltfireandtime</w:t>
+            </w:r>
+            <w:proofErr w:type="spellEnd"/>
+            <w:r>
+              <w:rPr>
+                <w:rFonts w:ascii="Calibri" w:hAnsi="Calibri"/>
+                <w:color w:val="000000"/>
+              </w:rPr>
+              <w:t xml:space="preserve"> http://t.co/dx5qGB7wQhâ€ </w:t>
+            </w:r>
+            <w:r>
+              <w:rPr>
+                <w:rFonts w:ascii="PMingLiU" w:eastAsia="PMingLiU" w:hAnsi="PMingLiU" w:cs="PMingLiU"/>
+                <w:color w:val="000000"/>
+              </w:rPr>
+              <w:br/>
+            </w:r>
+            <w:r>
+              <w:rPr>
+                <w:rFonts w:ascii="PMingLiU" w:eastAsia="PMingLiU" w:hAnsi="PMingLiU" w:cs="PMingLiU"/>
+                <w:color w:val="000000"/>
+              </w:rPr>
+              <w:br/>
+            </w:r>
+            <w:r>
+              <w:rPr>
+                <w:rFonts w:ascii="Calibri" w:hAnsi="Calibri"/>
+                <w:color w:val="000000"/>
+              </w:rPr>
+              <w:t>Agreed!</w:t>
+            </w:r>
+          </w:p>
+        </w:tc>
+        <w:tc>
+          <w:tcPr>
+            <w:tcW w:w="8696" w:type="dxa"/>
+            <w:tcBorders>
+              <w:top w:val="nil"/>
+              <w:left w:val="nil"/>
+              <w:bottom w:val="single" w:sz="4" w:space="0" w:color="auto"/>
+              <w:right w:val="single" w:sz="4" w:space="0" w:color="auto"/>
+            </w:tcBorders>
+            <w:shd w:val="clear" w:color="auto" w:fill="auto"/>
+            <w:hideMark/>
+          </w:tcPr>
+          <w:p>
+            <w:pPr>
+              <w:spacing w:before="0" w:after="0" w:line="240" w:lineRule="auto"/>
+              <w:rPr>
+                <w:rFonts w:ascii="Calibri" w:hAnsi="Calibri"/>
+                <w:color w:val="000000"/>
+              </w:rPr>
+            </w:pPr>
+            <w:r>
+              <w:rPr>
+                <w:rFonts w:ascii="Calibri" w:hAnsi="Calibri"/>
+                <w:color w:val="000000"/>
+              </w:rPr>
+              <w:t>It costs nothing to say something kind. Even less to shut up altogether.</w:t>
+            </w:r>
+          </w:p>
+        </w:tc>
+        <w:tc>
+          <w:tcPr>
+            <w:tcW w:w="1956" w:type="dxa"/>
+            <w:tcBorders>
+              <w:top w:val="nil"/>
+              <w:left w:val="nil"/>
+              <w:bottom w:val="single" w:sz="4" w:space="0" w:color="auto"/>
+              <w:right w:val="single" w:sz="4" w:space="0" w:color="auto"/>
+            </w:tcBorders>
+            <w:shd w:val="clear" w:color="auto" w:fill="auto"/>
+            <w:hideMark/>
+          </w:tcPr>
+          <w:p>
+            <w:pPr>
+              <w:spacing w:before="0" w:after="0" w:line="240" w:lineRule="auto"/>
+              <w:jc w:val="right"/>
+              <w:rPr>
+                <w:rFonts w:ascii="Calibri" w:hAnsi="Calibri"/>
+                <w:color w:val="000000"/>
+              </w:rPr>
+            </w:pPr>
+            <w:r>
+              <w:rPr>
+                <w:rFonts w:ascii="Calibri" w:hAnsi="Calibri"/>
+                <w:color w:val="000000"/>
+              </w:rPr>
+              <w:t>1</w:t>
+            </w:r>
+          </w:p>
+        </w:tc>
+        <w:tc>
+          <w:tcPr>
+            <w:tcW w:w="2296" w:type="dxa"/>
+            <w:tcBorders>
+              <w:top w:val="nil"/>
+              <w:left w:val="nil"/>
+              <w:bottom w:val="single" w:sz="4" w:space="0" w:color="auto"/>
+              <w:right w:val="single" w:sz="4" w:space="0" w:color="auto"/>
+            </w:tcBorders>
+            <w:shd w:val="clear" w:color="auto" w:fill="auto"/>
+            <w:hideMark/>
+          </w:tcPr>
+          <w:p>
+            <w:pPr>
+              <w:spacing w:before="0" w:after="0" w:line="240" w:lineRule="auto"/>
+              <w:jc w:val="right"/>
+              <w:rPr>
+                <w:rFonts w:ascii="Calibri" w:hAnsi="Calibri"/>
+                <w:color w:val="000000"/>
+              </w:rPr>
+            </w:pPr>
+            <w:r>
+              <w:rPr>
+                <w:rFonts w:ascii="Calibri" w:hAnsi="Calibri"/>
+                <w:color w:val="000000"/>
+              </w:rPr>
+              <w:t>3139258</w:t>
+            </w:r>
+          </w:p>
+        </w:tc>
+        <w:tc>
+          <w:tcPr>
+            <w:tcW w:w="2736" w:type="dxa"/>
+            <w:tcBorders>
+              <w:top w:val="nil"/>
+              <w:left w:val="nil"/>
+              <w:bottom w:val="single" w:sz="4" w:space="0" w:color="auto"/>
+              <w:right w:val="single" w:sz="4" w:space="0" w:color="auto"/>
+            </w:tcBorders>
+            <w:shd w:val="clear" w:color="auto" w:fill="auto"/>
+            <w:hideMark/>
+          </w:tcPr>
+          <w:p>
+            <w:pPr>
+              <w:spacing w:before="0" w:after="0" w:line="240" w:lineRule="auto"/>
+              <w:jc w:val="right"/>
+              <w:rPr>
+                <w:rFonts w:ascii="Calibri" w:hAnsi="Calibri"/>
+                <w:color w:val="000000"/>
+              </w:rPr>
+            </w:pPr>
+            <w:r>
+              <w:rPr>
+                <w:rFonts w:ascii="Calibri" w:hAnsi="Calibri"/>
+                <w:color w:val="000000"/>
+              </w:rPr>
+              <w:t>8874</w:t>
+            </w:r>
+          </w:p>
+        </w:tc>
+        <w:tc>
+          <w:tcPr>
+            <w:tcW w:w="2596" w:type="dxa"/>
+            <w:tcBorders>
+              <w:top w:val="nil"/>
+              <w:left w:val="nil"/>
+              <w:bottom w:val="single" w:sz="4" w:space="0" w:color="auto"/>
+              <w:right w:val="single" w:sz="4" w:space="0" w:color="auto"/>
+            </w:tcBorders>
+            <w:shd w:val="clear" w:color="auto" w:fill="auto"/>
+            <w:hideMark/>
+          </w:tcPr>
+          <w:p>
+            <w:pPr>
+              <w:spacing w:before="0" w:after="0" w:line="240" w:lineRule="auto"/>
+              <w:jc w:val="right"/>
+              <w:rPr>
+                <w:rFonts w:ascii="Calibri" w:hAnsi="Calibri"/>
+                <w:color w:val="000000"/>
+              </w:rPr>
+            </w:pPr>
+            <w:r>
+              <w:rPr>
+                <w:rFonts w:ascii="Calibri" w:hAnsi="Calibri"/>
+                <w:color w:val="000000"/>
+              </w:rPr>
+              <w:t>537</w:t>
+            </w:r>
+          </w:p>
+        </w:tc>
+      </w:tr>
+      <w:tr>
+        <w:trPr>
+          <w:trHeight w:val="1440"/>
+        </w:trPr>
+        <w:tc>
+          <w:tcPr>
+            <w:tcW w:w="3036" w:type="dxa"/>
+            <w:tcBorders>
+              <w:top w:val="nil"/>
+              <w:left w:val="single" w:sz="4" w:space="0" w:color="auto"/>
+              <w:bottom w:val="single" w:sz="4" w:space="0" w:color="auto"/>
+              <w:right w:val="single" w:sz="4" w:space="0" w:color="auto"/>
+            </w:tcBorders>
+            <w:shd w:val="clear" w:color="auto" w:fill="auto"/>
+            <w:hideMark/>
+          </w:tcPr>
+          <w:p>
+            <w:pPr>
+              <w:spacing w:before="0" w:after="0" w:line="240" w:lineRule="auto"/>
+              <w:rPr>
+                <w:rFonts w:ascii="Calibri" w:hAnsi="Calibri"/>
+                <w:color w:val="000000"/>
+              </w:rPr>
+            </w:pPr>
+            <w:r>
+              <w:rPr>
+                <w:rFonts w:ascii="Calibri" w:hAnsi="Calibri"/>
+                <w:color w:val="000000"/>
+              </w:rPr>
+              <w:t>The government warns this "mushroom tea" may give you a buzz instead of a mental boost. https://t.co/OTwZ2QA7wt #</w:t>
+            </w:r>
+            <w:proofErr w:type="spellStart"/>
+            <w:r>
+              <w:rPr>
+                <w:rFonts w:ascii="Calibri" w:hAnsi="Calibri"/>
+                <w:color w:val="000000"/>
+              </w:rPr>
+              <w:t>kombucha</w:t>
+            </w:r>
+            <w:proofErr w:type="spellEnd"/>
+          </w:p>
+        </w:tc>
+        <w:tc>
+          <w:tcPr>
+            <w:tcW w:w="8696" w:type="dxa"/>
+            <w:tcBorders>
+              <w:top w:val="nil"/>
+              <w:left w:val="nil"/>
+              <w:bottom w:val="single" w:sz="4" w:space="0" w:color="auto"/>
+              <w:right w:val="single" w:sz="4" w:space="0" w:color="auto"/>
+            </w:tcBorders>
+            <w:shd w:val="clear" w:color="auto" w:fill="auto"/>
+            <w:hideMark/>
+          </w:tcPr>
+          <w:p>
+            <w:pPr>
+              <w:spacing w:before="0" w:after="0" w:line="240" w:lineRule="auto"/>
+              <w:rPr>
+                <w:rFonts w:ascii="Calibri" w:hAnsi="Calibri"/>
+                <w:color w:val="000000"/>
+              </w:rPr>
+            </w:pPr>
+            <w:r>
+              <w:rPr>
+                <w:rFonts w:ascii="Calibri" w:hAnsi="Calibri"/>
+                <w:color w:val="000000"/>
+              </w:rPr>
+              <w:t>WebMD and our medical team bring you the most trust-worthy and timely health news and information.</w:t>
+            </w:r>
+          </w:p>
+        </w:tc>
+        <w:tc>
+          <w:tcPr>
+            <w:tcW w:w="1956" w:type="dxa"/>
+            <w:tcBorders>
+              <w:top w:val="nil"/>
+              <w:left w:val="nil"/>
+              <w:bottom w:val="single" w:sz="4" w:space="0" w:color="auto"/>
+              <w:right w:val="single" w:sz="4" w:space="0" w:color="auto"/>
+            </w:tcBorders>
+            <w:shd w:val="clear" w:color="auto" w:fill="auto"/>
+            <w:hideMark/>
+          </w:tcPr>
+          <w:p>
+            <w:pPr>
+              <w:spacing w:before="0" w:after="0" w:line="240" w:lineRule="auto"/>
+              <w:jc w:val="right"/>
+              <w:rPr>
+                <w:rFonts w:ascii="Calibri" w:hAnsi="Calibri"/>
+                <w:color w:val="000000"/>
+              </w:rPr>
+            </w:pPr>
+            <w:r>
+              <w:rPr>
+                <w:rFonts w:ascii="Calibri" w:hAnsi="Calibri"/>
+                <w:color w:val="000000"/>
+              </w:rPr>
+              <w:t>1</w:t>
+            </w:r>
+          </w:p>
+        </w:tc>
+        <w:tc>
+          <w:tcPr>
+            <w:tcW w:w="2296" w:type="dxa"/>
+            <w:tcBorders>
+              <w:top w:val="nil"/>
+              <w:left w:val="nil"/>
+              <w:bottom w:val="single" w:sz="4" w:space="0" w:color="auto"/>
+              <w:right w:val="single" w:sz="4" w:space="0" w:color="auto"/>
+            </w:tcBorders>
+            <w:shd w:val="clear" w:color="auto" w:fill="auto"/>
+            <w:hideMark/>
+          </w:tcPr>
+          <w:p>
+            <w:pPr>
+              <w:spacing w:before="0" w:after="0" w:line="240" w:lineRule="auto"/>
+              <w:jc w:val="right"/>
+              <w:rPr>
+                <w:rFonts w:ascii="Calibri" w:hAnsi="Calibri"/>
+                <w:color w:val="000000"/>
+              </w:rPr>
+            </w:pPr>
+            <w:r>
+              <w:rPr>
+                <w:rFonts w:ascii="Calibri" w:hAnsi="Calibri"/>
+                <w:color w:val="000000"/>
+              </w:rPr>
+              <w:t>1320058</w:t>
+            </w:r>
+          </w:p>
+        </w:tc>
+        <w:tc>
+          <w:tcPr>
+            <w:tcW w:w="2736" w:type="dxa"/>
+            <w:tcBorders>
+              <w:top w:val="nil"/>
+              <w:left w:val="nil"/>
+              <w:bottom w:val="single" w:sz="4" w:space="0" w:color="auto"/>
+              <w:right w:val="single" w:sz="4" w:space="0" w:color="auto"/>
+            </w:tcBorders>
+            <w:shd w:val="clear" w:color="auto" w:fill="auto"/>
+            <w:hideMark/>
+          </w:tcPr>
+          <w:p>
+            <w:pPr>
+              <w:spacing w:before="0" w:after="0" w:line="240" w:lineRule="auto"/>
+              <w:jc w:val="right"/>
+              <w:rPr>
+                <w:rFonts w:ascii="Calibri" w:hAnsi="Calibri"/>
+                <w:color w:val="000000"/>
+              </w:rPr>
+            </w:pPr>
+            <w:r>
+              <w:rPr>
+                <w:rFonts w:ascii="Calibri" w:hAnsi="Calibri"/>
+                <w:color w:val="000000"/>
+              </w:rPr>
+              <w:t>18855</w:t>
+            </w:r>
+          </w:p>
+        </w:tc>
+        <w:tc>
+          <w:tcPr>
+            <w:tcW w:w="2596" w:type="dxa"/>
+            <w:tcBorders>
+              <w:top w:val="nil"/>
+              <w:left w:val="nil"/>
+              <w:bottom w:val="single" w:sz="4" w:space="0" w:color="auto"/>
+              <w:right w:val="single" w:sz="4" w:space="0" w:color="auto"/>
+            </w:tcBorders>
+            <w:shd w:val="clear" w:color="auto" w:fill="auto"/>
+            <w:hideMark/>
+          </w:tcPr>
+          <w:p>
+            <w:pPr>
+              <w:spacing w:before="0" w:after="0" w:line="240" w:lineRule="auto"/>
+              <w:jc w:val="right"/>
+              <w:rPr>
+                <w:rFonts w:ascii="Calibri" w:hAnsi="Calibri"/>
+                <w:color w:val="000000"/>
+              </w:rPr>
+            </w:pPr>
+            <w:r>
+              <w:rPr>
+                <w:rFonts w:ascii="Calibri" w:hAnsi="Calibri"/>
+                <w:color w:val="000000"/>
+              </w:rPr>
+              <w:t>315</w:t>
+            </w:r>
+          </w:p>
+        </w:tc>
+      </w:tr>
+      <w:tr>
+        <w:trPr>
+          <w:trHeight w:val="1440"/>
+        </w:trPr>
+        <w:tc>
+          <w:tcPr>
+            <w:tcW w:w="3036" w:type="dxa"/>
+            <w:tcBorders>
+              <w:top w:val="nil"/>
+              <w:left w:val="single" w:sz="4" w:space="0" w:color="auto"/>
+              <w:bottom w:val="single" w:sz="4" w:space="0" w:color="auto"/>
+              <w:right w:val="single" w:sz="4" w:space="0" w:color="auto"/>
+            </w:tcBorders>
+            <w:shd w:val="clear" w:color="auto" w:fill="auto"/>
+            <w:hideMark/>
+          </w:tcPr>
+          <w:p>
+            <w:pPr>
+              <w:spacing w:before="0" w:after="0" w:line="240" w:lineRule="auto"/>
+              <w:rPr>
+                <w:rFonts w:ascii="Calibri" w:hAnsi="Calibri"/>
+                <w:color w:val="000000"/>
+              </w:rPr>
+            </w:pPr>
+            <w:r>
+              <w:rPr>
+                <w:rFonts w:ascii="Calibri" w:hAnsi="Calibri"/>
+                <w:color w:val="000000"/>
+              </w:rPr>
+              <w:t>RT @</w:t>
+            </w:r>
+            <w:proofErr w:type="spellStart"/>
+            <w:r>
+              <w:rPr>
+                <w:rFonts w:ascii="Calibri" w:hAnsi="Calibri"/>
+                <w:color w:val="000000"/>
+              </w:rPr>
+              <w:t>PamMoore_MI</w:t>
+            </w:r>
+            <w:proofErr w:type="spellEnd"/>
+            <w:r>
+              <w:rPr>
+                <w:rFonts w:ascii="Calibri" w:hAnsi="Calibri"/>
+                <w:color w:val="000000"/>
+              </w:rPr>
+              <w:t>: @</w:t>
+            </w:r>
+            <w:proofErr w:type="spellStart"/>
+            <w:r>
+              <w:rPr>
+                <w:rFonts w:ascii="Calibri" w:hAnsi="Calibri"/>
+                <w:color w:val="000000"/>
+              </w:rPr>
+              <w:t>JessicaDuckWife</w:t>
+            </w:r>
+            <w:proofErr w:type="spellEnd"/>
+            <w:r>
+              <w:rPr>
+                <w:rFonts w:ascii="Calibri" w:hAnsi="Calibri"/>
+                <w:color w:val="000000"/>
+              </w:rPr>
+              <w:t xml:space="preserve"> hi Jessica, look what I bought &amp;amp; tried today! It's pretty good. :) #</w:t>
+            </w:r>
+            <w:proofErr w:type="spellStart"/>
+            <w:r>
+              <w:rPr>
+                <w:rFonts w:ascii="Calibri" w:hAnsi="Calibri"/>
+                <w:color w:val="000000"/>
+              </w:rPr>
+              <w:t>kombucha</w:t>
+            </w:r>
+            <w:proofErr w:type="spellEnd"/>
+            <w:r>
+              <w:rPr>
+                <w:rFonts w:ascii="Calibri" w:hAnsi="Calibri"/>
+                <w:color w:val="000000"/>
+              </w:rPr>
+              <w:t xml:space="preserve"> #</w:t>
+            </w:r>
+            <w:proofErr w:type="spellStart"/>
+            <w:r>
+              <w:rPr>
+                <w:rFonts w:ascii="Calibri" w:hAnsi="Calibri"/>
+                <w:color w:val="000000"/>
+              </w:rPr>
+              <w:t>gettinghealthy</w:t>
+            </w:r>
+            <w:proofErr w:type="spellEnd"/>
+            <w:r>
+              <w:rPr>
+                <w:rFonts w:ascii="Calibri" w:hAnsi="Calibri"/>
+                <w:color w:val="000000"/>
+              </w:rPr>
+              <w:t xml:space="preserve"> https://</w:t>
+            </w:r>
+            <w:proofErr w:type="spellStart"/>
+            <w:r>
+              <w:rPr>
+                <w:rFonts w:ascii="Calibri" w:hAnsi="Calibri"/>
+                <w:color w:val="000000"/>
+              </w:rPr>
+              <w:t>t.coâ</w:t>
+            </w:r>
+            <w:proofErr w:type="spellEnd"/>
+            <w:r>
+              <w:rPr>
+                <w:rFonts w:ascii="Calibri" w:hAnsi="Calibri"/>
+                <w:color w:val="000000"/>
+              </w:rPr>
+              <w:t>€¦</w:t>
+            </w:r>
+          </w:p>
+        </w:tc>
+        <w:tc>
+          <w:tcPr>
+            <w:tcW w:w="8696" w:type="dxa"/>
+            <w:tcBorders>
+              <w:top w:val="nil"/>
+              <w:left w:val="nil"/>
+              <w:bottom w:val="single" w:sz="4" w:space="0" w:color="auto"/>
+              <w:right w:val="single" w:sz="4" w:space="0" w:color="auto"/>
+            </w:tcBorders>
+            <w:shd w:val="clear" w:color="auto" w:fill="auto"/>
+            <w:hideMark/>
+          </w:tcPr>
+          <w:p>
+            <w:pPr>
+              <w:spacing w:before="0" w:after="0" w:line="240" w:lineRule="auto"/>
+              <w:rPr>
+                <w:rFonts w:ascii="Calibri" w:hAnsi="Calibri"/>
+                <w:color w:val="000000"/>
+              </w:rPr>
+            </w:pPr>
+            <w:r>
+              <w:rPr>
+                <w:rFonts w:ascii="Calibri" w:hAnsi="Calibri"/>
+                <w:color w:val="000000"/>
+              </w:rPr>
+              <w:t xml:space="preserve">Official Jessica Robertson of Duck Dynasty. Married to </w:t>
+            </w:r>
+            <w:proofErr w:type="spellStart"/>
+            <w:r>
+              <w:rPr>
+                <w:rFonts w:ascii="Calibri" w:hAnsi="Calibri"/>
+                <w:color w:val="000000"/>
+              </w:rPr>
+              <w:t>Jep</w:t>
+            </w:r>
+            <w:proofErr w:type="spellEnd"/>
+            <w:r>
+              <w:rPr>
+                <w:rFonts w:ascii="Calibri" w:hAnsi="Calibri"/>
+                <w:color w:val="000000"/>
+              </w:rPr>
+              <w:t xml:space="preserve"> Robertson, &amp; mother of 5 sweet babes Lily, Merritt, Priscilla, River, &amp; Gus</w:t>
+            </w:r>
+          </w:p>
+        </w:tc>
+        <w:tc>
+          <w:tcPr>
+            <w:tcW w:w="1956" w:type="dxa"/>
+            <w:tcBorders>
+              <w:top w:val="nil"/>
+              <w:left w:val="nil"/>
+              <w:bottom w:val="single" w:sz="4" w:space="0" w:color="auto"/>
+              <w:right w:val="single" w:sz="4" w:space="0" w:color="auto"/>
+            </w:tcBorders>
+            <w:shd w:val="clear" w:color="auto" w:fill="auto"/>
+            <w:hideMark/>
+          </w:tcPr>
+          <w:p>
+            <w:pPr>
+              <w:spacing w:before="0" w:after="0" w:line="240" w:lineRule="auto"/>
+              <w:jc w:val="right"/>
+              <w:rPr>
+                <w:rFonts w:ascii="Calibri" w:hAnsi="Calibri"/>
+                <w:color w:val="000000"/>
+              </w:rPr>
+            </w:pPr>
+            <w:r>
+              <w:rPr>
+                <w:rFonts w:ascii="Calibri" w:hAnsi="Calibri"/>
+                <w:color w:val="000000"/>
+              </w:rPr>
+              <w:t>1</w:t>
+            </w:r>
+          </w:p>
+        </w:tc>
+        <w:tc>
+          <w:tcPr>
+            <w:tcW w:w="2296" w:type="dxa"/>
+            <w:tcBorders>
+              <w:top w:val="nil"/>
+              <w:left w:val="nil"/>
+              <w:bottom w:val="single" w:sz="4" w:space="0" w:color="auto"/>
+              <w:right w:val="single" w:sz="4" w:space="0" w:color="auto"/>
+            </w:tcBorders>
+            <w:shd w:val="clear" w:color="auto" w:fill="auto"/>
+            <w:hideMark/>
+          </w:tcPr>
+          <w:p>
+            <w:pPr>
+              <w:spacing w:before="0" w:after="0" w:line="240" w:lineRule="auto"/>
+              <w:jc w:val="right"/>
+              <w:rPr>
+                <w:rFonts w:ascii="Calibri" w:hAnsi="Calibri"/>
+                <w:color w:val="000000"/>
+              </w:rPr>
+            </w:pPr>
+            <w:r>
+              <w:rPr>
+                <w:rFonts w:ascii="Calibri" w:hAnsi="Calibri"/>
+                <w:color w:val="000000"/>
+              </w:rPr>
+              <w:t>924693</w:t>
+            </w:r>
+          </w:p>
+        </w:tc>
+        <w:tc>
+          <w:tcPr>
+            <w:tcW w:w="2736" w:type="dxa"/>
+            <w:tcBorders>
+              <w:top w:val="nil"/>
+              <w:left w:val="nil"/>
+              <w:bottom w:val="single" w:sz="4" w:space="0" w:color="auto"/>
+              <w:right w:val="single" w:sz="4" w:space="0" w:color="auto"/>
+            </w:tcBorders>
+            <w:shd w:val="clear" w:color="auto" w:fill="auto"/>
+            <w:hideMark/>
+          </w:tcPr>
+          <w:p>
+            <w:pPr>
+              <w:spacing w:before="0" w:after="0" w:line="240" w:lineRule="auto"/>
+              <w:jc w:val="right"/>
+              <w:rPr>
+                <w:rFonts w:ascii="Calibri" w:hAnsi="Calibri"/>
+                <w:color w:val="000000"/>
+              </w:rPr>
+            </w:pPr>
+            <w:r>
+              <w:rPr>
+                <w:rFonts w:ascii="Calibri" w:hAnsi="Calibri"/>
+                <w:color w:val="000000"/>
+              </w:rPr>
+              <w:t>4509</w:t>
+            </w:r>
+          </w:p>
+        </w:tc>
+        <w:tc>
+          <w:tcPr>
+            <w:tcW w:w="2596" w:type="dxa"/>
+            <w:tcBorders>
+              <w:top w:val="nil"/>
+              <w:left w:val="nil"/>
+              <w:bottom w:val="single" w:sz="4" w:space="0" w:color="auto"/>
+              <w:right w:val="single" w:sz="4" w:space="0" w:color="auto"/>
+            </w:tcBorders>
+            <w:shd w:val="clear" w:color="auto" w:fill="auto"/>
+            <w:hideMark/>
+          </w:tcPr>
+          <w:p>
+            <w:pPr>
+              <w:spacing w:before="0" w:after="0" w:line="240" w:lineRule="auto"/>
+              <w:jc w:val="right"/>
+              <w:rPr>
+                <w:rFonts w:ascii="Calibri" w:hAnsi="Calibri"/>
+                <w:color w:val="000000"/>
+              </w:rPr>
+            </w:pPr>
+            <w:r>
+              <w:rPr>
+                <w:rFonts w:ascii="Calibri" w:hAnsi="Calibri"/>
+                <w:color w:val="000000"/>
+              </w:rPr>
+              <w:t>143</w:t>
+            </w:r>
+          </w:p>
+        </w:tc>
+      </w:tr>
+      <w:tr>
+        <w:trPr>
+          <w:trHeight w:val="1440"/>
+        </w:trPr>
+        <w:tc>
+          <w:tcPr>
+            <w:tcW w:w="3036" w:type="dxa"/>
+            <w:tcBorders>
+              <w:top w:val="nil"/>
+              <w:left w:val="single" w:sz="4" w:space="0" w:color="auto"/>
+              <w:bottom w:val="single" w:sz="4" w:space="0" w:color="auto"/>
+              <w:right w:val="single" w:sz="4" w:space="0" w:color="auto"/>
+            </w:tcBorders>
+            <w:shd w:val="clear" w:color="auto" w:fill="auto"/>
+            <w:hideMark/>
+          </w:tcPr>
+          <w:p>
+            <w:pPr>
+              <w:spacing w:before="0" w:after="0" w:line="240" w:lineRule="auto"/>
+              <w:rPr>
+                <w:rFonts w:ascii="Calibri" w:hAnsi="Calibri"/>
+                <w:color w:val="000000"/>
+              </w:rPr>
+            </w:pPr>
+            <w:r>
+              <w:rPr>
+                <w:rFonts w:ascii="Calibri" w:hAnsi="Calibri"/>
+                <w:color w:val="000000"/>
+              </w:rPr>
+              <w:t>KOMBUCHA</w:t>
+            </w:r>
+            <w:r>
+              <w:rPr>
+                <w:rFonts w:ascii="Calibri" w:hAnsi="Calibri"/>
+                <w:color w:val="000000"/>
+              </w:rPr>
+              <w:br/>
+              <w:t>ç¾</w:t>
+            </w:r>
+            <w:proofErr w:type="gramStart"/>
+            <w:r>
+              <w:rPr>
+                <w:rFonts w:ascii="Calibri" w:hAnsi="Calibri"/>
+                <w:color w:val="000000"/>
+              </w:rPr>
+              <w:t>Žå‘</w:t>
+            </w:r>
+            <w:proofErr w:type="gramEnd"/>
+            <w:r>
+              <w:rPr>
+                <w:rFonts w:ascii="Calibri" w:hAnsi="Calibri"/>
+                <w:color w:val="000000"/>
+              </w:rPr>
+              <w:t>³ã—ã„</w:t>
+            </w:r>
+            <w:r>
+              <w:rPr>
+                <w:rFonts w:ascii="PMingLiU" w:eastAsia="PMingLiU" w:hAnsi="PMingLiU" w:cs="PMingLiU"/>
+                <w:color w:val="000000"/>
+              </w:rPr>
+              <w:br/>
+            </w:r>
+            <w:proofErr w:type="spellStart"/>
+            <w:r>
+              <w:rPr>
+                <w:rFonts w:ascii="Calibri" w:hAnsi="Calibri"/>
+                <w:color w:val="000000"/>
+              </w:rPr>
+              <w:t>ãŠæ</w:t>
+            </w:r>
+            <w:proofErr w:type="spellEnd"/>
+            <w:r>
+              <w:rPr>
+                <w:rFonts w:ascii="Calibri" w:hAnsi="Calibri"/>
+                <w:color w:val="000000"/>
+              </w:rPr>
+              <w:t>°—ã«å…¥ã‚</w:t>
+            </w:r>
+            <w:proofErr w:type="spellStart"/>
+            <w:r>
+              <w:rPr>
+                <w:rFonts w:ascii="Calibri" w:hAnsi="Calibri"/>
+                <w:color w:val="000000"/>
+              </w:rPr>
+              <w:t>Šã</w:t>
+            </w:r>
+            <w:proofErr w:type="spellEnd"/>
+            <w:r>
+              <w:rPr>
+                <w:rFonts w:ascii="Calibri" w:hAnsi="Calibri"/>
+                <w:color w:val="000000"/>
+              </w:rPr>
+              <w:t>£</w:t>
+            </w:r>
+            <w:r>
+              <w:rPr>
+                <w:rFonts w:ascii="PMingLiU" w:eastAsia="PMingLiU" w:hAnsi="PMingLiU" w:cs="PMingLiU"/>
+                <w:color w:val="000000"/>
+              </w:rPr>
+              <w:br/>
+            </w:r>
+            <w:r>
+              <w:rPr>
+                <w:rFonts w:ascii="Calibri" w:hAnsi="Calibri"/>
+                <w:color w:val="000000"/>
+              </w:rPr>
+              <w:t>#</w:t>
+            </w:r>
+            <w:proofErr w:type="spellStart"/>
+            <w:r>
+              <w:rPr>
+                <w:rFonts w:ascii="Calibri" w:hAnsi="Calibri"/>
+                <w:color w:val="000000"/>
+              </w:rPr>
+              <w:t>kombucha</w:t>
+            </w:r>
+            <w:proofErr w:type="spellEnd"/>
+            <w:r>
+              <w:rPr>
+                <w:rFonts w:ascii="Calibri" w:hAnsi="Calibri"/>
+                <w:color w:val="000000"/>
+              </w:rPr>
+              <w:t xml:space="preserve"> https://t.co/vvnAlSl40S</w:t>
+            </w:r>
+          </w:p>
+        </w:tc>
+        <w:tc>
+          <w:tcPr>
+            <w:tcW w:w="8696" w:type="dxa"/>
+            <w:tcBorders>
+              <w:top w:val="nil"/>
+              <w:left w:val="nil"/>
+              <w:bottom w:val="single" w:sz="4" w:space="0" w:color="auto"/>
+              <w:right w:val="single" w:sz="4" w:space="0" w:color="auto"/>
+            </w:tcBorders>
+            <w:shd w:val="clear" w:color="auto" w:fill="auto"/>
+            <w:hideMark/>
+          </w:tcPr>
+          <w:p>
+            <w:pPr>
+              <w:spacing w:before="0" w:after="0" w:line="240" w:lineRule="auto"/>
+              <w:rPr>
+                <w:rFonts w:ascii="Calibri" w:hAnsi="Calibri"/>
+                <w:color w:val="000000"/>
+              </w:rPr>
+            </w:pPr>
+            <w:r>
+              <w:rPr>
+                <w:rFonts w:ascii="Calibri" w:hAnsi="Calibri"/>
+                <w:color w:val="000000"/>
+              </w:rPr>
+              <w:t>SKE48ã®æ¾äº•çŽ²å¥ˆã§ã™ â– </w:t>
+            </w:r>
+            <w:proofErr w:type="spellStart"/>
+            <w:r>
+              <w:rPr>
+                <w:rFonts w:ascii="Calibri" w:hAnsi="Calibri"/>
+                <w:color w:val="000000"/>
+              </w:rPr>
+              <w:t>æ¯Žé</w:t>
+            </w:r>
+            <w:proofErr w:type="spellEnd"/>
+            <w:r>
+              <w:rPr>
+                <w:rFonts w:ascii="Calibri" w:hAnsi="Calibri"/>
+                <w:color w:val="000000"/>
+              </w:rPr>
+              <w:t>€±</w:t>
+            </w:r>
+            <w:proofErr w:type="spellStart"/>
+            <w:r>
+              <w:rPr>
+                <w:rFonts w:ascii="Calibri" w:hAnsi="Calibri"/>
+                <w:color w:val="000000"/>
+              </w:rPr>
+              <w:t>æœˆæ</w:t>
+            </w:r>
+            <w:proofErr w:type="spellEnd"/>
+            <w:r>
+              <w:rPr>
+                <w:rFonts w:ascii="Calibri" w:hAnsi="Calibri"/>
+                <w:color w:val="000000"/>
+              </w:rPr>
+              <w:t>›œ24:00ã€œãƒ‹ãƒƒãƒãƒ³</w:t>
+            </w:r>
+            <w:proofErr w:type="gramStart"/>
+            <w:r>
+              <w:rPr>
+                <w:rFonts w:ascii="Calibri" w:hAnsi="Calibri"/>
+                <w:color w:val="000000"/>
+              </w:rPr>
+              <w:t>æ”¾</w:t>
+            </w:r>
+            <w:proofErr w:type="gramEnd"/>
+            <w:r>
+              <w:rPr>
+                <w:rFonts w:ascii="Calibri" w:hAnsi="Calibri"/>
+                <w:color w:val="000000"/>
+              </w:rPr>
+              <w:t>é€</w:t>
+            </w:r>
+            <w:proofErr w:type="spellStart"/>
+            <w:r>
+              <w:rPr>
+                <w:rFonts w:ascii="Calibri" w:hAnsi="Calibri"/>
+                <w:color w:val="000000"/>
+              </w:rPr>
+              <w:t>ã€ŒãƒŸãƒ¥ã€œã</w:t>
+            </w:r>
+            <w:proofErr w:type="spellEnd"/>
+            <w:r>
+              <w:rPr>
+                <w:rFonts w:ascii="Calibri" w:hAnsi="Calibri"/>
+                <w:color w:val="000000"/>
+              </w:rPr>
+              <w:t>‚³ãƒŸï¼‹ã€å‡ºæ¼” å‡ºæ¼”æƒ…å ±ã¯</w:t>
+            </w:r>
+            <w:proofErr w:type="spellStart"/>
+            <w:r>
+              <w:rPr>
+                <w:rFonts w:ascii="Calibri" w:hAnsi="Calibri"/>
+                <w:color w:val="000000"/>
+              </w:rPr>
+              <w:t>ã“ã</w:t>
+            </w:r>
+            <w:proofErr w:type="spellEnd"/>
+            <w:r>
+              <w:rPr>
+                <w:rFonts w:ascii="Calibri" w:hAnsi="Calibri"/>
+                <w:color w:val="000000"/>
+              </w:rPr>
+              <w:t>¡ã‚‰ã¸ æ¾äº•çŽ²å¥ˆã‚ª</w:t>
+            </w:r>
+            <w:proofErr w:type="spellStart"/>
+            <w:r>
+              <w:rPr>
+                <w:rFonts w:ascii="Calibri" w:hAnsi="Calibri"/>
+                <w:color w:val="000000"/>
+              </w:rPr>
+              <w:t>ãƒ•ã</w:t>
+            </w:r>
+            <w:proofErr w:type="spellEnd"/>
+            <w:r>
+              <w:rPr>
+                <w:rFonts w:ascii="Calibri" w:hAnsi="Calibri"/>
+                <w:color w:val="000000"/>
+              </w:rPr>
+              <w:t>‚£ã‚·</w:t>
+            </w:r>
+            <w:proofErr w:type="spellStart"/>
+            <w:r>
+              <w:rPr>
+                <w:rFonts w:ascii="Calibri" w:hAnsi="Calibri"/>
+                <w:color w:val="000000"/>
+              </w:rPr>
+              <w:t>ãƒ£ãƒ</w:t>
+            </w:r>
+            <w:proofErr w:type="spellEnd"/>
+            <w:r>
+              <w:rPr>
+                <w:rFonts w:ascii="Calibri" w:hAnsi="Calibri"/>
+                <w:color w:val="000000"/>
+              </w:rPr>
+              <w:t>«ã‚¤ãƒ³ãƒ•ã‚© @</w:t>
+            </w:r>
+            <w:proofErr w:type="spellStart"/>
+            <w:r>
+              <w:rPr>
+                <w:rFonts w:ascii="Calibri" w:hAnsi="Calibri"/>
+                <w:color w:val="000000"/>
+              </w:rPr>
+              <w:t>rena_info</w:t>
+            </w:r>
+            <w:proofErr w:type="spellEnd"/>
+          </w:p>
+        </w:tc>
+        <w:tc>
+          <w:tcPr>
+            <w:tcW w:w="1956" w:type="dxa"/>
+            <w:tcBorders>
+              <w:top w:val="nil"/>
+              <w:left w:val="nil"/>
+              <w:bottom w:val="single" w:sz="4" w:space="0" w:color="auto"/>
+              <w:right w:val="single" w:sz="4" w:space="0" w:color="auto"/>
+            </w:tcBorders>
+            <w:shd w:val="clear" w:color="auto" w:fill="auto"/>
+            <w:hideMark/>
+          </w:tcPr>
+          <w:p>
+            <w:pPr>
+              <w:spacing w:before="0" w:after="0" w:line="240" w:lineRule="auto"/>
+              <w:jc w:val="right"/>
+              <w:rPr>
+                <w:rFonts w:ascii="Calibri" w:hAnsi="Calibri"/>
+                <w:color w:val="000000"/>
+              </w:rPr>
+            </w:pPr>
+            <w:r>
+              <w:rPr>
+                <w:rFonts w:ascii="Calibri" w:hAnsi="Calibri"/>
+                <w:color w:val="000000"/>
+              </w:rPr>
+              <w:t>1</w:t>
+            </w:r>
+          </w:p>
+        </w:tc>
+        <w:tc>
+          <w:tcPr>
+            <w:tcW w:w="2296" w:type="dxa"/>
+            <w:tcBorders>
+              <w:top w:val="nil"/>
+              <w:left w:val="nil"/>
+              <w:bottom w:val="single" w:sz="4" w:space="0" w:color="auto"/>
+              <w:right w:val="single" w:sz="4" w:space="0" w:color="auto"/>
+            </w:tcBorders>
+            <w:shd w:val="clear" w:color="auto" w:fill="auto"/>
+            <w:hideMark/>
+          </w:tcPr>
+          <w:p>
+            <w:pPr>
+              <w:spacing w:before="0" w:after="0" w:line="240" w:lineRule="auto"/>
+              <w:jc w:val="right"/>
+              <w:rPr>
+                <w:rFonts w:ascii="Calibri" w:hAnsi="Calibri"/>
+                <w:color w:val="000000"/>
+              </w:rPr>
+            </w:pPr>
+            <w:r>
+              <w:rPr>
+                <w:rFonts w:ascii="Calibri" w:hAnsi="Calibri"/>
+                <w:color w:val="000000"/>
+              </w:rPr>
+              <w:t>648862</w:t>
+            </w:r>
+          </w:p>
+        </w:tc>
+        <w:tc>
+          <w:tcPr>
+            <w:tcW w:w="2736" w:type="dxa"/>
+            <w:tcBorders>
+              <w:top w:val="nil"/>
+              <w:left w:val="nil"/>
+              <w:bottom w:val="single" w:sz="4" w:space="0" w:color="auto"/>
+              <w:right w:val="single" w:sz="4" w:space="0" w:color="auto"/>
+            </w:tcBorders>
+            <w:shd w:val="clear" w:color="auto" w:fill="auto"/>
+            <w:hideMark/>
+          </w:tcPr>
+          <w:p>
+            <w:pPr>
+              <w:spacing w:before="0" w:after="0" w:line="240" w:lineRule="auto"/>
+              <w:jc w:val="right"/>
+              <w:rPr>
+                <w:rFonts w:ascii="Calibri" w:hAnsi="Calibri"/>
+                <w:color w:val="000000"/>
+              </w:rPr>
+            </w:pPr>
+            <w:r>
+              <w:rPr>
+                <w:rFonts w:ascii="Calibri" w:hAnsi="Calibri"/>
+                <w:color w:val="000000"/>
+              </w:rPr>
+              <w:t>5639</w:t>
+            </w:r>
+          </w:p>
+        </w:tc>
+        <w:tc>
+          <w:tcPr>
+            <w:tcW w:w="2596" w:type="dxa"/>
+            <w:tcBorders>
+              <w:top w:val="nil"/>
+              <w:left w:val="nil"/>
+              <w:bottom w:val="single" w:sz="4" w:space="0" w:color="auto"/>
+              <w:right w:val="single" w:sz="4" w:space="0" w:color="auto"/>
+            </w:tcBorders>
+            <w:shd w:val="clear" w:color="auto" w:fill="auto"/>
+            <w:hideMark/>
+          </w:tcPr>
+          <w:p>
+            <w:pPr>
+              <w:spacing w:before="0" w:after="0" w:line="240" w:lineRule="auto"/>
+              <w:jc w:val="right"/>
+              <w:rPr>
+                <w:rFonts w:ascii="Calibri" w:hAnsi="Calibri"/>
+                <w:color w:val="000000"/>
+              </w:rPr>
+            </w:pPr>
+            <w:r>
+              <w:rPr>
+                <w:rFonts w:ascii="Calibri" w:hAnsi="Calibri"/>
+                <w:color w:val="000000"/>
+              </w:rPr>
+              <w:t>171</w:t>
+            </w:r>
+          </w:p>
+        </w:tc>
+      </w:tr>
+      <w:tr>
+        <w:trPr>
+          <w:trHeight w:val="1440"/>
+        </w:trPr>
+        <w:tc>
+          <w:tcPr>
+            <w:tcW w:w="3036" w:type="dxa"/>
+            <w:tcBorders>
+              <w:top w:val="nil"/>
+              <w:left w:val="single" w:sz="4" w:space="0" w:color="auto"/>
+              <w:bottom w:val="single" w:sz="4" w:space="0" w:color="auto"/>
+              <w:right w:val="single" w:sz="4" w:space="0" w:color="auto"/>
+            </w:tcBorders>
+            <w:shd w:val="clear" w:color="auto" w:fill="auto"/>
+            <w:hideMark/>
+          </w:tcPr>
+          <w:p>
+            <w:pPr>
+              <w:spacing w:before="0" w:after="0" w:line="240" w:lineRule="auto"/>
+              <w:rPr>
+                <w:rFonts w:ascii="Calibri" w:hAnsi="Calibri"/>
+                <w:color w:val="000000"/>
+              </w:rPr>
+            </w:pPr>
+            <w:r>
+              <w:rPr>
+                <w:rFonts w:ascii="Calibri" w:hAnsi="Calibri"/>
+                <w:color w:val="000000"/>
+              </w:rPr>
+              <w:t>Welcome to #</w:t>
+            </w:r>
+            <w:proofErr w:type="spellStart"/>
+            <w:r>
+              <w:rPr>
+                <w:rFonts w:ascii="Calibri" w:hAnsi="Calibri"/>
+                <w:color w:val="000000"/>
+              </w:rPr>
+              <w:t>BAMicro</w:t>
+            </w:r>
+            <w:proofErr w:type="spellEnd"/>
+            <w:r>
+              <w:rPr>
+                <w:rFonts w:ascii="Calibri" w:hAnsi="Calibri"/>
+                <w:color w:val="000000"/>
+              </w:rPr>
+              <w:t>! #Boston #beer #cider #</w:t>
+            </w:r>
+            <w:proofErr w:type="spellStart"/>
+            <w:r>
+              <w:rPr>
+                <w:rFonts w:ascii="Calibri" w:hAnsi="Calibri"/>
+                <w:color w:val="000000"/>
+              </w:rPr>
+              <w:t>kombucha</w:t>
+            </w:r>
+            <w:proofErr w:type="spellEnd"/>
+            <w:r>
+              <w:rPr>
+                <w:rFonts w:ascii="Calibri" w:hAnsi="Calibri"/>
+                <w:color w:val="000000"/>
+              </w:rPr>
+              <w:t xml:space="preserve"> #mead #sake https://t.co/7U2tpbG4SK https://t.co/nRUBUpwXLW</w:t>
+            </w:r>
+          </w:p>
+        </w:tc>
+        <w:tc>
+          <w:tcPr>
+            <w:tcW w:w="8696" w:type="dxa"/>
+            <w:tcBorders>
+              <w:top w:val="nil"/>
+              <w:left w:val="nil"/>
+              <w:bottom w:val="single" w:sz="4" w:space="0" w:color="auto"/>
+              <w:right w:val="single" w:sz="4" w:space="0" w:color="auto"/>
+            </w:tcBorders>
+            <w:shd w:val="clear" w:color="auto" w:fill="auto"/>
+            <w:hideMark/>
+          </w:tcPr>
+          <w:p>
+            <w:pPr>
+              <w:spacing w:before="0" w:after="0" w:line="240" w:lineRule="auto"/>
+              <w:rPr>
+                <w:rFonts w:ascii="Calibri" w:hAnsi="Calibri"/>
+                <w:color w:val="000000"/>
+              </w:rPr>
+            </w:pPr>
+            <w:r>
+              <w:rPr>
+                <w:rFonts w:ascii="Calibri" w:hAnsi="Calibri"/>
+                <w:color w:val="000000"/>
+              </w:rPr>
+              <w:t xml:space="preserve">Your go-to website for #beer, publishers of </w:t>
+            </w:r>
+            <w:proofErr w:type="spellStart"/>
+            <w:r>
+              <w:rPr>
+                <w:rFonts w:ascii="Calibri" w:hAnsi="Calibri"/>
+                <w:color w:val="000000"/>
+              </w:rPr>
+              <w:t>BeerAdvocate</w:t>
+            </w:r>
+            <w:proofErr w:type="spellEnd"/>
+            <w:r>
+              <w:rPr>
+                <w:rFonts w:ascii="Calibri" w:hAnsi="Calibri"/>
+                <w:color w:val="000000"/>
+              </w:rPr>
+              <w:t xml:space="preserve"> magazine and hosts of world-class beer events. Respect Beer.</w:t>
+            </w:r>
+          </w:p>
+        </w:tc>
+        <w:tc>
+          <w:tcPr>
+            <w:tcW w:w="1956" w:type="dxa"/>
+            <w:tcBorders>
+              <w:top w:val="nil"/>
+              <w:left w:val="nil"/>
+              <w:bottom w:val="single" w:sz="4" w:space="0" w:color="auto"/>
+              <w:right w:val="single" w:sz="4" w:space="0" w:color="auto"/>
+            </w:tcBorders>
+            <w:shd w:val="clear" w:color="auto" w:fill="auto"/>
+            <w:hideMark/>
+          </w:tcPr>
+          <w:p>
+            <w:pPr>
+              <w:spacing w:before="0" w:after="0" w:line="240" w:lineRule="auto"/>
+              <w:jc w:val="right"/>
+              <w:rPr>
+                <w:rFonts w:ascii="Calibri" w:hAnsi="Calibri"/>
+                <w:color w:val="000000"/>
+              </w:rPr>
+            </w:pPr>
+            <w:r>
+              <w:rPr>
+                <w:rFonts w:ascii="Calibri" w:hAnsi="Calibri"/>
+                <w:color w:val="000000"/>
+              </w:rPr>
+              <w:t>2</w:t>
+            </w:r>
+          </w:p>
+        </w:tc>
+        <w:tc>
+          <w:tcPr>
+            <w:tcW w:w="2296" w:type="dxa"/>
+            <w:tcBorders>
+              <w:top w:val="nil"/>
+              <w:left w:val="nil"/>
+              <w:bottom w:val="single" w:sz="4" w:space="0" w:color="auto"/>
+              <w:right w:val="single" w:sz="4" w:space="0" w:color="auto"/>
+            </w:tcBorders>
+            <w:shd w:val="clear" w:color="auto" w:fill="auto"/>
+            <w:hideMark/>
+          </w:tcPr>
+          <w:p>
+            <w:pPr>
+              <w:spacing w:before="0" w:after="0" w:line="240" w:lineRule="auto"/>
+              <w:jc w:val="right"/>
+              <w:rPr>
+                <w:rFonts w:ascii="Calibri" w:hAnsi="Calibri"/>
+                <w:color w:val="000000"/>
+              </w:rPr>
+            </w:pPr>
+            <w:r>
+              <w:rPr>
+                <w:rFonts w:ascii="Calibri" w:hAnsi="Calibri"/>
+                <w:color w:val="000000"/>
+              </w:rPr>
+              <w:t>546931</w:t>
+            </w:r>
+          </w:p>
+        </w:tc>
+        <w:tc>
+          <w:tcPr>
+            <w:tcW w:w="2736" w:type="dxa"/>
+            <w:tcBorders>
+              <w:top w:val="nil"/>
+              <w:left w:val="nil"/>
+              <w:bottom w:val="single" w:sz="4" w:space="0" w:color="auto"/>
+              <w:right w:val="single" w:sz="4" w:space="0" w:color="auto"/>
+            </w:tcBorders>
+            <w:shd w:val="clear" w:color="auto" w:fill="auto"/>
+            <w:hideMark/>
+          </w:tcPr>
+          <w:p>
+            <w:pPr>
+              <w:spacing w:before="0" w:after="0" w:line="240" w:lineRule="auto"/>
+              <w:jc w:val="right"/>
+              <w:rPr>
+                <w:rFonts w:ascii="Calibri" w:hAnsi="Calibri"/>
+                <w:color w:val="000000"/>
+              </w:rPr>
+            </w:pPr>
+            <w:r>
+              <w:rPr>
+                <w:rFonts w:ascii="Calibri" w:hAnsi="Calibri"/>
+                <w:color w:val="000000"/>
+              </w:rPr>
+              <w:t>21518</w:t>
+            </w:r>
+          </w:p>
+        </w:tc>
+        <w:tc>
+          <w:tcPr>
+            <w:tcW w:w="2596" w:type="dxa"/>
+            <w:tcBorders>
+              <w:top w:val="nil"/>
+              <w:left w:val="nil"/>
+              <w:bottom w:val="single" w:sz="4" w:space="0" w:color="auto"/>
+              <w:right w:val="single" w:sz="4" w:space="0" w:color="auto"/>
+            </w:tcBorders>
+            <w:shd w:val="clear" w:color="auto" w:fill="auto"/>
+            <w:hideMark/>
+          </w:tcPr>
+          <w:p>
+            <w:pPr>
+              <w:spacing w:before="0" w:after="0" w:line="240" w:lineRule="auto"/>
+              <w:jc w:val="right"/>
+              <w:rPr>
+                <w:rFonts w:ascii="Calibri" w:hAnsi="Calibri"/>
+                <w:color w:val="000000"/>
+              </w:rPr>
+            </w:pPr>
+            <w:r>
+              <w:rPr>
+                <w:rFonts w:ascii="Calibri" w:hAnsi="Calibri"/>
+                <w:color w:val="000000"/>
+              </w:rPr>
+              <w:t>1689</w:t>
+            </w:r>
+          </w:p>
+        </w:tc>
+      </w:tr>
+      <w:tr>
+        <w:trPr>
+          <w:trHeight w:val="1440"/>
+        </w:trPr>
+        <w:tc>
+          <w:tcPr>
+            <w:tcW w:w="3036" w:type="dxa"/>
+            <w:tcBorders>
+              <w:top w:val="nil"/>
+              <w:left w:val="single" w:sz="4" w:space="0" w:color="auto"/>
+              <w:bottom w:val="single" w:sz="4" w:space="0" w:color="auto"/>
+              <w:right w:val="single" w:sz="4" w:space="0" w:color="auto"/>
+            </w:tcBorders>
+            <w:shd w:val="clear" w:color="auto" w:fill="auto"/>
+            <w:hideMark/>
+          </w:tcPr>
+          <w:p>
+            <w:pPr>
+              <w:spacing w:before="0" w:after="0" w:line="240" w:lineRule="auto"/>
+              <w:rPr>
+                <w:rFonts w:ascii="Calibri" w:hAnsi="Calibri"/>
+                <w:color w:val="000000"/>
+              </w:rPr>
+            </w:pPr>
+            <w:r>
+              <w:rPr>
+                <w:rFonts w:ascii="Calibri" w:hAnsi="Calibri"/>
+                <w:color w:val="000000"/>
+              </w:rPr>
+              <w:t xml:space="preserve">Y gracias </w:t>
+            </w:r>
+            <w:proofErr w:type="spellStart"/>
+            <w:r>
+              <w:rPr>
+                <w:rFonts w:ascii="Calibri" w:hAnsi="Calibri"/>
+                <w:color w:val="000000"/>
+              </w:rPr>
+              <w:t>Andreita</w:t>
+            </w:r>
+            <w:proofErr w:type="spellEnd"/>
+            <w:r>
+              <w:rPr>
+                <w:rFonts w:ascii="Calibri" w:hAnsi="Calibri"/>
+                <w:color w:val="000000"/>
+              </w:rPr>
+              <w:t xml:space="preserve"> @</w:t>
+            </w:r>
+            <w:proofErr w:type="spellStart"/>
+            <w:r>
+              <w:rPr>
+                <w:rFonts w:ascii="Calibri" w:hAnsi="Calibri"/>
+                <w:color w:val="000000"/>
+              </w:rPr>
+              <w:t>nutristetik</w:t>
+            </w:r>
+            <w:proofErr w:type="spellEnd"/>
+            <w:r>
+              <w:rPr>
+                <w:rFonts w:ascii="Calibri" w:hAnsi="Calibri"/>
+                <w:color w:val="000000"/>
+              </w:rPr>
+              <w:t xml:space="preserve"> </w:t>
+            </w:r>
+            <w:proofErr w:type="spellStart"/>
+            <w:r>
+              <w:rPr>
+                <w:rFonts w:ascii="Calibri" w:hAnsi="Calibri"/>
+                <w:color w:val="000000"/>
+              </w:rPr>
+              <w:t>por</w:t>
+            </w:r>
+            <w:proofErr w:type="spellEnd"/>
+            <w:r>
+              <w:rPr>
+                <w:rFonts w:ascii="Calibri" w:hAnsi="Calibri"/>
+                <w:color w:val="000000"/>
+              </w:rPr>
+              <w:t xml:space="preserve"> el #</w:t>
+            </w:r>
+            <w:proofErr w:type="spellStart"/>
+            <w:r>
+              <w:rPr>
+                <w:rFonts w:ascii="Calibri" w:hAnsi="Calibri"/>
+                <w:color w:val="000000"/>
+              </w:rPr>
+              <w:t>kombucha</w:t>
+            </w:r>
+            <w:proofErr w:type="spellEnd"/>
+            <w:r>
+              <w:rPr>
+                <w:rFonts w:ascii="Calibri" w:hAnsi="Calibri"/>
+                <w:color w:val="000000"/>
+              </w:rPr>
+              <w:t xml:space="preserve"> que me </w:t>
+            </w:r>
+            <w:proofErr w:type="spellStart"/>
+            <w:r>
+              <w:rPr>
+                <w:rFonts w:ascii="Calibri" w:hAnsi="Calibri"/>
+                <w:color w:val="000000"/>
+              </w:rPr>
+              <w:t>regalaste</w:t>
+            </w:r>
+            <w:proofErr w:type="spellEnd"/>
+            <w:r>
+              <w:rPr>
+                <w:rFonts w:ascii="Calibri" w:hAnsi="Calibri"/>
+                <w:color w:val="000000"/>
+              </w:rPr>
+              <w:t xml:space="preserve"> me </w:t>
+            </w:r>
+            <w:proofErr w:type="spellStart"/>
+            <w:r>
+              <w:rPr>
+                <w:rFonts w:ascii="Calibri" w:hAnsi="Calibri"/>
+                <w:color w:val="000000"/>
+              </w:rPr>
+              <w:t>cayo</w:t>
+            </w:r>
+            <w:proofErr w:type="spellEnd"/>
+            <w:r>
+              <w:rPr>
+                <w:rFonts w:ascii="Calibri" w:hAnsi="Calibri"/>
+                <w:color w:val="000000"/>
+              </w:rPr>
+              <w:t xml:space="preserve"> de </w:t>
+            </w:r>
+            <w:proofErr w:type="spellStart"/>
+            <w:r>
+              <w:rPr>
+                <w:rFonts w:ascii="Calibri" w:hAnsi="Calibri"/>
+                <w:color w:val="000000"/>
+              </w:rPr>
+              <w:t>perla</w:t>
+            </w:r>
+            <w:proofErr w:type="spellEnd"/>
+            <w:r>
+              <w:rPr>
+                <w:rFonts w:ascii="Calibri" w:hAnsi="Calibri"/>
+                <w:color w:val="000000"/>
+              </w:rPr>
+              <w:t xml:space="preserve">. </w:t>
+            </w:r>
+            <w:proofErr w:type="spellStart"/>
+            <w:r>
+              <w:rPr>
+                <w:rFonts w:ascii="Calibri" w:hAnsi="Calibri"/>
+                <w:color w:val="000000"/>
+              </w:rPr>
+              <w:t>ðŸ</w:t>
+            </w:r>
+            <w:proofErr w:type="spellEnd"/>
+            <w:r>
+              <w:rPr>
+                <w:rFonts w:ascii="Calibri" w:hAnsi="Calibri"/>
+                <w:color w:val="000000"/>
+              </w:rPr>
+              <w:t>˜‰ https://t.co/ooYRFp2i9q</w:t>
+            </w:r>
+          </w:p>
+        </w:tc>
+        <w:tc>
+          <w:tcPr>
+            <w:tcW w:w="8696" w:type="dxa"/>
+            <w:tcBorders>
+              <w:top w:val="nil"/>
+              <w:left w:val="nil"/>
+              <w:bottom w:val="single" w:sz="4" w:space="0" w:color="auto"/>
+              <w:right w:val="single" w:sz="4" w:space="0" w:color="auto"/>
+            </w:tcBorders>
+            <w:shd w:val="clear" w:color="auto" w:fill="auto"/>
+            <w:hideMark/>
+          </w:tcPr>
+          <w:p>
+            <w:pPr>
+              <w:spacing w:before="0" w:after="0" w:line="240" w:lineRule="auto"/>
+              <w:rPr>
+                <w:rFonts w:ascii="Calibri" w:hAnsi="Calibri"/>
+                <w:color w:val="000000"/>
+              </w:rPr>
+            </w:pPr>
+            <w:r>
+              <w:rPr>
+                <w:rFonts w:ascii="Calibri" w:hAnsi="Calibri"/>
+                <w:color w:val="000000"/>
+              </w:rPr>
+              <w:t xml:space="preserve">Vivo </w:t>
+            </w:r>
+            <w:proofErr w:type="spellStart"/>
+            <w:r>
+              <w:rPr>
+                <w:rFonts w:ascii="Calibri" w:hAnsi="Calibri"/>
+                <w:color w:val="000000"/>
+              </w:rPr>
+              <w:t>en</w:t>
+            </w:r>
+            <w:proofErr w:type="spellEnd"/>
+            <w:r>
+              <w:rPr>
+                <w:rFonts w:ascii="Calibri" w:hAnsi="Calibri"/>
+                <w:color w:val="000000"/>
+              </w:rPr>
+              <w:t xml:space="preserve"> Guayaquil. </w:t>
+            </w:r>
+            <w:proofErr w:type="spellStart"/>
+            <w:r>
+              <w:rPr>
+                <w:rFonts w:ascii="Calibri" w:hAnsi="Calibri"/>
+                <w:color w:val="000000"/>
+              </w:rPr>
+              <w:t>Hago</w:t>
+            </w:r>
+            <w:proofErr w:type="spellEnd"/>
+            <w:r>
+              <w:rPr>
+                <w:rFonts w:ascii="Calibri" w:hAnsi="Calibri"/>
+                <w:color w:val="000000"/>
+              </w:rPr>
+              <w:t xml:space="preserve"> Radio y </w:t>
+            </w:r>
+            <w:proofErr w:type="spellStart"/>
+            <w:r>
+              <w:rPr>
+                <w:rFonts w:ascii="Calibri" w:hAnsi="Calibri"/>
+                <w:color w:val="000000"/>
+              </w:rPr>
+              <w:t>Revista</w:t>
+            </w:r>
+            <w:proofErr w:type="spellEnd"/>
+            <w:r>
+              <w:rPr>
+                <w:rFonts w:ascii="Calibri" w:hAnsi="Calibri"/>
+                <w:color w:val="000000"/>
+              </w:rPr>
+              <w:t xml:space="preserve">. </w:t>
+            </w:r>
+            <w:proofErr w:type="spellStart"/>
+            <w:r>
+              <w:rPr>
+                <w:rFonts w:ascii="Calibri" w:hAnsi="Calibri"/>
+                <w:color w:val="000000"/>
+              </w:rPr>
+              <w:t>Tengo</w:t>
+            </w:r>
+            <w:proofErr w:type="spellEnd"/>
+            <w:r>
+              <w:rPr>
+                <w:rFonts w:ascii="Calibri" w:hAnsi="Calibri"/>
+                <w:color w:val="000000"/>
+              </w:rPr>
+              <w:t xml:space="preserve"> dos </w:t>
+            </w:r>
+            <w:proofErr w:type="spellStart"/>
+            <w:r>
+              <w:rPr>
+                <w:rFonts w:ascii="Calibri" w:hAnsi="Calibri"/>
+                <w:color w:val="000000"/>
+              </w:rPr>
+              <w:t>hijos</w:t>
+            </w:r>
+            <w:proofErr w:type="spellEnd"/>
+            <w:r>
+              <w:rPr>
+                <w:rFonts w:ascii="Calibri" w:hAnsi="Calibri"/>
+                <w:color w:val="000000"/>
+              </w:rPr>
+              <w:t xml:space="preserve">; </w:t>
+            </w:r>
+            <w:proofErr w:type="spellStart"/>
+            <w:r>
+              <w:rPr>
+                <w:rFonts w:ascii="Calibri" w:hAnsi="Calibri"/>
+                <w:color w:val="000000"/>
+              </w:rPr>
+              <w:t>amo</w:t>
+            </w:r>
+            <w:proofErr w:type="spellEnd"/>
+            <w:r>
+              <w:rPr>
+                <w:rFonts w:ascii="Calibri" w:hAnsi="Calibri"/>
+                <w:color w:val="000000"/>
+              </w:rPr>
+              <w:t xml:space="preserve"> a </w:t>
+            </w:r>
+            <w:proofErr w:type="spellStart"/>
+            <w:r>
+              <w:rPr>
+                <w:rFonts w:ascii="Calibri" w:hAnsi="Calibri"/>
+                <w:color w:val="000000"/>
+              </w:rPr>
+              <w:t>mis</w:t>
+            </w:r>
+            <w:proofErr w:type="spellEnd"/>
+            <w:r>
+              <w:rPr>
+                <w:rFonts w:ascii="Calibri" w:hAnsi="Calibri"/>
+                <w:color w:val="000000"/>
+              </w:rPr>
+              <w:t xml:space="preserve"> </w:t>
+            </w:r>
+            <w:proofErr w:type="spellStart"/>
+            <w:r>
+              <w:rPr>
+                <w:rFonts w:ascii="Calibri" w:hAnsi="Calibri"/>
+                <w:color w:val="000000"/>
+              </w:rPr>
+              <w:t>chikis</w:t>
+            </w:r>
+            <w:proofErr w:type="spellEnd"/>
+            <w:r>
+              <w:rPr>
+                <w:rFonts w:ascii="Calibri" w:hAnsi="Calibri"/>
+                <w:color w:val="000000"/>
+              </w:rPr>
+              <w:t xml:space="preserve">, a mi </w:t>
+            </w:r>
+            <w:proofErr w:type="spellStart"/>
+            <w:r>
+              <w:rPr>
+                <w:rFonts w:ascii="Calibri" w:hAnsi="Calibri"/>
+                <w:color w:val="000000"/>
+              </w:rPr>
+              <w:t>trabajo</w:t>
+            </w:r>
+            <w:proofErr w:type="spellEnd"/>
+            <w:r>
+              <w:rPr>
+                <w:rFonts w:ascii="Calibri" w:hAnsi="Calibri"/>
+                <w:color w:val="000000"/>
+              </w:rPr>
+              <w:t xml:space="preserve"> y </w:t>
+            </w:r>
+            <w:proofErr w:type="spellStart"/>
+            <w:r>
+              <w:rPr>
+                <w:rFonts w:ascii="Calibri" w:hAnsi="Calibri"/>
+                <w:color w:val="000000"/>
+              </w:rPr>
+              <w:t>sobre</w:t>
+            </w:r>
+            <w:proofErr w:type="spellEnd"/>
+            <w:r>
+              <w:rPr>
+                <w:rFonts w:ascii="Calibri" w:hAnsi="Calibri"/>
+                <w:color w:val="000000"/>
+              </w:rPr>
+              <w:t xml:space="preserve"> </w:t>
+            </w:r>
+            <w:proofErr w:type="spellStart"/>
+            <w:r>
+              <w:rPr>
+                <w:rFonts w:ascii="Calibri" w:hAnsi="Calibri"/>
+                <w:color w:val="000000"/>
+              </w:rPr>
+              <w:t>todo</w:t>
+            </w:r>
+            <w:proofErr w:type="spellEnd"/>
+            <w:r>
+              <w:rPr>
+                <w:rFonts w:ascii="Calibri" w:hAnsi="Calibri"/>
+                <w:color w:val="000000"/>
+              </w:rPr>
+              <w:t xml:space="preserve"> a Dios.</w:t>
+            </w:r>
+          </w:p>
+        </w:tc>
+        <w:tc>
+          <w:tcPr>
+            <w:tcW w:w="1956" w:type="dxa"/>
+            <w:tcBorders>
+              <w:top w:val="nil"/>
+              <w:left w:val="nil"/>
+              <w:bottom w:val="single" w:sz="4" w:space="0" w:color="auto"/>
+              <w:right w:val="single" w:sz="4" w:space="0" w:color="auto"/>
+            </w:tcBorders>
+            <w:shd w:val="clear" w:color="auto" w:fill="auto"/>
+            <w:hideMark/>
+          </w:tcPr>
+          <w:p>
+            <w:pPr>
+              <w:spacing w:before="0" w:after="0" w:line="240" w:lineRule="auto"/>
+              <w:jc w:val="right"/>
+              <w:rPr>
+                <w:rFonts w:ascii="Calibri" w:hAnsi="Calibri"/>
+                <w:color w:val="000000"/>
+              </w:rPr>
+            </w:pPr>
+            <w:r>
+              <w:rPr>
+                <w:rFonts w:ascii="Calibri" w:hAnsi="Calibri"/>
+                <w:color w:val="000000"/>
+              </w:rPr>
+              <w:t>1</w:t>
+            </w:r>
+          </w:p>
+        </w:tc>
+        <w:tc>
+          <w:tcPr>
+            <w:tcW w:w="2296" w:type="dxa"/>
+            <w:tcBorders>
+              <w:top w:val="nil"/>
+              <w:left w:val="nil"/>
+              <w:bottom w:val="single" w:sz="4" w:space="0" w:color="auto"/>
+              <w:right w:val="single" w:sz="4" w:space="0" w:color="auto"/>
+            </w:tcBorders>
+            <w:shd w:val="clear" w:color="auto" w:fill="auto"/>
+            <w:hideMark/>
+          </w:tcPr>
+          <w:p>
+            <w:pPr>
+              <w:spacing w:before="0" w:after="0" w:line="240" w:lineRule="auto"/>
+              <w:jc w:val="right"/>
+              <w:rPr>
+                <w:rFonts w:ascii="Calibri" w:hAnsi="Calibri"/>
+                <w:color w:val="000000"/>
+              </w:rPr>
+            </w:pPr>
+            <w:r>
+              <w:rPr>
+                <w:rFonts w:ascii="Calibri" w:hAnsi="Calibri"/>
+                <w:color w:val="000000"/>
+              </w:rPr>
+              <w:t>378463</w:t>
+            </w:r>
+          </w:p>
+        </w:tc>
+        <w:tc>
+          <w:tcPr>
+            <w:tcW w:w="2736" w:type="dxa"/>
+            <w:tcBorders>
+              <w:top w:val="nil"/>
+              <w:left w:val="nil"/>
+              <w:bottom w:val="single" w:sz="4" w:space="0" w:color="auto"/>
+              <w:right w:val="single" w:sz="4" w:space="0" w:color="auto"/>
+            </w:tcBorders>
+            <w:shd w:val="clear" w:color="auto" w:fill="auto"/>
+            <w:hideMark/>
+          </w:tcPr>
+          <w:p>
+            <w:pPr>
+              <w:spacing w:before="0" w:after="0" w:line="240" w:lineRule="auto"/>
+              <w:jc w:val="right"/>
+              <w:rPr>
+                <w:rFonts w:ascii="Calibri" w:hAnsi="Calibri"/>
+                <w:color w:val="000000"/>
+              </w:rPr>
+            </w:pPr>
+            <w:r>
+              <w:rPr>
+                <w:rFonts w:ascii="Calibri" w:hAnsi="Calibri"/>
+                <w:color w:val="000000"/>
+              </w:rPr>
+              <w:t>55094</w:t>
+            </w:r>
+          </w:p>
+        </w:tc>
+        <w:tc>
+          <w:tcPr>
+            <w:tcW w:w="2596" w:type="dxa"/>
+            <w:tcBorders>
+              <w:top w:val="nil"/>
+              <w:left w:val="nil"/>
+              <w:bottom w:val="single" w:sz="4" w:space="0" w:color="auto"/>
+              <w:right w:val="single" w:sz="4" w:space="0" w:color="auto"/>
+            </w:tcBorders>
+            <w:shd w:val="clear" w:color="auto" w:fill="auto"/>
+            <w:hideMark/>
+          </w:tcPr>
+          <w:p>
+            <w:pPr>
+              <w:spacing w:before="0" w:after="0" w:line="240" w:lineRule="auto"/>
+              <w:jc w:val="right"/>
+              <w:rPr>
+                <w:rFonts w:ascii="Calibri" w:hAnsi="Calibri"/>
+                <w:color w:val="000000"/>
+              </w:rPr>
+            </w:pPr>
+            <w:r>
+              <w:rPr>
+                <w:rFonts w:ascii="Calibri" w:hAnsi="Calibri"/>
+                <w:color w:val="000000"/>
+              </w:rPr>
+              <w:t>1898</w:t>
+            </w:r>
+          </w:p>
+        </w:tc>
+      </w:tr>
+      <w:tr>
+        <w:trPr>
+          <w:trHeight w:val="1440"/>
+        </w:trPr>
+        <w:tc>
+          <w:tcPr>
+            <w:tcW w:w="3036" w:type="dxa"/>
+            <w:tcBorders>
+              <w:top w:val="nil"/>
+              <w:left w:val="single" w:sz="4" w:space="0" w:color="auto"/>
+              <w:bottom w:val="single" w:sz="4" w:space="0" w:color="auto"/>
+              <w:right w:val="single" w:sz="4" w:space="0" w:color="auto"/>
+            </w:tcBorders>
+            <w:shd w:val="clear" w:color="auto" w:fill="auto"/>
+            <w:hideMark/>
+          </w:tcPr>
+          <w:p>
+            <w:pPr>
+              <w:spacing w:before="0" w:after="0" w:line="240" w:lineRule="auto"/>
+              <w:rPr>
+                <w:rFonts w:ascii="Calibri" w:hAnsi="Calibri"/>
+                <w:color w:val="000000"/>
+              </w:rPr>
+            </w:pPr>
+            <w:r>
+              <w:rPr>
+                <w:rFonts w:ascii="Calibri" w:hAnsi="Calibri"/>
+                <w:color w:val="000000"/>
+              </w:rPr>
+              <w:t>This is THE best #</w:t>
+            </w:r>
+            <w:proofErr w:type="spellStart"/>
+            <w:r>
+              <w:rPr>
+                <w:rFonts w:ascii="Calibri" w:hAnsi="Calibri"/>
+                <w:color w:val="000000"/>
+              </w:rPr>
+              <w:t>kombucha</w:t>
+            </w:r>
+            <w:proofErr w:type="spellEnd"/>
+            <w:r>
+              <w:rPr>
+                <w:rFonts w:ascii="Calibri" w:hAnsi="Calibri"/>
+                <w:color w:val="000000"/>
+              </w:rPr>
+              <w:t xml:space="preserve"> ever. #Portland @</w:t>
+            </w:r>
+            <w:proofErr w:type="spellStart"/>
+            <w:r>
+              <w:rPr>
+                <w:rFonts w:ascii="Calibri" w:hAnsi="Calibri"/>
+                <w:color w:val="000000"/>
+              </w:rPr>
+              <w:t>Saltfireandtime</w:t>
+            </w:r>
+            <w:proofErr w:type="spellEnd"/>
+            <w:r>
+              <w:rPr>
+                <w:rFonts w:ascii="Calibri" w:hAnsi="Calibri"/>
+                <w:color w:val="000000"/>
+              </w:rPr>
+              <w:t xml:space="preserve"> http://t.co/lw7whiIWHy</w:t>
+            </w:r>
+          </w:p>
+        </w:tc>
+        <w:tc>
+          <w:tcPr>
+            <w:tcW w:w="8696" w:type="dxa"/>
+            <w:tcBorders>
+              <w:top w:val="nil"/>
+              <w:left w:val="nil"/>
+              <w:bottom w:val="single" w:sz="4" w:space="0" w:color="auto"/>
+              <w:right w:val="single" w:sz="4" w:space="0" w:color="auto"/>
+            </w:tcBorders>
+            <w:shd w:val="clear" w:color="auto" w:fill="auto"/>
+            <w:hideMark/>
+          </w:tcPr>
+          <w:p>
+            <w:pPr>
+              <w:spacing w:before="0" w:after="0" w:line="240" w:lineRule="auto"/>
+              <w:rPr>
+                <w:rFonts w:ascii="Calibri" w:hAnsi="Calibri"/>
+                <w:color w:val="000000"/>
+              </w:rPr>
+            </w:pPr>
+            <w:proofErr w:type="spellStart"/>
+            <w:r>
+              <w:rPr>
+                <w:rFonts w:ascii="Calibri" w:hAnsi="Calibri"/>
+                <w:color w:val="000000"/>
+              </w:rPr>
+              <w:t>Psssst</w:t>
+            </w:r>
+            <w:proofErr w:type="spellEnd"/>
+            <w:r>
+              <w:rPr>
+                <w:rFonts w:ascii="Calibri" w:hAnsi="Calibri"/>
+                <w:color w:val="000000"/>
+              </w:rPr>
+              <w:t xml:space="preserve"> ...</w:t>
+            </w:r>
+            <w:r>
+              <w:rPr>
+                <w:rFonts w:ascii="Calibri" w:hAnsi="Calibri"/>
+                <w:color w:val="000000"/>
+              </w:rPr>
+              <w:br/>
+              <w:t>Coming to your small screen this summer with the new comedy series #</w:t>
+            </w:r>
+            <w:proofErr w:type="spellStart"/>
+            <w:r>
+              <w:rPr>
+                <w:rFonts w:ascii="Calibri" w:hAnsi="Calibri"/>
+                <w:color w:val="000000"/>
+              </w:rPr>
+              <w:t>SignificantMother</w:t>
+            </w:r>
+            <w:proofErr w:type="spellEnd"/>
+            <w:r>
+              <w:rPr>
+                <w:rFonts w:ascii="Calibri" w:hAnsi="Calibri"/>
+                <w:color w:val="000000"/>
+              </w:rPr>
+              <w:t xml:space="preserve"> on The CW Network.</w:t>
+            </w:r>
+            <w:r>
+              <w:rPr>
+                <w:rFonts w:ascii="Calibri" w:hAnsi="Calibri"/>
+                <w:color w:val="000000"/>
+              </w:rPr>
+              <w:br/>
+              <w:t>Premieres August 3rd @ 9:30</w:t>
+            </w:r>
+          </w:p>
+        </w:tc>
+        <w:tc>
+          <w:tcPr>
+            <w:tcW w:w="1956" w:type="dxa"/>
+            <w:tcBorders>
+              <w:top w:val="nil"/>
+              <w:left w:val="nil"/>
+              <w:bottom w:val="single" w:sz="4" w:space="0" w:color="auto"/>
+              <w:right w:val="single" w:sz="4" w:space="0" w:color="auto"/>
+            </w:tcBorders>
+            <w:shd w:val="clear" w:color="auto" w:fill="auto"/>
+            <w:hideMark/>
+          </w:tcPr>
+          <w:p>
+            <w:pPr>
+              <w:spacing w:before="0" w:after="0" w:line="240" w:lineRule="auto"/>
+              <w:jc w:val="right"/>
+              <w:rPr>
+                <w:rFonts w:ascii="Calibri" w:hAnsi="Calibri"/>
+                <w:color w:val="000000"/>
+              </w:rPr>
+            </w:pPr>
+            <w:r>
+              <w:rPr>
+                <w:rFonts w:ascii="Calibri" w:hAnsi="Calibri"/>
+                <w:color w:val="000000"/>
+              </w:rPr>
+              <w:t>1</w:t>
+            </w:r>
+          </w:p>
+        </w:tc>
+        <w:tc>
+          <w:tcPr>
+            <w:tcW w:w="2296" w:type="dxa"/>
+            <w:tcBorders>
+              <w:top w:val="nil"/>
+              <w:left w:val="nil"/>
+              <w:bottom w:val="single" w:sz="4" w:space="0" w:color="auto"/>
+              <w:right w:val="single" w:sz="4" w:space="0" w:color="auto"/>
+            </w:tcBorders>
+            <w:shd w:val="clear" w:color="auto" w:fill="auto"/>
+            <w:hideMark/>
+          </w:tcPr>
+          <w:p>
+            <w:pPr>
+              <w:spacing w:before="0" w:after="0" w:line="240" w:lineRule="auto"/>
+              <w:jc w:val="right"/>
+              <w:rPr>
+                <w:rFonts w:ascii="Calibri" w:hAnsi="Calibri"/>
+                <w:color w:val="000000"/>
+              </w:rPr>
+            </w:pPr>
+            <w:r>
+              <w:rPr>
+                <w:rFonts w:ascii="Calibri" w:hAnsi="Calibri"/>
+                <w:color w:val="000000"/>
+              </w:rPr>
+              <w:t>283305</w:t>
+            </w:r>
+          </w:p>
+        </w:tc>
+        <w:tc>
+          <w:tcPr>
+            <w:tcW w:w="2736" w:type="dxa"/>
+            <w:tcBorders>
+              <w:top w:val="nil"/>
+              <w:left w:val="nil"/>
+              <w:bottom w:val="single" w:sz="4" w:space="0" w:color="auto"/>
+              <w:right w:val="single" w:sz="4" w:space="0" w:color="auto"/>
+            </w:tcBorders>
+            <w:shd w:val="clear" w:color="auto" w:fill="auto"/>
+            <w:hideMark/>
+          </w:tcPr>
+          <w:p>
+            <w:pPr>
+              <w:spacing w:before="0" w:after="0" w:line="240" w:lineRule="auto"/>
+              <w:jc w:val="right"/>
+              <w:rPr>
+                <w:rFonts w:ascii="Calibri" w:hAnsi="Calibri"/>
+                <w:color w:val="000000"/>
+              </w:rPr>
+            </w:pPr>
+            <w:r>
+              <w:rPr>
+                <w:rFonts w:ascii="Calibri" w:hAnsi="Calibri"/>
+                <w:color w:val="000000"/>
+              </w:rPr>
+              <w:t>4592</w:t>
+            </w:r>
+          </w:p>
+        </w:tc>
+        <w:tc>
+          <w:tcPr>
+            <w:tcW w:w="2596" w:type="dxa"/>
+            <w:tcBorders>
+              <w:top w:val="nil"/>
+              <w:left w:val="nil"/>
+              <w:bottom w:val="single" w:sz="4" w:space="0" w:color="auto"/>
+              <w:right w:val="single" w:sz="4" w:space="0" w:color="auto"/>
+            </w:tcBorders>
+            <w:shd w:val="clear" w:color="auto" w:fill="auto"/>
+            <w:hideMark/>
+          </w:tcPr>
+          <w:p>
+            <w:pPr>
+              <w:spacing w:before="0" w:after="0" w:line="240" w:lineRule="auto"/>
+              <w:jc w:val="right"/>
+              <w:rPr>
+                <w:rFonts w:ascii="Calibri" w:hAnsi="Calibri"/>
+                <w:color w:val="000000"/>
+              </w:rPr>
+            </w:pPr>
+            <w:r>
+              <w:rPr>
+                <w:rFonts w:ascii="Calibri" w:hAnsi="Calibri"/>
+                <w:color w:val="000000"/>
+              </w:rPr>
+              <w:t>810</w:t>
+            </w:r>
+          </w:p>
+        </w:tc>
+      </w:tr>
+    </w:tbl>
+    <w:p>
+      <w:r>
+        <w:t xml:space="preserve"> </w:t>
+      </w:r>
+      <w:r>
+        <w:t>UCLA, “</w:t>
+      </w:r>
+      <w:r>
+        <w:t>How can I subset a data set?</w:t>
+      </w:r>
+      <w:r>
+        <w:t xml:space="preserve">”, retrieved from </w:t>
+      </w:r>
+      <w:r>
+        <w:t>http://www.ats.ucla.edu/stat/r/faq/subset_R.htm</w:t>
+      </w:r>
+    </w:p>
+    <w:p>
+      <w:r>
+        <w:t>IBM, 2016, “</w:t>
+      </w:r>
+      <w:r>
+        <w:t xml:space="preserve">Getting started with </w:t>
+      </w:r>
+      <w:proofErr w:type="spellStart"/>
+      <w:r>
+        <w:t>dashDB</w:t>
+      </w:r>
+      <w:proofErr w:type="spellEnd"/>
+      <w:r>
+        <w:t xml:space="preserve">”.  Retrieved from </w:t>
+      </w:r>
+      <w:r>
+        <w:t>https://console.ng.bluemix.net/docs/services/dashDB/dashDB.html</w:t>
       </w:r>
     </w:p>
     <w:p>
@@ -4568,7 +7063,6 @@
           <w:iCs w:val="0"/>
           <w:szCs w:val="24"/>
         </w:rPr>
-        <w:lastRenderedPageBreak/>
         <w:t>Appendix: Supporting Information</w:t>
       </w:r>
     </w:p>
@@ -4624,7 +7118,7 @@
                     <pic:cNvPicPr/>
                   </pic:nvPicPr>
                   <pic:blipFill>
-                    <a:blip r:embed="rId20">
+                    <a:blip r:embed="rId24">
                       <a:extLst>
                         <a:ext uri="{28A0092B-C50C-407E-A947-70E740481C1C}">
                           <a14:useLocalDpi xmlns:a14="http://schemas.microsoft.com/office/drawing/2010/main" val="0"/>
@@ -4667,7 +7161,6 @@
         <w:rPr>
           <w:b/>
         </w:rPr>
-        <w:lastRenderedPageBreak/>
         <w:t>R source code:</w:t>
       </w:r>
     </w:p>
@@ -4723,10 +7216,10 @@
       </w:pPr>
     </w:p>
     <w:sectPr>
-      <w:headerReference w:type="default" r:id="rId21"/>
-      <w:footerReference w:type="even" r:id="rId22"/>
-      <w:footerReference w:type="default" r:id="rId23"/>
-      <w:headerReference w:type="first" r:id="rId24"/>
+      <w:headerReference w:type="default" r:id="rId25"/>
+      <w:footerReference w:type="even" r:id="rId26"/>
+      <w:footerReference w:type="default" r:id="rId27"/>
+      <w:headerReference w:type="first" r:id="rId28"/>
       <w:pgSz w:w="12240" w:h="15840"/>
       <w:pgMar w:top="1710" w:right="1134" w:bottom="1710" w:left="1134" w:header="1134" w:footer="1134" w:gutter="0"/>
       <w:cols w:space="720"/>
@@ -4826,7 +7319,7 @@
         <w:rStyle w:val="PageNumber"/>
         <w:noProof/>
       </w:rPr>
-      <w:t>9</w:t>
+      <w:t>10</w:t>
     </w:r>
     <w:r>
       <w:rPr>
@@ -4870,10 +7363,7 @@
       <w:pStyle w:val="Header"/>
     </w:pPr>
     <w:r>
-      <w:t xml:space="preserve">ANALYSIS OF KOMBUCHA </w:t>
-    </w:r>
-    <w:r>
-      <w:t>TWEETS</w:t>
+      <w:t>ANALYSIS OF KOMBUCHA TWEETS</w:t>
     </w:r>
   </w:p>
 </w:hdr>
@@ -9530,7 +12020,7 @@
 </file>
 
 <file path=customXml/itemProps1.xml><?xml version="1.0" encoding="utf-8"?>
-<ds:datastoreItem xmlns:ds="http://schemas.openxmlformats.org/officeDocument/2006/customXml" ds:itemID="{3945DBE7-234B-434C-9DFB-22B89D3D8DA4}">
+<ds:datastoreItem xmlns:ds="http://schemas.openxmlformats.org/officeDocument/2006/customXml" ds:itemID="{5B37BBA0-8AB4-934E-88BA-355E88C8C7C6}">
   <ds:schemaRefs>
     <ds:schemaRef ds:uri="http://schemas.openxmlformats.org/officeDocument/2006/bibliography"/>
   </ds:schemaRefs>

</xml_diff>